<commit_message>
Wrote up the communication policies we agreed on.
</commit_message>
<xml_diff>
--- a/docs/Team02_ProjectPlan.docx
+++ b/docs/Team02_ProjectPlan.docx
@@ -6,9 +6,8 @@
       <w:pPr>
         <w:pStyle w:val="Title"/>
       </w:pPr>
-      <w:bookmarkStart w:name="Top" w:id="0"/>
-      <w:r>
-        <w:rPr/>
+      <w:bookmarkStart w:id="0" w:name="Top"/>
+      <w:r>
         <w:t>Auction System</w:t>
       </w:r>
     </w:p>
@@ -22,7 +21,7 @@
       </w:r>
     </w:p>
     <w:p>
-      <w:bookmarkStart w:name="Team" w:id="1"/>
+      <w:bookmarkStart w:id="1" w:name="Team"/>
       <w:r>
         <w:t xml:space="preserve">This project aims to build </w:t>
       </w:r>
@@ -46,12 +45,7 @@
         <w:t>.</w:t>
       </w:r>
       <w:r>
-        <w:t xml:space="preserve"> It aims to replace paper voting with a mobile phone system so that people can know what they’ve spent so far and will also help tally the results at the end of the night. The system will su</w:t>
-      </w:r>
-      <w:bookmarkStart w:name="_GoBack" w:id="2"/>
-      <w:bookmarkEnd w:id="2"/>
-      <w:r>
-        <w:t>pport both a silent auction and a live auction and be capable of running on a PC (for an administrator) and iOS and Android mobile devices.</w:t>
+        <w:t xml:space="preserve"> It aims to replace paper voting with a mobile phone system so that people can know what they’ve spent so far and will also help tally the results at the end of the night. The system will support both a silent auction and a live auction and be capable of running on a PC (for an administrator) and iOS and Android mobile devices.</w:t>
       </w:r>
     </w:p>
     <w:p>
@@ -59,7 +53,6 @@
         <w:pStyle w:val="Heading1"/>
       </w:pPr>
       <w:r>
-        <w:rPr/>
         <w:t>Team Organization</w:t>
       </w:r>
       <w:bookmarkEnd w:id="1"/>
@@ -67,10 +60,9 @@
     <w:p>
       <w:pPr>
         <w:pStyle w:val="Heading1"/>
-        <w:bidi w:val="0"/>
-        <w:spacing w:before="0" w:beforeAutospacing="off"/>
-        <w:rPr>
-          <w:rFonts w:ascii="Calibri" w:hAnsi="Calibri" w:eastAsia="Calibri" w:cs="Calibri" w:asciiTheme="minorAscii" w:hAnsiTheme="minorAscii" w:eastAsiaTheme="minorAscii" w:cstheme="minorAscii"/>
+        <w:spacing w:before="0"/>
+        <w:rPr>
+          <w:rFonts w:asciiTheme="minorHAnsi" w:eastAsiaTheme="minorEastAsia" w:hAnsiTheme="minorHAnsi" w:cstheme="minorBidi"/>
           <w:b w:val="0"/>
           <w:bCs w:val="0"/>
           <w:color w:val="auto"/>
@@ -78,46 +70,29 @@
           <w:szCs w:val="22"/>
         </w:rPr>
       </w:pPr>
-      <w:bookmarkStart w:name="Process" w:id="3"/>
-      <w:r>
-        <w:rPr>
-          <w:rFonts w:ascii="Calibri" w:hAnsi="Calibri" w:eastAsia="Calibri" w:cs="Calibri" w:asciiTheme="minorAscii" w:hAnsiTheme="minorAscii" w:eastAsiaTheme="minorAscii" w:cstheme="minorAscii"/>
+      <w:bookmarkStart w:id="2" w:name="Process"/>
+      <w:r>
+        <w:rPr>
+          <w:rFonts w:asciiTheme="minorHAnsi" w:eastAsiaTheme="minorEastAsia" w:hAnsiTheme="minorHAnsi" w:cstheme="minorBidi"/>
           <w:b w:val="0"/>
           <w:bCs w:val="0"/>
           <w:color w:val="auto"/>
           <w:sz w:val="22"/>
           <w:szCs w:val="22"/>
         </w:rPr>
-        <w:t xml:space="preserve">Team 02 will operate using the Scrum software engineering framework. Team organization will revolve around the “Scrum Master” role. </w:t>
-      </w:r>
-      <w:r>
-        <w:rPr>
-          <w:rFonts w:ascii="Calibri" w:hAnsi="Calibri" w:eastAsia="Calibri" w:cs="Calibri" w:asciiTheme="minorAscii" w:hAnsiTheme="minorAscii" w:eastAsiaTheme="minorAscii" w:cstheme="minorAscii"/>
-          <w:b w:val="0"/>
-          <w:bCs w:val="0"/>
-          <w:color w:val="auto"/>
-          <w:sz w:val="22"/>
-          <w:szCs w:val="22"/>
-        </w:rPr>
-        <w:t>The role of “Scrum Master” is defined as follows:</w:t>
-      </w:r>
-      <w:bookmarkEnd w:id="3"/>
+        <w:t>Team 02 will operate using the Scrum software engineering framework. Team organization will revolve around the “Scrum Master” role. The role of “Scrum Master” is defined as follows:</w:t>
+      </w:r>
+      <w:bookmarkEnd w:id="2"/>
     </w:p>
     <w:p>
       <w:pPr>
         <w:pStyle w:val="ListParagraph"/>
         <w:numPr>
           <w:ilvl w:val="0"/>
-          <w:numId w:val="7"/>
+          <w:numId w:val="1"/>
         </w:numPr>
-        <w:bidi w:val="0"/>
-        <w:rPr>
-          <w:sz w:val="22"/>
-          <w:szCs w:val="22"/>
-        </w:rPr>
-      </w:pPr>
-      <w:r>
-        <w:rPr/>
+      </w:pPr>
+      <w:r>
         <w:t>Represents management for the project</w:t>
       </w:r>
     </w:p>
@@ -126,16 +101,10 @@
         <w:pStyle w:val="ListParagraph"/>
         <w:numPr>
           <w:ilvl w:val="0"/>
-          <w:numId w:val="7"/>
+          <w:numId w:val="1"/>
         </w:numPr>
-        <w:bidi w:val="0"/>
-        <w:rPr>
-          <w:sz w:val="22"/>
-          <w:szCs w:val="22"/>
-        </w:rPr>
-      </w:pPr>
-      <w:r>
-        <w:rPr/>
+      </w:pPr>
+      <w:r>
         <w:t>Responsible for enacting Scrum values and practices</w:t>
       </w:r>
     </w:p>
@@ -144,16 +113,10 @@
         <w:pStyle w:val="ListParagraph"/>
         <w:numPr>
           <w:ilvl w:val="0"/>
-          <w:numId w:val="7"/>
+          <w:numId w:val="1"/>
         </w:numPr>
-        <w:bidi w:val="0"/>
-        <w:rPr>
-          <w:sz w:val="22"/>
-          <w:szCs w:val="22"/>
-        </w:rPr>
-      </w:pPr>
-      <w:r>
-        <w:rPr/>
+      </w:pPr>
+      <w:r>
         <w:t>Removes impediments</w:t>
       </w:r>
     </w:p>
@@ -162,16 +125,10 @@
         <w:pStyle w:val="ListParagraph"/>
         <w:numPr>
           <w:ilvl w:val="0"/>
-          <w:numId w:val="7"/>
+          <w:numId w:val="1"/>
         </w:numPr>
-        <w:bidi w:val="0"/>
-        <w:rPr>
-          <w:sz w:val="22"/>
-          <w:szCs w:val="22"/>
-        </w:rPr>
-      </w:pPr>
-      <w:r>
-        <w:rPr/>
+      </w:pPr>
+      <w:r>
         <w:t>Ensures that the team is fully functional</w:t>
       </w:r>
     </w:p>
@@ -180,16 +137,10 @@
         <w:pStyle w:val="ListParagraph"/>
         <w:numPr>
           <w:ilvl w:val="0"/>
-          <w:numId w:val="7"/>
+          <w:numId w:val="1"/>
         </w:numPr>
-        <w:bidi w:val="0"/>
-        <w:rPr>
-          <w:sz w:val="22"/>
-          <w:szCs w:val="22"/>
-        </w:rPr>
-      </w:pPr>
-      <w:r>
-        <w:rPr/>
+      </w:pPr>
+      <w:r>
         <w:t>Enables close cooperation across all roles and functions</w:t>
       </w:r>
     </w:p>
@@ -198,90 +149,58 @@
         <w:pStyle w:val="ListParagraph"/>
         <w:numPr>
           <w:ilvl w:val="0"/>
-          <w:numId w:val="7"/>
+          <w:numId w:val="1"/>
         </w:numPr>
-        <w:bidi w:val="0"/>
-        <w:rPr>
-          <w:sz w:val="22"/>
-          <w:szCs w:val="22"/>
-        </w:rPr>
-      </w:pPr>
-      <w:r>
-        <w:rPr/>
-        <w:t>Shields the team from external interferences</w:t>
-      </w:r>
-      <w:r>
-        <w:rPr/>
-        <w:t xml:space="preserve"> </w:t>
+      </w:pPr>
+      <w:r>
+        <w:t xml:space="preserve">Shields the team from external interferences </w:t>
       </w:r>
     </w:p>
     <w:p>
-      <w:pPr>
-        <w:pStyle w:val="Normal"/>
-        <w:bidi w:val="0"/>
-        <w:spacing w:before="0" w:beforeAutospacing="off" w:after="200" w:afterAutospacing="off" w:line="276" w:lineRule="auto"/>
-        <w:ind w:left="0" w:right="0"/>
-        <w:jc w:val="left"/>
-      </w:pPr>
-      <w:r>
-        <w:rPr/>
+      <w:r>
         <w:t xml:space="preserve">Team 02 will operate by rotating </w:t>
       </w:r>
       <w:r>
-        <w:rPr/>
         <w:t>“S</w:t>
       </w:r>
       <w:r>
-        <w:rPr/>
         <w:t xml:space="preserve">crum </w:t>
       </w:r>
       <w:r>
-        <w:rPr/>
         <w:t>M</w:t>
       </w:r>
       <w:r>
-        <w:rPr/>
         <w:t>aster</w:t>
       </w:r>
       <w:r>
-        <w:rPr/>
         <w:t>”</w:t>
       </w:r>
       <w:r>
-        <w:rPr/>
         <w:t xml:space="preserve"> responsibilities </w:t>
       </w:r>
       <w:r>
-        <w:rPr/>
         <w:t xml:space="preserve">for every new sprint. The ordering of team members has been selected </w:t>
       </w:r>
       <w:r>
-        <w:rPr/>
         <w:t xml:space="preserve">at random </w:t>
       </w:r>
       <w:r>
-        <w:rPr/>
         <w:t>using random.org/lists</w:t>
       </w:r>
       <w:r>
-        <w:rPr/>
         <w:t xml:space="preserve"> (Carson, Stewart, Kohl, Jaren)</w:t>
       </w:r>
       <w:r>
-        <w:rPr/>
         <w:t xml:space="preserve">. </w:t>
       </w:r>
       <w:r>
-        <w:rPr/>
         <w:t>Using this ordering, our Scrum Master rotation will be as follows:</w:t>
       </w:r>
     </w:p>
     <w:tbl>
       <w:tblPr>
         <w:tblStyle w:val="PlainTable3"/>
-        <w:bidiVisual w:val="0"/>
         <w:tblW w:w="0" w:type="auto"/>
-        <w:tblInd w:w="0" w:type="dxa"/>
         <w:tblLayout w:type="fixed"/>
         <w:tblLook w:val="06A0" w:firstRow="1" w:lastRow="0" w:firstColumn="1" w:lastColumn="0" w:noHBand="1" w:noVBand="1"/>
       </w:tblPr>
@@ -293,83 +212,64 @@
         <w:gridCol w:w="1872"/>
       </w:tblGrid>
       <w:tr>
+        <w:trPr>
+          <w:cnfStyle w:val="100000000000" w:firstRow="1" w:lastRow="0" w:firstColumn="0" w:lastColumn="0" w:oddVBand="0" w:evenVBand="0" w:oddHBand="0" w:evenHBand="0" w:firstRowFirstColumn="0" w:firstRowLastColumn="0" w:lastRowFirstColumn="0" w:lastRowLastColumn="0"/>
+        </w:trPr>
         <w:tc>
           <w:tcPr>
             <w:cnfStyle w:val="001000000100" w:firstRow="0" w:lastRow="0" w:firstColumn="1" w:lastColumn="0" w:oddVBand="0" w:evenVBand="0" w:oddHBand="0" w:evenHBand="0" w:firstRowFirstColumn="1" w:firstRowLastColumn="0" w:lastRowFirstColumn="0" w:lastRowLastColumn="0"/>
             <w:tcW w:w="1872" w:type="dxa"/>
-            <w:tcMar/>
+          </w:tcPr>
+          <w:p/>
+        </w:tc>
+        <w:tc>
+          <w:tcPr>
+            <w:tcW w:w="1872" w:type="dxa"/>
           </w:tcPr>
           <w:p>
             <w:pPr>
-              <w:pStyle w:val="Normal"/>
-              <w:bidi w:val="0"/>
-            </w:pPr>
-          </w:p>
-        </w:tc>
-        <w:tc>
-          <w:tcPr>
-            <w:cnfStyle w:val="000000000000" w:firstRow="0" w:lastRow="0" w:firstColumn="0" w:lastColumn="0" w:oddVBand="0" w:evenVBand="0" w:oddHBand="0" w:evenHBand="0" w:firstRowFirstColumn="0" w:firstRowLastColumn="0" w:lastRowFirstColumn="0" w:lastRowLastColumn="0"/>
-            <w:tcW w:w="1872" w:type="dxa"/>
-            <w:tcMar/>
-          </w:tcPr>
-          <w:p>
-            <w:pPr>
-              <w:pStyle w:val="Normal"/>
-              <w:bidi w:val="0"/>
+              <w:cnfStyle w:val="100000000000" w:firstRow="1" w:lastRow="0" w:firstColumn="0" w:lastColumn="0" w:oddVBand="0" w:evenVBand="0" w:oddHBand="0" w:evenHBand="0" w:firstRowFirstColumn="0" w:firstRowLastColumn="0" w:lastRowFirstColumn="0" w:lastRowLastColumn="0"/>
             </w:pPr>
             <w:r>
-              <w:rPr/>
               <w:t>Sprint 1</w:t>
             </w:r>
           </w:p>
         </w:tc>
         <w:tc>
           <w:tcPr>
-            <w:cnfStyle w:val="000000000000" w:firstRow="0" w:lastRow="0" w:firstColumn="0" w:lastColumn="0" w:oddVBand="0" w:evenVBand="0" w:oddHBand="0" w:evenHBand="0" w:firstRowFirstColumn="0" w:firstRowLastColumn="0" w:lastRowFirstColumn="0" w:lastRowLastColumn="0"/>
             <w:tcW w:w="1872" w:type="dxa"/>
-            <w:tcMar/>
           </w:tcPr>
           <w:p>
             <w:pPr>
-              <w:pStyle w:val="Normal"/>
-              <w:bidi w:val="0"/>
+              <w:cnfStyle w:val="100000000000" w:firstRow="1" w:lastRow="0" w:firstColumn="0" w:lastColumn="0" w:oddVBand="0" w:evenVBand="0" w:oddHBand="0" w:evenHBand="0" w:firstRowFirstColumn="0" w:firstRowLastColumn="0" w:lastRowFirstColumn="0" w:lastRowLastColumn="0"/>
             </w:pPr>
             <w:r>
-              <w:rPr/>
               <w:t>Sprint 2</w:t>
             </w:r>
           </w:p>
         </w:tc>
         <w:tc>
           <w:tcPr>
-            <w:cnfStyle w:val="000000000000" w:firstRow="0" w:lastRow="0" w:firstColumn="0" w:lastColumn="0" w:oddVBand="0" w:evenVBand="0" w:oddHBand="0" w:evenHBand="0" w:firstRowFirstColumn="0" w:firstRowLastColumn="0" w:lastRowFirstColumn="0" w:lastRowLastColumn="0"/>
             <w:tcW w:w="1872" w:type="dxa"/>
-            <w:tcMar/>
           </w:tcPr>
           <w:p>
             <w:pPr>
-              <w:pStyle w:val="Normal"/>
-              <w:bidi w:val="0"/>
+              <w:cnfStyle w:val="100000000000" w:firstRow="1" w:lastRow="0" w:firstColumn="0" w:lastColumn="0" w:oddVBand="0" w:evenVBand="0" w:oddHBand="0" w:evenHBand="0" w:firstRowFirstColumn="0" w:firstRowLastColumn="0" w:lastRowFirstColumn="0" w:lastRowLastColumn="0"/>
             </w:pPr>
             <w:r>
-              <w:rPr/>
               <w:t>Sprint 3</w:t>
             </w:r>
           </w:p>
         </w:tc>
         <w:tc>
           <w:tcPr>
-            <w:cnfStyle w:val="000000000000" w:firstRow="0" w:lastRow="0" w:firstColumn="0" w:lastColumn="0" w:oddVBand="0" w:evenVBand="0" w:oddHBand="0" w:evenHBand="0" w:firstRowFirstColumn="0" w:firstRowLastColumn="0" w:lastRowFirstColumn="0" w:lastRowLastColumn="0"/>
             <w:tcW w:w="1872" w:type="dxa"/>
-            <w:tcMar/>
           </w:tcPr>
           <w:p>
             <w:pPr>
-              <w:pStyle w:val="Normal"/>
-              <w:bidi w:val="0"/>
+              <w:cnfStyle w:val="100000000000" w:firstRow="1" w:lastRow="0" w:firstColumn="0" w:lastColumn="0" w:oddVBand="0" w:evenVBand="0" w:oddHBand="0" w:evenHBand="0" w:firstRowFirstColumn="0" w:firstRowLastColumn="0" w:lastRowFirstColumn="0" w:lastRowLastColumn="0"/>
             </w:pPr>
             <w:r>
-              <w:rPr/>
               <w:t>Sprint 4</w:t>
             </w:r>
           </w:p>
@@ -380,72 +280,53 @@
           <w:tcPr>
             <w:cnfStyle w:val="001000000000" w:firstRow="0" w:lastRow="0" w:firstColumn="1" w:lastColumn="0" w:oddVBand="0" w:evenVBand="0" w:oddHBand="0" w:evenHBand="0" w:firstRowFirstColumn="0" w:firstRowLastColumn="0" w:lastRowFirstColumn="0" w:lastRowLastColumn="0"/>
             <w:tcW w:w="1872" w:type="dxa"/>
-            <w:tcMar/>
           </w:tcPr>
           <w:p>
-            <w:pPr>
-              <w:pStyle w:val="Normal"/>
-              <w:bidi w:val="0"/>
-            </w:pPr>
             <w:r>
-              <w:rPr/>
               <w:t>Carson</w:t>
             </w:r>
           </w:p>
         </w:tc>
         <w:tc>
           <w:tcPr>
-            <w:cnfStyle w:val="000000000000" w:firstRow="0" w:lastRow="0" w:firstColumn="0" w:lastColumn="0" w:oddVBand="0" w:evenVBand="0" w:oddHBand="0" w:evenHBand="0" w:firstRowFirstColumn="0" w:firstRowLastColumn="0" w:lastRowFirstColumn="0" w:lastRowLastColumn="0"/>
             <w:tcW w:w="1872" w:type="dxa"/>
-            <w:tcMar/>
           </w:tcPr>
           <w:p>
             <w:pPr>
-              <w:pStyle w:val="Normal"/>
-              <w:bidi w:val="0"/>
+              <w:cnfStyle w:val="000000000000" w:firstRow="0" w:lastRow="0" w:firstColumn="0" w:lastColumn="0" w:oddVBand="0" w:evenVBand="0" w:oddHBand="0" w:evenHBand="0" w:firstRowFirstColumn="0" w:firstRowLastColumn="0" w:lastRowFirstColumn="0" w:lastRowLastColumn="0"/>
             </w:pPr>
             <w:r>
-              <w:rPr/>
               <w:t>Scrum Master</w:t>
             </w:r>
           </w:p>
         </w:tc>
         <w:tc>
           <w:tcPr>
-            <w:cnfStyle w:val="000000000000" w:firstRow="0" w:lastRow="0" w:firstColumn="0" w:lastColumn="0" w:oddVBand="0" w:evenVBand="0" w:oddHBand="0" w:evenHBand="0" w:firstRowFirstColumn="0" w:firstRowLastColumn="0" w:lastRowFirstColumn="0" w:lastRowLastColumn="0"/>
             <w:tcW w:w="1872" w:type="dxa"/>
-            <w:tcMar/>
           </w:tcPr>
           <w:p>
             <w:pPr>
-              <w:pStyle w:val="Normal"/>
-              <w:bidi w:val="0"/>
+              <w:cnfStyle w:val="000000000000" w:firstRow="0" w:lastRow="0" w:firstColumn="0" w:lastColumn="0" w:oddVBand="0" w:evenVBand="0" w:oddHBand="0" w:evenHBand="0" w:firstRowFirstColumn="0" w:firstRowLastColumn="0" w:lastRowFirstColumn="0" w:lastRowLastColumn="0"/>
             </w:pPr>
           </w:p>
         </w:tc>
         <w:tc>
           <w:tcPr>
-            <w:cnfStyle w:val="000000000000" w:firstRow="0" w:lastRow="0" w:firstColumn="0" w:lastColumn="0" w:oddVBand="0" w:evenVBand="0" w:oddHBand="0" w:evenHBand="0" w:firstRowFirstColumn="0" w:firstRowLastColumn="0" w:lastRowFirstColumn="0" w:lastRowLastColumn="0"/>
             <w:tcW w:w="1872" w:type="dxa"/>
-            <w:tcMar/>
           </w:tcPr>
           <w:p>
             <w:pPr>
-              <w:pStyle w:val="Normal"/>
-              <w:bidi w:val="0"/>
+              <w:cnfStyle w:val="000000000000" w:firstRow="0" w:lastRow="0" w:firstColumn="0" w:lastColumn="0" w:oddVBand="0" w:evenVBand="0" w:oddHBand="0" w:evenHBand="0" w:firstRowFirstColumn="0" w:firstRowLastColumn="0" w:lastRowFirstColumn="0" w:lastRowLastColumn="0"/>
             </w:pPr>
           </w:p>
         </w:tc>
         <w:tc>
           <w:tcPr>
-            <w:cnfStyle w:val="000000000000" w:firstRow="0" w:lastRow="0" w:firstColumn="0" w:lastColumn="0" w:oddVBand="0" w:evenVBand="0" w:oddHBand="0" w:evenHBand="0" w:firstRowFirstColumn="0" w:firstRowLastColumn="0" w:lastRowFirstColumn="0" w:lastRowLastColumn="0"/>
             <w:tcW w:w="1872" w:type="dxa"/>
-            <w:tcMar/>
           </w:tcPr>
           <w:p>
             <w:pPr>
-              <w:pStyle w:val="Normal"/>
-              <w:bidi w:val="0"/>
+              <w:cnfStyle w:val="000000000000" w:firstRow="0" w:lastRow="0" w:firstColumn="0" w:lastColumn="0" w:oddVBand="0" w:evenVBand="0" w:oddHBand="0" w:evenHBand="0" w:firstRowFirstColumn="0" w:firstRowLastColumn="0" w:lastRowFirstColumn="0" w:lastRowLastColumn="0"/>
             </w:pPr>
           </w:p>
         </w:tc>
@@ -455,72 +336,53 @@
           <w:tcPr>
             <w:cnfStyle w:val="001000000000" w:firstRow="0" w:lastRow="0" w:firstColumn="1" w:lastColumn="0" w:oddVBand="0" w:evenVBand="0" w:oddHBand="0" w:evenHBand="0" w:firstRowFirstColumn="0" w:firstRowLastColumn="0" w:lastRowFirstColumn="0" w:lastRowLastColumn="0"/>
             <w:tcW w:w="1872" w:type="dxa"/>
-            <w:tcMar/>
           </w:tcPr>
           <w:p>
-            <w:pPr>
-              <w:pStyle w:val="Normal"/>
-              <w:bidi w:val="0"/>
-            </w:pPr>
             <w:r>
-              <w:rPr/>
               <w:t>Stewart</w:t>
             </w:r>
           </w:p>
         </w:tc>
         <w:tc>
           <w:tcPr>
-            <w:cnfStyle w:val="000000000000" w:firstRow="0" w:lastRow="0" w:firstColumn="0" w:lastColumn="0" w:oddVBand="0" w:evenVBand="0" w:oddHBand="0" w:evenHBand="0" w:firstRowFirstColumn="0" w:firstRowLastColumn="0" w:lastRowFirstColumn="0" w:lastRowLastColumn="0"/>
             <w:tcW w:w="1872" w:type="dxa"/>
-            <w:tcMar/>
           </w:tcPr>
           <w:p>
             <w:pPr>
-              <w:pStyle w:val="Normal"/>
-              <w:bidi w:val="0"/>
+              <w:cnfStyle w:val="000000000000" w:firstRow="0" w:lastRow="0" w:firstColumn="0" w:lastColumn="0" w:oddVBand="0" w:evenVBand="0" w:oddHBand="0" w:evenHBand="0" w:firstRowFirstColumn="0" w:firstRowLastColumn="0" w:lastRowFirstColumn="0" w:lastRowLastColumn="0"/>
             </w:pPr>
           </w:p>
         </w:tc>
         <w:tc>
           <w:tcPr>
-            <w:cnfStyle w:val="000000000000" w:firstRow="0" w:lastRow="0" w:firstColumn="0" w:lastColumn="0" w:oddVBand="0" w:evenVBand="0" w:oddHBand="0" w:evenHBand="0" w:firstRowFirstColumn="0" w:firstRowLastColumn="0" w:lastRowFirstColumn="0" w:lastRowLastColumn="0"/>
             <w:tcW w:w="1872" w:type="dxa"/>
-            <w:tcMar/>
           </w:tcPr>
           <w:p>
             <w:pPr>
-              <w:pStyle w:val="Normal"/>
-              <w:bidi w:val="0"/>
+              <w:cnfStyle w:val="000000000000" w:firstRow="0" w:lastRow="0" w:firstColumn="0" w:lastColumn="0" w:oddVBand="0" w:evenVBand="0" w:oddHBand="0" w:evenHBand="0" w:firstRowFirstColumn="0" w:firstRowLastColumn="0" w:lastRowFirstColumn="0" w:lastRowLastColumn="0"/>
             </w:pPr>
             <w:r>
-              <w:rPr/>
               <w:t>Scrum Master</w:t>
             </w:r>
           </w:p>
         </w:tc>
         <w:tc>
           <w:tcPr>
-            <w:cnfStyle w:val="000000000000" w:firstRow="0" w:lastRow="0" w:firstColumn="0" w:lastColumn="0" w:oddVBand="0" w:evenVBand="0" w:oddHBand="0" w:evenHBand="0" w:firstRowFirstColumn="0" w:firstRowLastColumn="0" w:lastRowFirstColumn="0" w:lastRowLastColumn="0"/>
             <w:tcW w:w="1872" w:type="dxa"/>
-            <w:tcMar/>
           </w:tcPr>
           <w:p>
             <w:pPr>
-              <w:pStyle w:val="Normal"/>
-              <w:bidi w:val="0"/>
+              <w:cnfStyle w:val="000000000000" w:firstRow="0" w:lastRow="0" w:firstColumn="0" w:lastColumn="0" w:oddVBand="0" w:evenVBand="0" w:oddHBand="0" w:evenHBand="0" w:firstRowFirstColumn="0" w:firstRowLastColumn="0" w:lastRowFirstColumn="0" w:lastRowLastColumn="0"/>
             </w:pPr>
           </w:p>
         </w:tc>
         <w:tc>
           <w:tcPr>
-            <w:cnfStyle w:val="000000000000" w:firstRow="0" w:lastRow="0" w:firstColumn="0" w:lastColumn="0" w:oddVBand="0" w:evenVBand="0" w:oddHBand="0" w:evenHBand="0" w:firstRowFirstColumn="0" w:firstRowLastColumn="0" w:lastRowFirstColumn="0" w:lastRowLastColumn="0"/>
             <w:tcW w:w="1872" w:type="dxa"/>
-            <w:tcMar/>
           </w:tcPr>
           <w:p>
             <w:pPr>
-              <w:pStyle w:val="Normal"/>
-              <w:bidi w:val="0"/>
+              <w:cnfStyle w:val="000000000000" w:firstRow="0" w:lastRow="0" w:firstColumn="0" w:lastColumn="0" w:oddVBand="0" w:evenVBand="0" w:oddHBand="0" w:evenHBand="0" w:firstRowFirstColumn="0" w:firstRowLastColumn="0" w:lastRowFirstColumn="0" w:lastRowLastColumn="0"/>
             </w:pPr>
           </w:p>
         </w:tc>
@@ -530,72 +392,53 @@
           <w:tcPr>
             <w:cnfStyle w:val="001000000000" w:firstRow="0" w:lastRow="0" w:firstColumn="1" w:lastColumn="0" w:oddVBand="0" w:evenVBand="0" w:oddHBand="0" w:evenHBand="0" w:firstRowFirstColumn="0" w:firstRowLastColumn="0" w:lastRowFirstColumn="0" w:lastRowLastColumn="0"/>
             <w:tcW w:w="1872" w:type="dxa"/>
-            <w:tcMar/>
           </w:tcPr>
           <w:p>
-            <w:pPr>
-              <w:pStyle w:val="Normal"/>
-              <w:bidi w:val="0"/>
-            </w:pPr>
             <w:r>
-              <w:rPr/>
               <w:t>kohl</w:t>
             </w:r>
           </w:p>
         </w:tc>
         <w:tc>
           <w:tcPr>
-            <w:cnfStyle w:val="000000000000" w:firstRow="0" w:lastRow="0" w:firstColumn="0" w:lastColumn="0" w:oddVBand="0" w:evenVBand="0" w:oddHBand="0" w:evenHBand="0" w:firstRowFirstColumn="0" w:firstRowLastColumn="0" w:lastRowFirstColumn="0" w:lastRowLastColumn="0"/>
             <w:tcW w:w="1872" w:type="dxa"/>
-            <w:tcMar/>
           </w:tcPr>
           <w:p>
             <w:pPr>
-              <w:pStyle w:val="Normal"/>
-              <w:bidi w:val="0"/>
+              <w:cnfStyle w:val="000000000000" w:firstRow="0" w:lastRow="0" w:firstColumn="0" w:lastColumn="0" w:oddVBand="0" w:evenVBand="0" w:oddHBand="0" w:evenHBand="0" w:firstRowFirstColumn="0" w:firstRowLastColumn="0" w:lastRowFirstColumn="0" w:lastRowLastColumn="0"/>
             </w:pPr>
           </w:p>
         </w:tc>
         <w:tc>
           <w:tcPr>
-            <w:cnfStyle w:val="000000000000" w:firstRow="0" w:lastRow="0" w:firstColumn="0" w:lastColumn="0" w:oddVBand="0" w:evenVBand="0" w:oddHBand="0" w:evenHBand="0" w:firstRowFirstColumn="0" w:firstRowLastColumn="0" w:lastRowFirstColumn="0" w:lastRowLastColumn="0"/>
             <w:tcW w:w="1872" w:type="dxa"/>
-            <w:tcMar/>
           </w:tcPr>
           <w:p>
             <w:pPr>
-              <w:pStyle w:val="Normal"/>
-              <w:bidi w:val="0"/>
+              <w:cnfStyle w:val="000000000000" w:firstRow="0" w:lastRow="0" w:firstColumn="0" w:lastColumn="0" w:oddVBand="0" w:evenVBand="0" w:oddHBand="0" w:evenHBand="0" w:firstRowFirstColumn="0" w:firstRowLastColumn="0" w:lastRowFirstColumn="0" w:lastRowLastColumn="0"/>
             </w:pPr>
           </w:p>
         </w:tc>
         <w:tc>
           <w:tcPr>
-            <w:cnfStyle w:val="000000000000" w:firstRow="0" w:lastRow="0" w:firstColumn="0" w:lastColumn="0" w:oddVBand="0" w:evenVBand="0" w:oddHBand="0" w:evenHBand="0" w:firstRowFirstColumn="0" w:firstRowLastColumn="0" w:lastRowFirstColumn="0" w:lastRowLastColumn="0"/>
             <w:tcW w:w="1872" w:type="dxa"/>
-            <w:tcMar/>
           </w:tcPr>
           <w:p>
             <w:pPr>
-              <w:pStyle w:val="Normal"/>
-              <w:bidi w:val="0"/>
+              <w:cnfStyle w:val="000000000000" w:firstRow="0" w:lastRow="0" w:firstColumn="0" w:lastColumn="0" w:oddVBand="0" w:evenVBand="0" w:oddHBand="0" w:evenHBand="0" w:firstRowFirstColumn="0" w:firstRowLastColumn="0" w:lastRowFirstColumn="0" w:lastRowLastColumn="0"/>
             </w:pPr>
             <w:r>
-              <w:rPr/>
               <w:t>Scrum Master</w:t>
             </w:r>
           </w:p>
         </w:tc>
         <w:tc>
           <w:tcPr>
-            <w:cnfStyle w:val="000000000000" w:firstRow="0" w:lastRow="0" w:firstColumn="0" w:lastColumn="0" w:oddVBand="0" w:evenVBand="0" w:oddHBand="0" w:evenHBand="0" w:firstRowFirstColumn="0" w:firstRowLastColumn="0" w:lastRowFirstColumn="0" w:lastRowLastColumn="0"/>
             <w:tcW w:w="1872" w:type="dxa"/>
-            <w:tcMar/>
           </w:tcPr>
           <w:p>
             <w:pPr>
-              <w:pStyle w:val="Normal"/>
-              <w:bidi w:val="0"/>
+              <w:cnfStyle w:val="000000000000" w:firstRow="0" w:lastRow="0" w:firstColumn="0" w:lastColumn="0" w:oddVBand="0" w:evenVBand="0" w:oddHBand="0" w:evenHBand="0" w:firstRowFirstColumn="0" w:firstRowLastColumn="0" w:lastRowFirstColumn="0" w:lastRowLastColumn="0"/>
             </w:pPr>
           </w:p>
         </w:tc>
@@ -605,71 +448,52 @@
           <w:tcPr>
             <w:cnfStyle w:val="001000000000" w:firstRow="0" w:lastRow="0" w:firstColumn="1" w:lastColumn="0" w:oddVBand="0" w:evenVBand="0" w:oddHBand="0" w:evenHBand="0" w:firstRowFirstColumn="0" w:firstRowLastColumn="0" w:lastRowFirstColumn="0" w:lastRowLastColumn="0"/>
             <w:tcW w:w="1872" w:type="dxa"/>
-            <w:tcMar/>
           </w:tcPr>
           <w:p>
-            <w:pPr>
-              <w:pStyle w:val="Normal"/>
-              <w:bidi w:val="0"/>
-            </w:pPr>
             <w:r>
-              <w:rPr/>
               <w:t>Jaren</w:t>
             </w:r>
           </w:p>
         </w:tc>
         <w:tc>
           <w:tcPr>
-            <w:cnfStyle w:val="000000000000" w:firstRow="0" w:lastRow="0" w:firstColumn="0" w:lastColumn="0" w:oddVBand="0" w:evenVBand="0" w:oddHBand="0" w:evenHBand="0" w:firstRowFirstColumn="0" w:firstRowLastColumn="0" w:lastRowFirstColumn="0" w:lastRowLastColumn="0"/>
             <w:tcW w:w="1872" w:type="dxa"/>
-            <w:tcMar/>
           </w:tcPr>
           <w:p>
             <w:pPr>
-              <w:pStyle w:val="Normal"/>
-              <w:bidi w:val="0"/>
+              <w:cnfStyle w:val="000000000000" w:firstRow="0" w:lastRow="0" w:firstColumn="0" w:lastColumn="0" w:oddVBand="0" w:evenVBand="0" w:oddHBand="0" w:evenHBand="0" w:firstRowFirstColumn="0" w:firstRowLastColumn="0" w:lastRowFirstColumn="0" w:lastRowLastColumn="0"/>
             </w:pPr>
           </w:p>
         </w:tc>
         <w:tc>
           <w:tcPr>
-            <w:cnfStyle w:val="000000000000" w:firstRow="0" w:lastRow="0" w:firstColumn="0" w:lastColumn="0" w:oddVBand="0" w:evenVBand="0" w:oddHBand="0" w:evenHBand="0" w:firstRowFirstColumn="0" w:firstRowLastColumn="0" w:lastRowFirstColumn="0" w:lastRowLastColumn="0"/>
             <w:tcW w:w="1872" w:type="dxa"/>
-            <w:tcMar/>
           </w:tcPr>
           <w:p>
             <w:pPr>
-              <w:pStyle w:val="Normal"/>
-              <w:bidi w:val="0"/>
+              <w:cnfStyle w:val="000000000000" w:firstRow="0" w:lastRow="0" w:firstColumn="0" w:lastColumn="0" w:oddVBand="0" w:evenVBand="0" w:oddHBand="0" w:evenHBand="0" w:firstRowFirstColumn="0" w:firstRowLastColumn="0" w:lastRowFirstColumn="0" w:lastRowLastColumn="0"/>
             </w:pPr>
           </w:p>
         </w:tc>
         <w:tc>
           <w:tcPr>
-            <w:cnfStyle w:val="000000000000" w:firstRow="0" w:lastRow="0" w:firstColumn="0" w:lastColumn="0" w:oddVBand="0" w:evenVBand="0" w:oddHBand="0" w:evenHBand="0" w:firstRowFirstColumn="0" w:firstRowLastColumn="0" w:lastRowFirstColumn="0" w:lastRowLastColumn="0"/>
             <w:tcW w:w="1872" w:type="dxa"/>
-            <w:tcMar/>
           </w:tcPr>
           <w:p>
             <w:pPr>
-              <w:pStyle w:val="Normal"/>
-              <w:bidi w:val="0"/>
+              <w:cnfStyle w:val="000000000000" w:firstRow="0" w:lastRow="0" w:firstColumn="0" w:lastColumn="0" w:oddVBand="0" w:evenVBand="0" w:oddHBand="0" w:evenHBand="0" w:firstRowFirstColumn="0" w:firstRowLastColumn="0" w:lastRowFirstColumn="0" w:lastRowLastColumn="0"/>
             </w:pPr>
           </w:p>
         </w:tc>
         <w:tc>
           <w:tcPr>
-            <w:cnfStyle w:val="000000000000" w:firstRow="0" w:lastRow="0" w:firstColumn="0" w:lastColumn="0" w:oddVBand="0" w:evenVBand="0" w:oddHBand="0" w:evenHBand="0" w:firstRowFirstColumn="0" w:firstRowLastColumn="0" w:lastRowFirstColumn="0" w:lastRowLastColumn="0"/>
             <w:tcW w:w="1872" w:type="dxa"/>
-            <w:tcMar/>
           </w:tcPr>
           <w:p>
             <w:pPr>
-              <w:pStyle w:val="Normal"/>
-              <w:bidi w:val="0"/>
+              <w:cnfStyle w:val="000000000000" w:firstRow="0" w:lastRow="0" w:firstColumn="0" w:lastColumn="0" w:oddVBand="0" w:evenVBand="0" w:oddHBand="0" w:evenHBand="0" w:firstRowFirstColumn="0" w:firstRowLastColumn="0" w:lastRowFirstColumn="0" w:lastRowLastColumn="0"/>
             </w:pPr>
             <w:r>
-              <w:rPr/>
               <w:t>Scrum Master</w:t>
             </w:r>
           </w:p>
@@ -679,10 +503,9 @@
     <w:p>
       <w:pPr>
         <w:pStyle w:val="Heading1"/>
-        <w:bidi w:val="0"/>
-        <w:spacing w:before="0" w:beforeAutospacing="off"/>
-        <w:rPr>
-          <w:rFonts w:ascii="Calibri" w:hAnsi="Calibri" w:eastAsia="Calibri" w:cs="Calibri" w:asciiTheme="minorAscii" w:hAnsiTheme="minorAscii" w:eastAsiaTheme="minorAscii" w:cstheme="minorAscii"/>
+        <w:spacing w:before="0"/>
+        <w:rPr>
+          <w:rFonts w:asciiTheme="minorHAnsi" w:eastAsiaTheme="minorEastAsia" w:hAnsiTheme="minorHAnsi" w:cstheme="minorBidi"/>
           <w:b w:val="0"/>
           <w:bCs w:val="0"/>
           <w:color w:val="auto"/>
@@ -694,10 +517,8 @@
     <w:p>
       <w:pPr>
         <w:pStyle w:val="Heading1"/>
-        <w:bidi w:val="0"/>
-      </w:pPr>
-      <w:r>
-        <w:rPr/>
+      </w:pPr>
+      <w:r>
         <w:t>Software Development Process</w:t>
       </w:r>
     </w:p>
@@ -717,6 +538,7 @@
     </w:p>
     <w:p>
       <w:r>
+        <w:lastRenderedPageBreak/>
         <w:t>Each phase will also be a little like an iteration in a Spiral process, in that each phase will include some risk analysis and that any development activity (requirements capture, analysis, design, implementation, etc.) can be done during any phase.  Early phases will focus on understanding (requirements capture and analysis) and subsequent phases will focus on design and implementation.  Each phase will include a retrospective.</w:t>
       </w:r>
     </w:p>
@@ -726,10 +548,10 @@
         <w:tblCellSpacing w:w="15" w:type="dxa"/>
         <w:tblInd w:w="861" w:type="dxa"/>
         <w:tblBorders>
-          <w:top w:val="outset" w:color="auto" w:sz="6" w:space="0"/>
-          <w:left w:val="outset" w:color="auto" w:sz="6" w:space="0"/>
-          <w:bottom w:val="outset" w:color="auto" w:sz="6" w:space="0"/>
-          <w:right w:val="outset" w:color="auto" w:sz="6" w:space="0"/>
+          <w:top w:val="outset" w:sz="6" w:space="0" w:color="auto"/>
+          <w:left w:val="outset" w:sz="6" w:space="0" w:color="auto"/>
+          <w:bottom w:val="outset" w:sz="6" w:space="0" w:color="auto"/>
+          <w:right w:val="outset" w:sz="6" w:space="0" w:color="auto"/>
         </w:tblBorders>
         <w:tblCellMar>
           <w:top w:w="15" w:type="dxa"/>
@@ -751,10 +573,10 @@
           <w:tcPr>
             <w:tcW w:w="0" w:type="auto"/>
             <w:tcBorders>
-              <w:top w:val="outset" w:color="auto" w:sz="6" w:space="0"/>
-              <w:left w:val="outset" w:color="auto" w:sz="6" w:space="0"/>
-              <w:bottom w:val="outset" w:color="auto" w:sz="6" w:space="0"/>
-              <w:right w:val="outset" w:color="auto" w:sz="6" w:space="0"/>
+              <w:top w:val="outset" w:sz="6" w:space="0" w:color="auto"/>
+              <w:left w:val="outset" w:sz="6" w:space="0" w:color="auto"/>
+              <w:bottom w:val="outset" w:sz="6" w:space="0" w:color="auto"/>
+              <w:right w:val="outset" w:sz="6" w:space="0" w:color="auto"/>
             </w:tcBorders>
             <w:vAlign w:val="center"/>
             <w:hideMark/>
@@ -764,7 +586,7 @@
               <w:spacing w:after="0" w:line="240" w:lineRule="auto"/>
               <w:jc w:val="center"/>
               <w:rPr>
-                <w:rFonts w:ascii="Times New Roman" w:hAnsi="Times New Roman" w:eastAsia="Times New Roman" w:cs="Times New Roman"/>
+                <w:rFonts w:ascii="Times New Roman" w:eastAsia="Times New Roman" w:hAnsi="Times New Roman" w:cs="Times New Roman"/>
                 <w:b/>
                 <w:bCs/>
                 <w:sz w:val="24"/>
@@ -773,7 +595,7 @@
             </w:pPr>
             <w:r>
               <w:rPr>
-                <w:rFonts w:ascii="Times New Roman" w:hAnsi="Times New Roman" w:eastAsia="Times New Roman" w:cs="Times New Roman"/>
+                <w:rFonts w:ascii="Times New Roman" w:eastAsia="Times New Roman" w:hAnsi="Times New Roman" w:cs="Times New Roman"/>
                 <w:b/>
                 <w:bCs/>
                 <w:sz w:val="24"/>
@@ -787,10 +609,10 @@
           <w:tcPr>
             <w:tcW w:w="6960" w:type="dxa"/>
             <w:tcBorders>
-              <w:top w:val="outset" w:color="auto" w:sz="6" w:space="0"/>
-              <w:left w:val="outset" w:color="auto" w:sz="6" w:space="0"/>
-              <w:bottom w:val="outset" w:color="auto" w:sz="6" w:space="0"/>
-              <w:right w:val="outset" w:color="auto" w:sz="6" w:space="0"/>
+              <w:top w:val="outset" w:sz="6" w:space="0" w:color="auto"/>
+              <w:left w:val="outset" w:sz="6" w:space="0" w:color="auto"/>
+              <w:bottom w:val="outset" w:sz="6" w:space="0" w:color="auto"/>
+              <w:right w:val="outset" w:sz="6" w:space="0" w:color="auto"/>
             </w:tcBorders>
             <w:vAlign w:val="center"/>
             <w:hideMark/>
@@ -800,7 +622,7 @@
               <w:spacing w:after="0" w:line="240" w:lineRule="auto"/>
               <w:jc w:val="center"/>
               <w:rPr>
-                <w:rFonts w:ascii="Times New Roman" w:hAnsi="Times New Roman" w:eastAsia="Times New Roman" w:cs="Times New Roman"/>
+                <w:rFonts w:ascii="Times New Roman" w:eastAsia="Times New Roman" w:hAnsi="Times New Roman" w:cs="Times New Roman"/>
                 <w:b/>
                 <w:bCs/>
                 <w:sz w:val="24"/>
@@ -809,7 +631,7 @@
             </w:pPr>
             <w:r>
               <w:rPr>
-                <w:rFonts w:ascii="Times New Roman" w:hAnsi="Times New Roman" w:eastAsia="Times New Roman" w:cs="Times New Roman"/>
+                <w:rFonts w:ascii="Times New Roman" w:eastAsia="Times New Roman" w:hAnsi="Times New Roman" w:cs="Times New Roman"/>
                 <w:b/>
                 <w:bCs/>
                 <w:sz w:val="24"/>
@@ -828,10 +650,10 @@
           <w:tcPr>
             <w:tcW w:w="0" w:type="auto"/>
             <w:tcBorders>
-              <w:top w:val="outset" w:color="auto" w:sz="6" w:space="0"/>
-              <w:left w:val="outset" w:color="auto" w:sz="6" w:space="0"/>
-              <w:bottom w:val="outset" w:color="auto" w:sz="6" w:space="0"/>
-              <w:right w:val="outset" w:color="auto" w:sz="6" w:space="0"/>
+              <w:top w:val="outset" w:sz="6" w:space="0" w:color="auto"/>
+              <w:left w:val="outset" w:sz="6" w:space="0" w:color="auto"/>
+              <w:bottom w:val="outset" w:sz="6" w:space="0" w:color="auto"/>
+              <w:right w:val="outset" w:sz="6" w:space="0" w:color="auto"/>
             </w:tcBorders>
             <w:hideMark/>
           </w:tcPr>
@@ -839,14 +661,14 @@
             <w:pPr>
               <w:spacing w:after="0" w:line="240" w:lineRule="auto"/>
               <w:rPr>
-                <w:rFonts w:ascii="Times New Roman" w:hAnsi="Times New Roman" w:eastAsia="Times New Roman" w:cs="Times New Roman"/>
+                <w:rFonts w:ascii="Times New Roman" w:eastAsia="Times New Roman" w:hAnsi="Times New Roman" w:cs="Times New Roman"/>
                 <w:sz w:val="24"/>
                 <w:szCs w:val="24"/>
               </w:rPr>
             </w:pPr>
             <w:r>
               <w:rPr>
-                <w:rFonts w:ascii="Times New Roman" w:hAnsi="Times New Roman" w:eastAsia="Times New Roman" w:cs="Times New Roman"/>
+                <w:rFonts w:ascii="Times New Roman" w:eastAsia="Times New Roman" w:hAnsi="Times New Roman" w:cs="Times New Roman"/>
                 <w:sz w:val="24"/>
                 <w:szCs w:val="24"/>
               </w:rPr>
@@ -858,10 +680,10 @@
           <w:tcPr>
             <w:tcW w:w="6960" w:type="dxa"/>
             <w:tcBorders>
-              <w:top w:val="outset" w:color="auto" w:sz="6" w:space="0"/>
-              <w:left w:val="outset" w:color="auto" w:sz="6" w:space="0"/>
-              <w:bottom w:val="outset" w:color="auto" w:sz="6" w:space="0"/>
-              <w:right w:val="outset" w:color="auto" w:sz="6" w:space="0"/>
+              <w:top w:val="outset" w:sz="6" w:space="0" w:color="auto"/>
+              <w:left w:val="outset" w:sz="6" w:space="0" w:color="auto"/>
+              <w:bottom w:val="outset" w:sz="6" w:space="0" w:color="auto"/>
+              <w:right w:val="outset" w:sz="6" w:space="0" w:color="auto"/>
             </w:tcBorders>
             <w:hideMark/>
           </w:tcPr>
@@ -869,14 +691,14 @@
             <w:pPr>
               <w:spacing w:after="0" w:line="240" w:lineRule="auto"/>
               <w:rPr>
-                <w:rFonts w:ascii="Times New Roman" w:hAnsi="Times New Roman" w:eastAsia="Times New Roman" w:cs="Times New Roman"/>
+                <w:rFonts w:ascii="Times New Roman" w:eastAsia="Times New Roman" w:hAnsi="Times New Roman" w:cs="Times New Roman"/>
                 <w:sz w:val="24"/>
                 <w:szCs w:val="24"/>
               </w:rPr>
             </w:pPr>
             <w:r>
               <w:rPr>
-                <w:rFonts w:ascii="Times New Roman" w:hAnsi="Times New Roman" w:eastAsia="Times New Roman" w:cs="Times New Roman"/>
+                <w:rFonts w:ascii="Times New Roman" w:eastAsia="Times New Roman" w:hAnsi="Times New Roman" w:cs="Times New Roman"/>
                 <w:sz w:val="24"/>
                 <w:szCs w:val="24"/>
               </w:rPr>
@@ -893,10 +715,10 @@
           <w:tcPr>
             <w:tcW w:w="0" w:type="auto"/>
             <w:tcBorders>
-              <w:top w:val="outset" w:color="auto" w:sz="6" w:space="0"/>
-              <w:left w:val="outset" w:color="auto" w:sz="6" w:space="0"/>
-              <w:bottom w:val="outset" w:color="auto" w:sz="6" w:space="0"/>
-              <w:right w:val="outset" w:color="auto" w:sz="6" w:space="0"/>
+              <w:top w:val="outset" w:sz="6" w:space="0" w:color="auto"/>
+              <w:left w:val="outset" w:sz="6" w:space="0" w:color="auto"/>
+              <w:bottom w:val="outset" w:sz="6" w:space="0" w:color="auto"/>
+              <w:right w:val="outset" w:sz="6" w:space="0" w:color="auto"/>
             </w:tcBorders>
             <w:hideMark/>
           </w:tcPr>
@@ -904,14 +726,14 @@
             <w:pPr>
               <w:spacing w:after="0" w:line="240" w:lineRule="auto"/>
               <w:rPr>
-                <w:rFonts w:ascii="Times New Roman" w:hAnsi="Times New Roman" w:eastAsia="Times New Roman" w:cs="Times New Roman"/>
+                <w:rFonts w:ascii="Times New Roman" w:eastAsia="Times New Roman" w:hAnsi="Times New Roman" w:cs="Times New Roman"/>
                 <w:sz w:val="24"/>
                 <w:szCs w:val="24"/>
               </w:rPr>
             </w:pPr>
             <w:r>
               <w:rPr>
-                <w:rFonts w:ascii="Times New Roman" w:hAnsi="Times New Roman" w:eastAsia="Times New Roman" w:cs="Times New Roman"/>
+                <w:rFonts w:ascii="Times New Roman" w:eastAsia="Times New Roman" w:hAnsi="Times New Roman" w:cs="Times New Roman"/>
                 <w:sz w:val="24"/>
                 <w:szCs w:val="24"/>
               </w:rPr>
@@ -923,10 +745,10 @@
           <w:tcPr>
             <w:tcW w:w="6960" w:type="dxa"/>
             <w:tcBorders>
-              <w:top w:val="outset" w:color="auto" w:sz="6" w:space="0"/>
-              <w:left w:val="outset" w:color="auto" w:sz="6" w:space="0"/>
-              <w:bottom w:val="outset" w:color="auto" w:sz="6" w:space="0"/>
-              <w:right w:val="outset" w:color="auto" w:sz="6" w:space="0"/>
+              <w:top w:val="outset" w:sz="6" w:space="0" w:color="auto"/>
+              <w:left w:val="outset" w:sz="6" w:space="0" w:color="auto"/>
+              <w:bottom w:val="outset" w:sz="6" w:space="0" w:color="auto"/>
+              <w:right w:val="outset" w:sz="6" w:space="0" w:color="auto"/>
             </w:tcBorders>
             <w:hideMark/>
           </w:tcPr>
@@ -934,14 +756,14 @@
             <w:pPr>
               <w:spacing w:after="0" w:line="240" w:lineRule="auto"/>
               <w:rPr>
-                <w:rFonts w:ascii="Times New Roman" w:hAnsi="Times New Roman" w:eastAsia="Times New Roman" w:cs="Times New Roman"/>
+                <w:rFonts w:ascii="Times New Roman" w:eastAsia="Times New Roman" w:hAnsi="Times New Roman" w:cs="Times New Roman"/>
                 <w:sz w:val="24"/>
                 <w:szCs w:val="24"/>
               </w:rPr>
             </w:pPr>
             <w:r>
               <w:rPr>
-                <w:rFonts w:ascii="Times New Roman" w:hAnsi="Times New Roman" w:eastAsia="Times New Roman" w:cs="Times New Roman"/>
+                <w:rFonts w:ascii="Times New Roman" w:eastAsia="Times New Roman" w:hAnsi="Times New Roman" w:cs="Times New Roman"/>
                 <w:sz w:val="24"/>
                 <w:szCs w:val="24"/>
               </w:rPr>
@@ -949,19 +771,11 @@
             </w:r>
             <w:r>
               <w:rPr>
-                <w:rFonts w:ascii="Times New Roman" w:hAnsi="Times New Roman" w:eastAsia="Times New Roman" w:cs="Times New Roman"/>
+                <w:rFonts w:ascii="Times New Roman" w:eastAsia="Times New Roman" w:hAnsi="Times New Roman" w:cs="Times New Roman"/>
                 <w:sz w:val="24"/>
                 <w:szCs w:val="24"/>
               </w:rPr>
-              <w:t xml:space="preserve">, </w:t>
-            </w:r>
-            <w:r>
-              <w:rPr>
-                <w:rFonts w:ascii="Times New Roman" w:hAnsi="Times New Roman" w:eastAsia="Times New Roman" w:cs="Times New Roman"/>
-                <w:sz w:val="24"/>
-                <w:szCs w:val="24"/>
-              </w:rPr>
-              <w:t>Architectural, UI, and DB Design</w:t>
+              <w:t>, Architectural, UI, and DB Design</w:t>
             </w:r>
           </w:p>
         </w:tc>
@@ -974,10 +788,10 @@
           <w:tcPr>
             <w:tcW w:w="0" w:type="auto"/>
             <w:tcBorders>
-              <w:top w:val="outset" w:color="auto" w:sz="6" w:space="0"/>
-              <w:left w:val="outset" w:color="auto" w:sz="6" w:space="0"/>
-              <w:bottom w:val="outset" w:color="auto" w:sz="6" w:space="0"/>
-              <w:right w:val="outset" w:color="auto" w:sz="6" w:space="0"/>
+              <w:top w:val="outset" w:sz="6" w:space="0" w:color="auto"/>
+              <w:left w:val="outset" w:sz="6" w:space="0" w:color="auto"/>
+              <w:bottom w:val="outset" w:sz="6" w:space="0" w:color="auto"/>
+              <w:right w:val="outset" w:sz="6" w:space="0" w:color="auto"/>
             </w:tcBorders>
             <w:hideMark/>
           </w:tcPr>
@@ -985,14 +799,14 @@
             <w:pPr>
               <w:spacing w:after="0" w:line="240" w:lineRule="auto"/>
               <w:rPr>
-                <w:rFonts w:ascii="Times New Roman" w:hAnsi="Times New Roman" w:eastAsia="Times New Roman" w:cs="Times New Roman"/>
+                <w:rFonts w:ascii="Times New Roman" w:eastAsia="Times New Roman" w:hAnsi="Times New Roman" w:cs="Times New Roman"/>
                 <w:sz w:val="24"/>
                 <w:szCs w:val="24"/>
               </w:rPr>
             </w:pPr>
             <w:r>
               <w:rPr>
-                <w:rFonts w:ascii="Times New Roman" w:hAnsi="Times New Roman" w:eastAsia="Times New Roman" w:cs="Times New Roman"/>
+                <w:rFonts w:ascii="Times New Roman" w:eastAsia="Times New Roman" w:hAnsi="Times New Roman" w:cs="Times New Roman"/>
                 <w:sz w:val="24"/>
                 <w:szCs w:val="24"/>
               </w:rPr>
@@ -1004,10 +818,10 @@
           <w:tcPr>
             <w:tcW w:w="6960" w:type="dxa"/>
             <w:tcBorders>
-              <w:top w:val="outset" w:color="auto" w:sz="6" w:space="0"/>
-              <w:left w:val="outset" w:color="auto" w:sz="6" w:space="0"/>
-              <w:bottom w:val="outset" w:color="auto" w:sz="6" w:space="0"/>
-              <w:right w:val="outset" w:color="auto" w:sz="6" w:space="0"/>
+              <w:top w:val="outset" w:sz="6" w:space="0" w:color="auto"/>
+              <w:left w:val="outset" w:sz="6" w:space="0" w:color="auto"/>
+              <w:bottom w:val="outset" w:sz="6" w:space="0" w:color="auto"/>
+              <w:right w:val="outset" w:sz="6" w:space="0" w:color="auto"/>
             </w:tcBorders>
             <w:hideMark/>
           </w:tcPr>
@@ -1015,14 +829,14 @@
             <w:pPr>
               <w:spacing w:after="0" w:line="240" w:lineRule="auto"/>
               <w:rPr>
-                <w:rFonts w:ascii="Times New Roman" w:hAnsi="Times New Roman" w:eastAsia="Times New Roman" w:cs="Times New Roman"/>
+                <w:rFonts w:ascii="Times New Roman" w:eastAsia="Times New Roman" w:hAnsi="Times New Roman" w:cs="Times New Roman"/>
                 <w:sz w:val="24"/>
                 <w:szCs w:val="24"/>
               </w:rPr>
             </w:pPr>
             <w:r>
               <w:rPr>
-                <w:rFonts w:ascii="Times New Roman" w:hAnsi="Times New Roman" w:eastAsia="Times New Roman" w:cs="Times New Roman"/>
+                <w:rFonts w:ascii="Times New Roman" w:eastAsia="Times New Roman" w:hAnsi="Times New Roman" w:cs="Times New Roman"/>
                 <w:sz w:val="24"/>
                 <w:szCs w:val="24"/>
               </w:rPr>
@@ -1030,7 +844,7 @@
             </w:r>
             <w:r>
               <w:rPr>
-                <w:rFonts w:ascii="Times New Roman" w:hAnsi="Times New Roman" w:eastAsia="Times New Roman" w:cs="Times New Roman"/>
+                <w:rFonts w:ascii="Times New Roman" w:eastAsia="Times New Roman" w:hAnsi="Times New Roman" w:cs="Times New Roman"/>
                 <w:sz w:val="24"/>
                 <w:szCs w:val="24"/>
               </w:rPr>
@@ -1047,10 +861,10 @@
           <w:tcPr>
             <w:tcW w:w="0" w:type="auto"/>
             <w:tcBorders>
-              <w:top w:val="outset" w:color="auto" w:sz="6" w:space="0"/>
-              <w:left w:val="outset" w:color="auto" w:sz="6" w:space="0"/>
-              <w:bottom w:val="outset" w:color="auto" w:sz="6" w:space="0"/>
-              <w:right w:val="outset" w:color="auto" w:sz="6" w:space="0"/>
+              <w:top w:val="outset" w:sz="6" w:space="0" w:color="auto"/>
+              <w:left w:val="outset" w:sz="6" w:space="0" w:color="auto"/>
+              <w:bottom w:val="outset" w:sz="6" w:space="0" w:color="auto"/>
+              <w:right w:val="outset" w:sz="6" w:space="0" w:color="auto"/>
             </w:tcBorders>
             <w:hideMark/>
           </w:tcPr>
@@ -1058,14 +872,14 @@
             <w:pPr>
               <w:spacing w:after="0" w:line="240" w:lineRule="auto"/>
               <w:rPr>
-                <w:rFonts w:ascii="Times New Roman" w:hAnsi="Times New Roman" w:eastAsia="Times New Roman" w:cs="Times New Roman"/>
+                <w:rFonts w:ascii="Times New Roman" w:eastAsia="Times New Roman" w:hAnsi="Times New Roman" w:cs="Times New Roman"/>
                 <w:sz w:val="24"/>
                 <w:szCs w:val="24"/>
               </w:rPr>
             </w:pPr>
             <w:r>
               <w:rPr>
-                <w:rFonts w:ascii="Times New Roman" w:hAnsi="Times New Roman" w:eastAsia="Times New Roman" w:cs="Times New Roman"/>
+                <w:rFonts w:ascii="Times New Roman" w:eastAsia="Times New Roman" w:hAnsi="Times New Roman" w:cs="Times New Roman"/>
                 <w:sz w:val="24"/>
                 <w:szCs w:val="24"/>
               </w:rPr>
@@ -1077,10 +891,10 @@
           <w:tcPr>
             <w:tcW w:w="6960" w:type="dxa"/>
             <w:tcBorders>
-              <w:top w:val="outset" w:color="auto" w:sz="6" w:space="0"/>
-              <w:left w:val="outset" w:color="auto" w:sz="6" w:space="0"/>
-              <w:bottom w:val="outset" w:color="auto" w:sz="6" w:space="0"/>
-              <w:right w:val="outset" w:color="auto" w:sz="6" w:space="0"/>
+              <w:top w:val="outset" w:sz="6" w:space="0" w:color="auto"/>
+              <w:left w:val="outset" w:sz="6" w:space="0" w:color="auto"/>
+              <w:bottom w:val="outset" w:sz="6" w:space="0" w:color="auto"/>
+              <w:right w:val="outset" w:sz="6" w:space="0" w:color="auto"/>
             </w:tcBorders>
             <w:hideMark/>
           </w:tcPr>
@@ -1088,14 +902,14 @@
             <w:pPr>
               <w:spacing w:after="0" w:line="240" w:lineRule="auto"/>
               <w:rPr>
-                <w:rFonts w:ascii="Times New Roman" w:hAnsi="Times New Roman" w:eastAsia="Times New Roman" w:cs="Times New Roman"/>
+                <w:rFonts w:ascii="Times New Roman" w:eastAsia="Times New Roman" w:hAnsi="Times New Roman" w:cs="Times New Roman"/>
                 <w:sz w:val="24"/>
                 <w:szCs w:val="24"/>
               </w:rPr>
             </w:pPr>
             <w:r>
               <w:rPr>
-                <w:rFonts w:ascii="Times New Roman" w:hAnsi="Times New Roman" w:eastAsia="Times New Roman" w:cs="Times New Roman"/>
+                <w:rFonts w:ascii="Times New Roman" w:eastAsia="Times New Roman" w:hAnsi="Times New Roman" w:cs="Times New Roman"/>
                 <w:sz w:val="24"/>
                 <w:szCs w:val="24"/>
               </w:rPr>
@@ -1103,7 +917,7 @@
             </w:r>
             <w:r>
               <w:rPr>
-                <w:rFonts w:ascii="Times New Roman" w:hAnsi="Times New Roman" w:eastAsia="Times New Roman" w:cs="Times New Roman"/>
+                <w:rFonts w:ascii="Times New Roman" w:eastAsia="Times New Roman" w:hAnsi="Times New Roman" w:cs="Times New Roman"/>
                 <w:sz w:val="24"/>
                 <w:szCs w:val="24"/>
               </w:rPr>
@@ -1111,7 +925,7 @@
             </w:r>
             <w:r>
               <w:rPr>
-                <w:rFonts w:ascii="Times New Roman" w:hAnsi="Times New Roman" w:eastAsia="Times New Roman" w:cs="Times New Roman"/>
+                <w:rFonts w:ascii="Times New Roman" w:eastAsia="Times New Roman" w:hAnsi="Times New Roman" w:cs="Times New Roman"/>
                 <w:sz w:val="24"/>
                 <w:szCs w:val="24"/>
               </w:rPr>
@@ -1124,7 +938,6 @@
     <w:p/>
     <w:p>
       <w:r>
-        <w:lastRenderedPageBreak/>
         <w:t>W</w:t>
       </w:r>
       <w:r>
@@ -1160,39 +973,297 @@
     <w:p>
       <w:pPr>
         <w:rPr>
-          <w:i/>
-          <w:highlight w:val="yellow"/>
-        </w:rPr>
-      </w:pPr>
-      <w:r>
-        <w:rPr>
-          <w:i/>
-          <w:highlight w:val="yellow"/>
-        </w:rPr>
-        <w:t>(Describe your communication policies and procedures.)</w:t>
+          <w:iCs/>
+          <w:u w:val="single"/>
+        </w:rPr>
+      </w:pPr>
+      <w:r>
+        <w:rPr>
+          <w:iCs/>
+          <w:u w:val="single"/>
+        </w:rPr>
+        <w:t>REMOTE COMMUNICATION:</w:t>
       </w:r>
     </w:p>
     <w:p>
       <w:pPr>
-        <w:pStyle w:val="Heading1"/>
-      </w:pPr>
-      <w:r>
-        <w:t>Configuration Management</w:t>
+        <w:rPr>
+          <w:iCs/>
+        </w:rPr>
+      </w:pPr>
+      <w:r>
+        <w:rPr>
+          <w:iCs/>
+        </w:rPr>
+        <w:t>T</w:t>
+      </w:r>
+      <w:r>
+        <w:rPr>
+          <w:iCs/>
+        </w:rPr>
+        <w:t>eam 02 will use three primary methods of communication:</w:t>
       </w:r>
     </w:p>
     <w:p>
       <w:pPr>
+        <w:pStyle w:val="ListParagraph"/>
+        <w:numPr>
+          <w:ilvl w:val="0"/>
+          <w:numId w:val="8"/>
+        </w:numPr>
+        <w:rPr>
+          <w:iCs/>
+        </w:rPr>
+      </w:pPr>
+      <w:r>
+        <w:rPr>
+          <w:b/>
+          <w:bCs/>
+          <w:iCs/>
+        </w:rPr>
+        <w:t>Text Messaging:</w:t>
+      </w:r>
+      <w:r>
+        <w:rPr>
+          <w:iCs/>
+        </w:rPr>
+        <w:t xml:space="preserve"> Text messaging will serve as our fastest mode of contact.</w:t>
+      </w:r>
+    </w:p>
+    <w:p>
+      <w:pPr>
+        <w:pStyle w:val="ListParagraph"/>
+        <w:numPr>
+          <w:ilvl w:val="1"/>
+          <w:numId w:val="8"/>
+        </w:numPr>
+        <w:rPr>
+          <w:iCs/>
+        </w:rPr>
+      </w:pPr>
+      <w:bookmarkStart w:id="3" w:name="_GoBack"/>
+      <w:bookmarkEnd w:id="3"/>
+      <w:r>
+        <w:rPr>
+          <w:iCs/>
+        </w:rPr>
+        <w:t xml:space="preserve"> If something urgent comes up, we will use our group chat to communicate.</w:t>
+      </w:r>
+    </w:p>
+    <w:p>
+      <w:pPr>
+        <w:pStyle w:val="ListParagraph"/>
+        <w:numPr>
+          <w:ilvl w:val="0"/>
+          <w:numId w:val="8"/>
+        </w:numPr>
+        <w:rPr>
+          <w:iCs/>
+        </w:rPr>
+      </w:pPr>
+      <w:r>
+        <w:rPr>
+          <w:b/>
+          <w:bCs/>
+          <w:iCs/>
+        </w:rPr>
+        <w:t>Slack:</w:t>
+      </w:r>
+      <w:r>
+        <w:rPr>
+          <w:iCs/>
+        </w:rPr>
+        <w:t xml:space="preserve"> We will use Slack for any communication beyond the capabilities of text messaging. For example, we will use Slack for file sharing, group discussion and brainstorming.</w:t>
+      </w:r>
+    </w:p>
+    <w:p>
+      <w:pPr>
+        <w:pStyle w:val="ListParagraph"/>
+        <w:numPr>
+          <w:ilvl w:val="1"/>
+          <w:numId w:val="8"/>
+        </w:numPr>
+        <w:rPr>
+          <w:iCs/>
+        </w:rPr>
+      </w:pPr>
+      <w:r>
+        <w:rPr>
+          <w:iCs/>
+        </w:rPr>
+        <w:t>We cannot let our team’s messages be deleted upon hitting a message limit; we may nee</w:t>
+      </w:r>
+      <w:r>
+        <w:rPr>
+          <w:iCs/>
+        </w:rPr>
+        <w:t xml:space="preserve">d messages and files later. If the allotted Slack message and hosting limit </w:t>
+      </w:r>
+      <w:r>
+        <w:rPr>
+          <w:iCs/>
+        </w:rPr>
+        <w:t>approaches</w:t>
+      </w:r>
+      <w:r>
+        <w:rPr>
+          <w:iCs/>
+        </w:rPr>
+        <w:t xml:space="preserve">, we will consider upgrading our Slack plan or moving to a new platform. </w:t>
+      </w:r>
+    </w:p>
+    <w:p>
+      <w:pPr>
+        <w:pStyle w:val="ListParagraph"/>
+        <w:numPr>
+          <w:ilvl w:val="0"/>
+          <w:numId w:val="8"/>
+        </w:numPr>
+        <w:rPr>
+          <w:iCs/>
+        </w:rPr>
+      </w:pPr>
+      <w:r>
+        <w:rPr>
+          <w:b/>
+          <w:bCs/>
+          <w:iCs/>
+        </w:rPr>
+        <w:t>GitHub:</w:t>
+      </w:r>
+      <w:r>
+        <w:rPr>
+          <w:iCs/>
+        </w:rPr>
+        <w:t xml:space="preserve"> GitHub will serve as our management system. As such, it serves as a de-facto communication tool by way of GitHub issues, branching, project management, etc.</w:t>
+      </w:r>
+    </w:p>
+    <w:p>
+      <w:pPr>
+        <w:pStyle w:val="ListParagraph"/>
+        <w:numPr>
+          <w:ilvl w:val="1"/>
+          <w:numId w:val="8"/>
+        </w:numPr>
+        <w:rPr>
+          <w:iCs/>
+        </w:rPr>
+      </w:pPr>
+      <w:r>
+        <w:rPr>
+          <w:iCs/>
+        </w:rPr>
+        <w:t>Communication on GitHub should be limited to essential information about the project itself. Unlike the other communication methods, there is no timeline for the communication to be received by other members of the group. As such, GitHub will be reserved for in-progress tasks.</w:t>
+      </w:r>
+    </w:p>
+    <w:p>
+      <w:pPr>
+        <w:pStyle w:val="ListParagraph"/>
+        <w:ind w:left="1440"/>
+        <w:rPr>
+          <w:iCs/>
+        </w:rPr>
+      </w:pPr>
+    </w:p>
+    <w:p>
+      <w:pPr>
+        <w:rPr>
+          <w:iCs/>
+          <w:u w:val="single"/>
+        </w:rPr>
+      </w:pPr>
+      <w:r>
+        <w:rPr>
+          <w:iCs/>
+          <w:u w:val="single"/>
+        </w:rPr>
+        <w:t>INTERPERSONAL COMMUNICATION:</w:t>
+      </w:r>
+    </w:p>
+    <w:p>
+      <w:pPr>
+        <w:rPr>
+          <w:iCs/>
+        </w:rPr>
+      </w:pPr>
+      <w:r>
+        <w:rPr>
+          <w:iCs/>
+        </w:rPr>
+        <w:t>Team 02 has decided on the following (tentative) meeting times:</w:t>
+      </w:r>
+    </w:p>
+    <w:p>
+      <w:pPr>
+        <w:pStyle w:val="ListParagraph"/>
+        <w:numPr>
+          <w:ilvl w:val="0"/>
+          <w:numId w:val="9"/>
+        </w:numPr>
+        <w:rPr>
+          <w:iCs/>
+        </w:rPr>
+      </w:pPr>
+      <w:r>
+        <w:rPr>
+          <w:iCs/>
+        </w:rPr>
+        <w:t>Tuesdays and Thursdays at 5:00 PM</w:t>
+      </w:r>
+    </w:p>
+    <w:p>
+      <w:pPr>
+        <w:pStyle w:val="ListParagraph"/>
+        <w:numPr>
+          <w:ilvl w:val="0"/>
+          <w:numId w:val="9"/>
+        </w:numPr>
+        <w:rPr>
+          <w:iCs/>
+        </w:rPr>
+      </w:pPr>
+      <w:r>
+        <w:rPr>
+          <w:iCs/>
+        </w:rPr>
+        <w:t>Directly after class on Mondays, Wednesdays, and Fridays (when necessary)</w:t>
+      </w:r>
+    </w:p>
+    <w:p>
+      <w:pPr>
+        <w:rPr>
+          <w:iCs/>
+        </w:rPr>
+      </w:pPr>
+      <w:r>
+        <w:rPr>
+          <w:iCs/>
+        </w:rPr>
+        <w:lastRenderedPageBreak/>
+        <w:t xml:space="preserve">Meetings will be our primary time for brainstorming and in-depth discussion. When possible, we will reserve a study room such that a whiteboard (and TV?) can be utilized. </w:t>
+      </w:r>
+    </w:p>
+    <w:p>
+      <w:pPr>
+        <w:pStyle w:val="Heading1"/>
+      </w:pPr>
+      <w:r>
+        <w:t>Configuration Management</w:t>
+      </w:r>
+    </w:p>
+    <w:p>
+      <w:pPr>
         <w:spacing w:before="100" w:beforeAutospacing="1" w:after="100" w:afterAutospacing="1" w:line="240" w:lineRule="auto"/>
         <w:jc w:val="both"/>
         <w:rPr>
-          <w:rFonts w:ascii="Times New Roman" w:hAnsi="Times New Roman" w:eastAsia="Times New Roman" w:cs="Times New Roman"/>
+          <w:rFonts w:ascii="Times New Roman" w:eastAsia="Times New Roman" w:hAnsi="Times New Roman" w:cs="Times New Roman"/>
           <w:sz w:val="24"/>
           <w:szCs w:val="24"/>
         </w:rPr>
       </w:pPr>
       <w:r>
         <w:rPr>
-          <w:rFonts w:ascii="Times New Roman" w:hAnsi="Times New Roman" w:eastAsia="Times New Roman" w:cs="Times New Roman"/>
+          <w:rFonts w:ascii="Times New Roman" w:eastAsia="Times New Roman" w:hAnsi="Times New Roman" w:cs="Times New Roman"/>
           <w:sz w:val="24"/>
           <w:szCs w:val="24"/>
         </w:rPr>
@@ -1200,7 +1271,7 @@
       </w:r>
       <w:r>
         <w:rPr>
-          <w:rFonts w:ascii="Times New Roman" w:hAnsi="Times New Roman" w:eastAsia="Times New Roman" w:cs="Times New Roman"/>
+          <w:rFonts w:ascii="Times New Roman" w:eastAsia="Times New Roman" w:hAnsi="Times New Roman" w:cs="Times New Roman"/>
           <w:sz w:val="24"/>
           <w:szCs w:val="24"/>
         </w:rPr>
@@ -1208,7 +1279,7 @@
       </w:r>
       <w:r>
         <w:rPr>
-          <w:rFonts w:ascii="Times New Roman" w:hAnsi="Times New Roman" w:eastAsia="Times New Roman" w:cs="Times New Roman"/>
+          <w:rFonts w:ascii="Times New Roman" w:eastAsia="Times New Roman" w:hAnsi="Times New Roman" w:cs="Times New Roman"/>
           <w:sz w:val="24"/>
           <w:szCs w:val="24"/>
         </w:rPr>
@@ -1216,7 +1287,7 @@
       </w:r>
       <w:r>
         <w:rPr>
-          <w:rFonts w:ascii="Times New Roman" w:hAnsi="Times New Roman" w:eastAsia="Times New Roman" w:cs="Times New Roman"/>
+          <w:rFonts w:ascii="Times New Roman" w:eastAsia="Times New Roman" w:hAnsi="Times New Roman" w:cs="Times New Roman"/>
           <w:sz w:val="24"/>
           <w:szCs w:val="24"/>
         </w:rPr>
@@ -1228,14 +1299,14 @@
         <w:spacing w:before="100" w:beforeAutospacing="1" w:after="100" w:afterAutospacing="1" w:line="240" w:lineRule="auto"/>
         <w:jc w:val="both"/>
         <w:rPr>
-          <w:rFonts w:ascii="Times New Roman" w:hAnsi="Times New Roman" w:eastAsia="Times New Roman" w:cs="Times New Roman"/>
+          <w:rFonts w:ascii="Times New Roman" w:eastAsia="Times New Roman" w:hAnsi="Times New Roman" w:cs="Times New Roman"/>
           <w:sz w:val="24"/>
           <w:szCs w:val="24"/>
         </w:rPr>
       </w:pPr>
     </w:p>
     <w:sectPr>
-      <w:pgSz w:w="12240" w:h="15840" w:orient="portrait"/>
+      <w:pgSz w:w="12240" w:h="15840"/>
       <w:pgMar w:top="1440" w:right="1440" w:bottom="1440" w:left="1440" w:header="720" w:footer="720" w:gutter="0"/>
       <w:cols w:space="720"/>
       <w:docGrid w:linePitch="360"/>
@@ -1246,339 +1317,6 @@
 
 <file path=word/numbering.xml><?xml version="1.0" encoding="utf-8"?>
 <w:numbering xmlns:wpc="http://schemas.microsoft.com/office/word/2010/wordprocessingCanvas" xmlns:cx="http://schemas.microsoft.com/office/drawing/2014/chartex" xmlns:cx1="http://schemas.microsoft.com/office/drawing/2015/9/8/chartex" xmlns:cx2="http://schemas.microsoft.com/office/drawing/2015/10/21/chartex" xmlns:cx3="http://schemas.microsoft.com/office/drawing/2016/5/9/chartex" xmlns:cx4="http://schemas.microsoft.com/office/drawing/2016/5/10/chartex" xmlns:cx5="http://schemas.microsoft.com/office/drawing/2016/5/11/chartex" xmlns:cx6="http://schemas.microsoft.com/office/drawing/2016/5/12/chartex" xmlns:cx7="http://schemas.microsoft.com/office/drawing/2016/5/13/chartex" xmlns:cx8="http://schemas.microsoft.com/office/drawing/2016/5/14/chartex" xmlns:mc="http://schemas.openxmlformats.org/markup-compatibility/2006" xmlns:aink="http://schemas.microsoft.com/office/drawing/2016/ink" xmlns:am3d="http://schemas.microsoft.com/office/drawing/2017/model3d" xmlns:o="urn:schemas-microsoft-com:office:office" xmlns:r="http://schemas.openxmlformats.org/officeDocument/2006/relationships" xmlns:m="http://schemas.openxmlformats.org/officeDocument/2006/math" xmlns:v="urn:schemas-microsoft-com:vml" xmlns:wp14="http://schemas.microsoft.com/office/word/2010/wordprocessingDrawing" xmlns:wp="http://schemas.openxmlformats.org/drawingml/2006/wordprocessingDrawing" xmlns:w10="urn:schemas-microsoft-com:office:word" xmlns:w="http://schemas.openxmlformats.org/wordprocessingml/2006/main" xmlns:w14="http://schemas.microsoft.com/office/word/2010/wordml" xmlns:w15="http://schemas.microsoft.com/office/word/2012/wordml" xmlns:w16cid="http://schemas.microsoft.com/office/word/2016/wordml/cid" xmlns:w16se="http://schemas.microsoft.com/office/word/2015/wordml/symex" xmlns:wpg="http://schemas.microsoft.com/office/word/2010/wordprocessingGroup" xmlns:wpi="http://schemas.microsoft.com/office/word/2010/wordprocessingInk" xmlns:wne="http://schemas.microsoft.com/office/word/2006/wordml" xmlns:wps="http://schemas.microsoft.com/office/word/2010/wordprocessingShape" mc:Ignorable="w14 w15 w16se w16cid wp14">
-  <w:abstractNum xmlns:w="http://schemas.openxmlformats.org/wordprocessingml/2006/main" w:abstractNumId="6">
-    <w:multiLevelType xmlns:w="http://schemas.openxmlformats.org/wordprocessingml/2006/main" w:val="hybridMultilevel"/>
-    <w:lvl xmlns:w="http://schemas.openxmlformats.org/wordprocessingml/2006/main" w:ilvl="0">
-      <w:start w:val="1"/>
-      <w:numFmt w:val="bullet"/>
-      <w:lvlText w:val=""/>
-      <w:lvlJc w:val="left"/>
-      <w:pPr>
-        <w:ind w:left="720" w:hanging="360"/>
-      </w:pPr>
-      <w:rPr>
-        <w:rFonts w:hint="default" w:ascii="Symbol" w:hAnsi="Symbol"/>
-      </w:rPr>
-    </w:lvl>
-    <w:lvl xmlns:w="http://schemas.openxmlformats.org/wordprocessingml/2006/main" w:ilvl="1">
-      <w:start w:val="1"/>
-      <w:numFmt w:val="bullet"/>
-      <w:lvlText w:val="o"/>
-      <w:lvlJc w:val="left"/>
-      <w:pPr>
-        <w:ind w:left="1440" w:hanging="360"/>
-      </w:pPr>
-      <w:rPr>
-        <w:rFonts w:hint="default" w:ascii="Courier New" w:hAnsi="Courier New"/>
-      </w:rPr>
-    </w:lvl>
-    <w:lvl xmlns:w="http://schemas.openxmlformats.org/wordprocessingml/2006/main" w:ilvl="2">
-      <w:start w:val="1"/>
-      <w:numFmt w:val="bullet"/>
-      <w:lvlText w:val=""/>
-      <w:lvlJc w:val="left"/>
-      <w:pPr>
-        <w:ind w:left="2160" w:hanging="360"/>
-      </w:pPr>
-      <w:rPr>
-        <w:rFonts w:hint="default" w:ascii="Wingdings" w:hAnsi="Wingdings"/>
-      </w:rPr>
-    </w:lvl>
-    <w:lvl xmlns:w="http://schemas.openxmlformats.org/wordprocessingml/2006/main" w:ilvl="3">
-      <w:start w:val="1"/>
-      <w:numFmt w:val="bullet"/>
-      <w:lvlText w:val=""/>
-      <w:lvlJc w:val="left"/>
-      <w:pPr>
-        <w:ind w:left="2880" w:hanging="360"/>
-      </w:pPr>
-      <w:rPr>
-        <w:rFonts w:hint="default" w:ascii="Symbol" w:hAnsi="Symbol"/>
-      </w:rPr>
-    </w:lvl>
-    <w:lvl xmlns:w="http://schemas.openxmlformats.org/wordprocessingml/2006/main" w:ilvl="4">
-      <w:start w:val="1"/>
-      <w:numFmt w:val="bullet"/>
-      <w:lvlText w:val="o"/>
-      <w:lvlJc w:val="left"/>
-      <w:pPr>
-        <w:ind w:left="3600" w:hanging="360"/>
-      </w:pPr>
-      <w:rPr>
-        <w:rFonts w:hint="default" w:ascii="Courier New" w:hAnsi="Courier New"/>
-      </w:rPr>
-    </w:lvl>
-    <w:lvl xmlns:w="http://schemas.openxmlformats.org/wordprocessingml/2006/main" w:ilvl="5">
-      <w:start w:val="1"/>
-      <w:numFmt w:val="bullet"/>
-      <w:lvlText w:val=""/>
-      <w:lvlJc w:val="left"/>
-      <w:pPr>
-        <w:ind w:left="4320" w:hanging="360"/>
-      </w:pPr>
-      <w:rPr>
-        <w:rFonts w:hint="default" w:ascii="Wingdings" w:hAnsi="Wingdings"/>
-      </w:rPr>
-    </w:lvl>
-    <w:lvl xmlns:w="http://schemas.openxmlformats.org/wordprocessingml/2006/main" w:ilvl="6">
-      <w:start w:val="1"/>
-      <w:numFmt w:val="bullet"/>
-      <w:lvlText w:val=""/>
-      <w:lvlJc w:val="left"/>
-      <w:pPr>
-        <w:ind w:left="5040" w:hanging="360"/>
-      </w:pPr>
-      <w:rPr>
-        <w:rFonts w:hint="default" w:ascii="Symbol" w:hAnsi="Symbol"/>
-      </w:rPr>
-    </w:lvl>
-    <w:lvl xmlns:w="http://schemas.openxmlformats.org/wordprocessingml/2006/main" w:ilvl="7">
-      <w:start w:val="1"/>
-      <w:numFmt w:val="bullet"/>
-      <w:lvlText w:val="o"/>
-      <w:lvlJc w:val="left"/>
-      <w:pPr>
-        <w:ind w:left="5760" w:hanging="360"/>
-      </w:pPr>
-      <w:rPr>
-        <w:rFonts w:hint="default" w:ascii="Courier New" w:hAnsi="Courier New"/>
-      </w:rPr>
-    </w:lvl>
-    <w:lvl xmlns:w="http://schemas.openxmlformats.org/wordprocessingml/2006/main" w:ilvl="8">
-      <w:start w:val="1"/>
-      <w:numFmt w:val="bullet"/>
-      <w:lvlText w:val=""/>
-      <w:lvlJc w:val="left"/>
-      <w:pPr>
-        <w:ind w:left="6480" w:hanging="360"/>
-      </w:pPr>
-      <w:rPr>
-        <w:rFonts w:hint="default" w:ascii="Wingdings" w:hAnsi="Wingdings"/>
-      </w:rPr>
-    </w:lvl>
-  </w:abstractNum>
-  <w:abstractNum xmlns:w="http://schemas.openxmlformats.org/wordprocessingml/2006/main" w:abstractNumId="5">
-    <w:multiLevelType xmlns:w="http://schemas.openxmlformats.org/wordprocessingml/2006/main" w:val="hybridMultilevel"/>
-    <w:lvl xmlns:w="http://schemas.openxmlformats.org/wordprocessingml/2006/main" w:ilvl="0">
-      <w:start w:val="1"/>
-      <w:numFmt w:val="bullet"/>
-      <w:lvlText w:val=""/>
-      <w:lvlJc w:val="left"/>
-      <w:pPr>
-        <w:ind w:left="720" w:hanging="360"/>
-      </w:pPr>
-      <w:rPr>
-        <w:rFonts w:hint="default" w:ascii="Symbol" w:hAnsi="Symbol"/>
-      </w:rPr>
-    </w:lvl>
-    <w:lvl xmlns:w="http://schemas.openxmlformats.org/wordprocessingml/2006/main" w:ilvl="1">
-      <w:start w:val="1"/>
-      <w:numFmt w:val="bullet"/>
-      <w:lvlText w:val="o"/>
-      <w:lvlJc w:val="left"/>
-      <w:pPr>
-        <w:ind w:left="1440" w:hanging="360"/>
-      </w:pPr>
-      <w:rPr>
-        <w:rFonts w:hint="default" w:ascii="Courier New" w:hAnsi="Courier New"/>
-      </w:rPr>
-    </w:lvl>
-    <w:lvl xmlns:w="http://schemas.openxmlformats.org/wordprocessingml/2006/main" w:ilvl="2">
-      <w:start w:val="1"/>
-      <w:numFmt w:val="bullet"/>
-      <w:lvlText w:val=""/>
-      <w:lvlJc w:val="left"/>
-      <w:pPr>
-        <w:ind w:left="2160" w:hanging="360"/>
-      </w:pPr>
-      <w:rPr>
-        <w:rFonts w:hint="default" w:ascii="Wingdings" w:hAnsi="Wingdings"/>
-      </w:rPr>
-    </w:lvl>
-    <w:lvl xmlns:w="http://schemas.openxmlformats.org/wordprocessingml/2006/main" w:ilvl="3">
-      <w:start w:val="1"/>
-      <w:numFmt w:val="bullet"/>
-      <w:lvlText w:val=""/>
-      <w:lvlJc w:val="left"/>
-      <w:pPr>
-        <w:ind w:left="2880" w:hanging="360"/>
-      </w:pPr>
-      <w:rPr>
-        <w:rFonts w:hint="default" w:ascii="Symbol" w:hAnsi="Symbol"/>
-      </w:rPr>
-    </w:lvl>
-    <w:lvl xmlns:w="http://schemas.openxmlformats.org/wordprocessingml/2006/main" w:ilvl="4">
-      <w:start w:val="1"/>
-      <w:numFmt w:val="bullet"/>
-      <w:lvlText w:val="o"/>
-      <w:lvlJc w:val="left"/>
-      <w:pPr>
-        <w:ind w:left="3600" w:hanging="360"/>
-      </w:pPr>
-      <w:rPr>
-        <w:rFonts w:hint="default" w:ascii="Courier New" w:hAnsi="Courier New"/>
-      </w:rPr>
-    </w:lvl>
-    <w:lvl xmlns:w="http://schemas.openxmlformats.org/wordprocessingml/2006/main" w:ilvl="5">
-      <w:start w:val="1"/>
-      <w:numFmt w:val="bullet"/>
-      <w:lvlText w:val=""/>
-      <w:lvlJc w:val="left"/>
-      <w:pPr>
-        <w:ind w:left="4320" w:hanging="360"/>
-      </w:pPr>
-      <w:rPr>
-        <w:rFonts w:hint="default" w:ascii="Wingdings" w:hAnsi="Wingdings"/>
-      </w:rPr>
-    </w:lvl>
-    <w:lvl xmlns:w="http://schemas.openxmlformats.org/wordprocessingml/2006/main" w:ilvl="6">
-      <w:start w:val="1"/>
-      <w:numFmt w:val="bullet"/>
-      <w:lvlText w:val=""/>
-      <w:lvlJc w:val="left"/>
-      <w:pPr>
-        <w:ind w:left="5040" w:hanging="360"/>
-      </w:pPr>
-      <w:rPr>
-        <w:rFonts w:hint="default" w:ascii="Symbol" w:hAnsi="Symbol"/>
-      </w:rPr>
-    </w:lvl>
-    <w:lvl xmlns:w="http://schemas.openxmlformats.org/wordprocessingml/2006/main" w:ilvl="7">
-      <w:start w:val="1"/>
-      <w:numFmt w:val="bullet"/>
-      <w:lvlText w:val="o"/>
-      <w:lvlJc w:val="left"/>
-      <w:pPr>
-        <w:ind w:left="5760" w:hanging="360"/>
-      </w:pPr>
-      <w:rPr>
-        <w:rFonts w:hint="default" w:ascii="Courier New" w:hAnsi="Courier New"/>
-      </w:rPr>
-    </w:lvl>
-    <w:lvl xmlns:w="http://schemas.openxmlformats.org/wordprocessingml/2006/main" w:ilvl="8">
-      <w:start w:val="1"/>
-      <w:numFmt w:val="bullet"/>
-      <w:lvlText w:val=""/>
-      <w:lvlJc w:val="left"/>
-      <w:pPr>
-        <w:ind w:left="6480" w:hanging="360"/>
-      </w:pPr>
-      <w:rPr>
-        <w:rFonts w:hint="default" w:ascii="Wingdings" w:hAnsi="Wingdings"/>
-      </w:rPr>
-    </w:lvl>
-  </w:abstractNum>
-  <w:abstractNum xmlns:w="http://schemas.openxmlformats.org/wordprocessingml/2006/main" w:abstractNumId="4">
-    <w:multiLevelType xmlns:w="http://schemas.openxmlformats.org/wordprocessingml/2006/main" w:val="hybridMultilevel"/>
-    <w:lvl xmlns:w="http://schemas.openxmlformats.org/wordprocessingml/2006/main" w:ilvl="0">
-      <w:start w:val="1"/>
-      <w:numFmt w:val="bullet"/>
-      <w:lvlText w:val=""/>
-      <w:lvlJc w:val="left"/>
-      <w:pPr>
-        <w:ind w:left="720" w:hanging="360"/>
-      </w:pPr>
-      <w:rPr>
-        <w:rFonts w:hint="default" w:ascii="Symbol" w:hAnsi="Symbol"/>
-      </w:rPr>
-    </w:lvl>
-    <w:lvl xmlns:w="http://schemas.openxmlformats.org/wordprocessingml/2006/main" w:ilvl="1">
-      <w:start w:val="1"/>
-      <w:numFmt w:val="bullet"/>
-      <w:lvlText w:val="o"/>
-      <w:lvlJc w:val="left"/>
-      <w:pPr>
-        <w:ind w:left="1440" w:hanging="360"/>
-      </w:pPr>
-      <w:rPr>
-        <w:rFonts w:hint="default" w:ascii="Courier New" w:hAnsi="Courier New"/>
-      </w:rPr>
-    </w:lvl>
-    <w:lvl xmlns:w="http://schemas.openxmlformats.org/wordprocessingml/2006/main" w:ilvl="2">
-      <w:start w:val="1"/>
-      <w:numFmt w:val="bullet"/>
-      <w:lvlText w:val=""/>
-      <w:lvlJc w:val="left"/>
-      <w:pPr>
-        <w:ind w:left="2160" w:hanging="360"/>
-      </w:pPr>
-      <w:rPr>
-        <w:rFonts w:hint="default" w:ascii="Wingdings" w:hAnsi="Wingdings"/>
-      </w:rPr>
-    </w:lvl>
-    <w:lvl xmlns:w="http://schemas.openxmlformats.org/wordprocessingml/2006/main" w:ilvl="3">
-      <w:start w:val="1"/>
-      <w:numFmt w:val="bullet"/>
-      <w:lvlText w:val=""/>
-      <w:lvlJc w:val="left"/>
-      <w:pPr>
-        <w:ind w:left="2880" w:hanging="360"/>
-      </w:pPr>
-      <w:rPr>
-        <w:rFonts w:hint="default" w:ascii="Symbol" w:hAnsi="Symbol"/>
-      </w:rPr>
-    </w:lvl>
-    <w:lvl xmlns:w="http://schemas.openxmlformats.org/wordprocessingml/2006/main" w:ilvl="4">
-      <w:start w:val="1"/>
-      <w:numFmt w:val="bullet"/>
-      <w:lvlText w:val="o"/>
-      <w:lvlJc w:val="left"/>
-      <w:pPr>
-        <w:ind w:left="3600" w:hanging="360"/>
-      </w:pPr>
-      <w:rPr>
-        <w:rFonts w:hint="default" w:ascii="Courier New" w:hAnsi="Courier New"/>
-      </w:rPr>
-    </w:lvl>
-    <w:lvl xmlns:w="http://schemas.openxmlformats.org/wordprocessingml/2006/main" w:ilvl="5">
-      <w:start w:val="1"/>
-      <w:numFmt w:val="bullet"/>
-      <w:lvlText w:val=""/>
-      <w:lvlJc w:val="left"/>
-      <w:pPr>
-        <w:ind w:left="4320" w:hanging="360"/>
-      </w:pPr>
-      <w:rPr>
-        <w:rFonts w:hint="default" w:ascii="Wingdings" w:hAnsi="Wingdings"/>
-      </w:rPr>
-    </w:lvl>
-    <w:lvl xmlns:w="http://schemas.openxmlformats.org/wordprocessingml/2006/main" w:ilvl="6">
-      <w:start w:val="1"/>
-      <w:numFmt w:val="bullet"/>
-      <w:lvlText w:val=""/>
-      <w:lvlJc w:val="left"/>
-      <w:pPr>
-        <w:ind w:left="5040" w:hanging="360"/>
-      </w:pPr>
-      <w:rPr>
-        <w:rFonts w:hint="default" w:ascii="Symbol" w:hAnsi="Symbol"/>
-      </w:rPr>
-    </w:lvl>
-    <w:lvl xmlns:w="http://schemas.openxmlformats.org/wordprocessingml/2006/main" w:ilvl="7">
-      <w:start w:val="1"/>
-      <w:numFmt w:val="bullet"/>
-      <w:lvlText w:val="o"/>
-      <w:lvlJc w:val="left"/>
-      <w:pPr>
-        <w:ind w:left="5760" w:hanging="360"/>
-      </w:pPr>
-      <w:rPr>
-        <w:rFonts w:hint="default" w:ascii="Courier New" w:hAnsi="Courier New"/>
-      </w:rPr>
-    </w:lvl>
-    <w:lvl xmlns:w="http://schemas.openxmlformats.org/wordprocessingml/2006/main" w:ilvl="8">
-      <w:start w:val="1"/>
-      <w:numFmt w:val="bullet"/>
-      <w:lvlText w:val=""/>
-      <w:lvlJc w:val="left"/>
-      <w:pPr>
-        <w:ind w:left="6480" w:hanging="360"/>
-      </w:pPr>
-      <w:rPr>
-        <w:rFonts w:hint="default" w:ascii="Wingdings" w:hAnsi="Wingdings"/>
-      </w:rPr>
-    </w:lvl>
-  </w:abstractNum>
   <w:abstractNum w:abstractNumId="0" w15:restartNumberingAfterBreak="0">
     <w:nsid w:val="1443028E"/>
     <w:multiLevelType w:val="multilevel"/>
@@ -1782,6 +1520,232 @@
     </w:lvl>
   </w:abstractNum>
   <w:abstractNum w:abstractNumId="2" w15:restartNumberingAfterBreak="0">
+    <w:nsid w:val="2A1E7256"/>
+    <w:multiLevelType w:val="hybridMultilevel"/>
+    <w:tmpl w:val="4426B588"/>
+    <w:lvl w:ilvl="0" w:tplc="9138735C">
+      <w:start w:val="1"/>
+      <w:numFmt w:val="bullet"/>
+      <w:lvlText w:val=""/>
+      <w:lvlJc w:val="left"/>
+      <w:pPr>
+        <w:ind w:left="720" w:hanging="360"/>
+      </w:pPr>
+      <w:rPr>
+        <w:rFonts w:ascii="Symbol" w:hAnsi="Symbol" w:hint="default"/>
+      </w:rPr>
+    </w:lvl>
+    <w:lvl w:ilvl="1" w:tplc="000E88A4">
+      <w:start w:val="1"/>
+      <w:numFmt w:val="bullet"/>
+      <w:lvlText w:val="o"/>
+      <w:lvlJc w:val="left"/>
+      <w:pPr>
+        <w:ind w:left="1440" w:hanging="360"/>
+      </w:pPr>
+      <w:rPr>
+        <w:rFonts w:ascii="Courier New" w:hAnsi="Courier New" w:hint="default"/>
+      </w:rPr>
+    </w:lvl>
+    <w:lvl w:ilvl="2" w:tplc="7BC6DBF0">
+      <w:start w:val="1"/>
+      <w:numFmt w:val="bullet"/>
+      <w:lvlText w:val=""/>
+      <w:lvlJc w:val="left"/>
+      <w:pPr>
+        <w:ind w:left="2160" w:hanging="360"/>
+      </w:pPr>
+      <w:rPr>
+        <w:rFonts w:ascii="Wingdings" w:hAnsi="Wingdings" w:hint="default"/>
+      </w:rPr>
+    </w:lvl>
+    <w:lvl w:ilvl="3" w:tplc="1D720154">
+      <w:start w:val="1"/>
+      <w:numFmt w:val="bullet"/>
+      <w:lvlText w:val=""/>
+      <w:lvlJc w:val="left"/>
+      <w:pPr>
+        <w:ind w:left="2880" w:hanging="360"/>
+      </w:pPr>
+      <w:rPr>
+        <w:rFonts w:ascii="Symbol" w:hAnsi="Symbol" w:hint="default"/>
+      </w:rPr>
+    </w:lvl>
+    <w:lvl w:ilvl="4" w:tplc="635AD086">
+      <w:start w:val="1"/>
+      <w:numFmt w:val="bullet"/>
+      <w:lvlText w:val="o"/>
+      <w:lvlJc w:val="left"/>
+      <w:pPr>
+        <w:ind w:left="3600" w:hanging="360"/>
+      </w:pPr>
+      <w:rPr>
+        <w:rFonts w:ascii="Courier New" w:hAnsi="Courier New" w:hint="default"/>
+      </w:rPr>
+    </w:lvl>
+    <w:lvl w:ilvl="5" w:tplc="61E4F30C">
+      <w:start w:val="1"/>
+      <w:numFmt w:val="bullet"/>
+      <w:lvlText w:val=""/>
+      <w:lvlJc w:val="left"/>
+      <w:pPr>
+        <w:ind w:left="4320" w:hanging="360"/>
+      </w:pPr>
+      <w:rPr>
+        <w:rFonts w:ascii="Wingdings" w:hAnsi="Wingdings" w:hint="default"/>
+      </w:rPr>
+    </w:lvl>
+    <w:lvl w:ilvl="6" w:tplc="BE4017C0">
+      <w:start w:val="1"/>
+      <w:numFmt w:val="bullet"/>
+      <w:lvlText w:val=""/>
+      <w:lvlJc w:val="left"/>
+      <w:pPr>
+        <w:ind w:left="5040" w:hanging="360"/>
+      </w:pPr>
+      <w:rPr>
+        <w:rFonts w:ascii="Symbol" w:hAnsi="Symbol" w:hint="default"/>
+      </w:rPr>
+    </w:lvl>
+    <w:lvl w:ilvl="7" w:tplc="9D7648E8">
+      <w:start w:val="1"/>
+      <w:numFmt w:val="bullet"/>
+      <w:lvlText w:val="o"/>
+      <w:lvlJc w:val="left"/>
+      <w:pPr>
+        <w:ind w:left="5760" w:hanging="360"/>
+      </w:pPr>
+      <w:rPr>
+        <w:rFonts w:ascii="Courier New" w:hAnsi="Courier New" w:hint="default"/>
+      </w:rPr>
+    </w:lvl>
+    <w:lvl w:ilvl="8" w:tplc="6728C478">
+      <w:start w:val="1"/>
+      <w:numFmt w:val="bullet"/>
+      <w:lvlText w:val=""/>
+      <w:lvlJc w:val="left"/>
+      <w:pPr>
+        <w:ind w:left="6480" w:hanging="360"/>
+      </w:pPr>
+      <w:rPr>
+        <w:rFonts w:ascii="Wingdings" w:hAnsi="Wingdings" w:hint="default"/>
+      </w:rPr>
+    </w:lvl>
+  </w:abstractNum>
+  <w:abstractNum w:abstractNumId="3" w15:restartNumberingAfterBreak="0">
+    <w:nsid w:val="44CB734B"/>
+    <w:multiLevelType w:val="hybridMultilevel"/>
+    <w:tmpl w:val="9D7C2CFA"/>
+    <w:lvl w:ilvl="0" w:tplc="04090001">
+      <w:start w:val="1"/>
+      <w:numFmt w:val="bullet"/>
+      <w:lvlText w:val=""/>
+      <w:lvlJc w:val="left"/>
+      <w:pPr>
+        <w:ind w:left="720" w:hanging="360"/>
+      </w:pPr>
+      <w:rPr>
+        <w:rFonts w:ascii="Symbol" w:hAnsi="Symbol" w:hint="default"/>
+      </w:rPr>
+    </w:lvl>
+    <w:lvl w:ilvl="1" w:tplc="04090003" w:tentative="1">
+      <w:start w:val="1"/>
+      <w:numFmt w:val="bullet"/>
+      <w:lvlText w:val="o"/>
+      <w:lvlJc w:val="left"/>
+      <w:pPr>
+        <w:ind w:left="1440" w:hanging="360"/>
+      </w:pPr>
+      <w:rPr>
+        <w:rFonts w:ascii="Courier New" w:hAnsi="Courier New" w:cs="Courier New" w:hint="default"/>
+      </w:rPr>
+    </w:lvl>
+    <w:lvl w:ilvl="2" w:tplc="04090005" w:tentative="1">
+      <w:start w:val="1"/>
+      <w:numFmt w:val="bullet"/>
+      <w:lvlText w:val=""/>
+      <w:lvlJc w:val="left"/>
+      <w:pPr>
+        <w:ind w:left="2160" w:hanging="360"/>
+      </w:pPr>
+      <w:rPr>
+        <w:rFonts w:ascii="Wingdings" w:hAnsi="Wingdings" w:hint="default"/>
+      </w:rPr>
+    </w:lvl>
+    <w:lvl w:ilvl="3" w:tplc="04090001" w:tentative="1">
+      <w:start w:val="1"/>
+      <w:numFmt w:val="bullet"/>
+      <w:lvlText w:val=""/>
+      <w:lvlJc w:val="left"/>
+      <w:pPr>
+        <w:ind w:left="2880" w:hanging="360"/>
+      </w:pPr>
+      <w:rPr>
+        <w:rFonts w:ascii="Symbol" w:hAnsi="Symbol" w:hint="default"/>
+      </w:rPr>
+    </w:lvl>
+    <w:lvl w:ilvl="4" w:tplc="04090003" w:tentative="1">
+      <w:start w:val="1"/>
+      <w:numFmt w:val="bullet"/>
+      <w:lvlText w:val="o"/>
+      <w:lvlJc w:val="left"/>
+      <w:pPr>
+        <w:ind w:left="3600" w:hanging="360"/>
+      </w:pPr>
+      <w:rPr>
+        <w:rFonts w:ascii="Courier New" w:hAnsi="Courier New" w:cs="Courier New" w:hint="default"/>
+      </w:rPr>
+    </w:lvl>
+    <w:lvl w:ilvl="5" w:tplc="04090005" w:tentative="1">
+      <w:start w:val="1"/>
+      <w:numFmt w:val="bullet"/>
+      <w:lvlText w:val=""/>
+      <w:lvlJc w:val="left"/>
+      <w:pPr>
+        <w:ind w:left="4320" w:hanging="360"/>
+      </w:pPr>
+      <w:rPr>
+        <w:rFonts w:ascii="Wingdings" w:hAnsi="Wingdings" w:hint="default"/>
+      </w:rPr>
+    </w:lvl>
+    <w:lvl w:ilvl="6" w:tplc="04090001" w:tentative="1">
+      <w:start w:val="1"/>
+      <w:numFmt w:val="bullet"/>
+      <w:lvlText w:val=""/>
+      <w:lvlJc w:val="left"/>
+      <w:pPr>
+        <w:ind w:left="5040" w:hanging="360"/>
+      </w:pPr>
+      <w:rPr>
+        <w:rFonts w:ascii="Symbol" w:hAnsi="Symbol" w:hint="default"/>
+      </w:rPr>
+    </w:lvl>
+    <w:lvl w:ilvl="7" w:tplc="04090003" w:tentative="1">
+      <w:start w:val="1"/>
+      <w:numFmt w:val="bullet"/>
+      <w:lvlText w:val="o"/>
+      <w:lvlJc w:val="left"/>
+      <w:pPr>
+        <w:ind w:left="5760" w:hanging="360"/>
+      </w:pPr>
+      <w:rPr>
+        <w:rFonts w:ascii="Courier New" w:hAnsi="Courier New" w:cs="Courier New" w:hint="default"/>
+      </w:rPr>
+    </w:lvl>
+    <w:lvl w:ilvl="8" w:tplc="04090005" w:tentative="1">
+      <w:start w:val="1"/>
+      <w:numFmt w:val="bullet"/>
+      <w:lvlText w:val=""/>
+      <w:lvlJc w:val="left"/>
+      <w:pPr>
+        <w:ind w:left="6480" w:hanging="360"/>
+      </w:pPr>
+      <w:rPr>
+        <w:rFonts w:ascii="Wingdings" w:hAnsi="Wingdings" w:hint="default"/>
+      </w:rPr>
+    </w:lvl>
+  </w:abstractNum>
+  <w:abstractNum w:abstractNumId="4" w15:restartNumberingAfterBreak="0">
     <w:nsid w:val="45B16769"/>
     <w:multiLevelType w:val="hybridMultilevel"/>
     <w:tmpl w:val="0208269E"/>
@@ -1871,7 +1835,233 @@
       </w:pPr>
     </w:lvl>
   </w:abstractNum>
-  <w:abstractNum w:abstractNumId="3" w15:restartNumberingAfterBreak="0">
+  <w:abstractNum w:abstractNumId="5" w15:restartNumberingAfterBreak="0">
+    <w:nsid w:val="58DD5A35"/>
+    <w:multiLevelType w:val="hybridMultilevel"/>
+    <w:tmpl w:val="CFF2F1FC"/>
+    <w:lvl w:ilvl="0" w:tplc="04090001">
+      <w:start w:val="1"/>
+      <w:numFmt w:val="bullet"/>
+      <w:lvlText w:val=""/>
+      <w:lvlJc w:val="left"/>
+      <w:pPr>
+        <w:ind w:left="720" w:hanging="360"/>
+      </w:pPr>
+      <w:rPr>
+        <w:rFonts w:ascii="Symbol" w:hAnsi="Symbol" w:hint="default"/>
+      </w:rPr>
+    </w:lvl>
+    <w:lvl w:ilvl="1" w:tplc="04090003">
+      <w:start w:val="1"/>
+      <w:numFmt w:val="bullet"/>
+      <w:lvlText w:val="o"/>
+      <w:lvlJc w:val="left"/>
+      <w:pPr>
+        <w:ind w:left="1440" w:hanging="360"/>
+      </w:pPr>
+      <w:rPr>
+        <w:rFonts w:ascii="Courier New" w:hAnsi="Courier New" w:cs="Courier New" w:hint="default"/>
+      </w:rPr>
+    </w:lvl>
+    <w:lvl w:ilvl="2" w:tplc="04090005" w:tentative="1">
+      <w:start w:val="1"/>
+      <w:numFmt w:val="bullet"/>
+      <w:lvlText w:val=""/>
+      <w:lvlJc w:val="left"/>
+      <w:pPr>
+        <w:ind w:left="2160" w:hanging="360"/>
+      </w:pPr>
+      <w:rPr>
+        <w:rFonts w:ascii="Wingdings" w:hAnsi="Wingdings" w:hint="default"/>
+      </w:rPr>
+    </w:lvl>
+    <w:lvl w:ilvl="3" w:tplc="04090001" w:tentative="1">
+      <w:start w:val="1"/>
+      <w:numFmt w:val="bullet"/>
+      <w:lvlText w:val=""/>
+      <w:lvlJc w:val="left"/>
+      <w:pPr>
+        <w:ind w:left="2880" w:hanging="360"/>
+      </w:pPr>
+      <w:rPr>
+        <w:rFonts w:ascii="Symbol" w:hAnsi="Symbol" w:hint="default"/>
+      </w:rPr>
+    </w:lvl>
+    <w:lvl w:ilvl="4" w:tplc="04090003" w:tentative="1">
+      <w:start w:val="1"/>
+      <w:numFmt w:val="bullet"/>
+      <w:lvlText w:val="o"/>
+      <w:lvlJc w:val="left"/>
+      <w:pPr>
+        <w:ind w:left="3600" w:hanging="360"/>
+      </w:pPr>
+      <w:rPr>
+        <w:rFonts w:ascii="Courier New" w:hAnsi="Courier New" w:cs="Courier New" w:hint="default"/>
+      </w:rPr>
+    </w:lvl>
+    <w:lvl w:ilvl="5" w:tplc="04090005" w:tentative="1">
+      <w:start w:val="1"/>
+      <w:numFmt w:val="bullet"/>
+      <w:lvlText w:val=""/>
+      <w:lvlJc w:val="left"/>
+      <w:pPr>
+        <w:ind w:left="4320" w:hanging="360"/>
+      </w:pPr>
+      <w:rPr>
+        <w:rFonts w:ascii="Wingdings" w:hAnsi="Wingdings" w:hint="default"/>
+      </w:rPr>
+    </w:lvl>
+    <w:lvl w:ilvl="6" w:tplc="04090001" w:tentative="1">
+      <w:start w:val="1"/>
+      <w:numFmt w:val="bullet"/>
+      <w:lvlText w:val=""/>
+      <w:lvlJc w:val="left"/>
+      <w:pPr>
+        <w:ind w:left="5040" w:hanging="360"/>
+      </w:pPr>
+      <w:rPr>
+        <w:rFonts w:ascii="Symbol" w:hAnsi="Symbol" w:hint="default"/>
+      </w:rPr>
+    </w:lvl>
+    <w:lvl w:ilvl="7" w:tplc="04090003" w:tentative="1">
+      <w:start w:val="1"/>
+      <w:numFmt w:val="bullet"/>
+      <w:lvlText w:val="o"/>
+      <w:lvlJc w:val="left"/>
+      <w:pPr>
+        <w:ind w:left="5760" w:hanging="360"/>
+      </w:pPr>
+      <w:rPr>
+        <w:rFonts w:ascii="Courier New" w:hAnsi="Courier New" w:cs="Courier New" w:hint="default"/>
+      </w:rPr>
+    </w:lvl>
+    <w:lvl w:ilvl="8" w:tplc="04090005" w:tentative="1">
+      <w:start w:val="1"/>
+      <w:numFmt w:val="bullet"/>
+      <w:lvlText w:val=""/>
+      <w:lvlJc w:val="left"/>
+      <w:pPr>
+        <w:ind w:left="6480" w:hanging="360"/>
+      </w:pPr>
+      <w:rPr>
+        <w:rFonts w:ascii="Wingdings" w:hAnsi="Wingdings" w:hint="default"/>
+      </w:rPr>
+    </w:lvl>
+  </w:abstractNum>
+  <w:abstractNum w:abstractNumId="6" w15:restartNumberingAfterBreak="0">
+    <w:nsid w:val="640D20DF"/>
+    <w:multiLevelType w:val="hybridMultilevel"/>
+    <w:tmpl w:val="A59825C6"/>
+    <w:lvl w:ilvl="0" w:tplc="7AB259A6">
+      <w:start w:val="1"/>
+      <w:numFmt w:val="bullet"/>
+      <w:lvlText w:val=""/>
+      <w:lvlJc w:val="left"/>
+      <w:pPr>
+        <w:ind w:left="720" w:hanging="360"/>
+      </w:pPr>
+      <w:rPr>
+        <w:rFonts w:ascii="Symbol" w:hAnsi="Symbol" w:hint="default"/>
+      </w:rPr>
+    </w:lvl>
+    <w:lvl w:ilvl="1" w:tplc="B0D2FE76">
+      <w:start w:val="1"/>
+      <w:numFmt w:val="bullet"/>
+      <w:lvlText w:val="o"/>
+      <w:lvlJc w:val="left"/>
+      <w:pPr>
+        <w:ind w:left="1440" w:hanging="360"/>
+      </w:pPr>
+      <w:rPr>
+        <w:rFonts w:ascii="Courier New" w:hAnsi="Courier New" w:hint="default"/>
+      </w:rPr>
+    </w:lvl>
+    <w:lvl w:ilvl="2" w:tplc="AFEEE172">
+      <w:start w:val="1"/>
+      <w:numFmt w:val="bullet"/>
+      <w:lvlText w:val=""/>
+      <w:lvlJc w:val="left"/>
+      <w:pPr>
+        <w:ind w:left="2160" w:hanging="360"/>
+      </w:pPr>
+      <w:rPr>
+        <w:rFonts w:ascii="Wingdings" w:hAnsi="Wingdings" w:hint="default"/>
+      </w:rPr>
+    </w:lvl>
+    <w:lvl w:ilvl="3" w:tplc="4FA0276E">
+      <w:start w:val="1"/>
+      <w:numFmt w:val="bullet"/>
+      <w:lvlText w:val=""/>
+      <w:lvlJc w:val="left"/>
+      <w:pPr>
+        <w:ind w:left="2880" w:hanging="360"/>
+      </w:pPr>
+      <w:rPr>
+        <w:rFonts w:ascii="Symbol" w:hAnsi="Symbol" w:hint="default"/>
+      </w:rPr>
+    </w:lvl>
+    <w:lvl w:ilvl="4" w:tplc="125CD44C">
+      <w:start w:val="1"/>
+      <w:numFmt w:val="bullet"/>
+      <w:lvlText w:val="o"/>
+      <w:lvlJc w:val="left"/>
+      <w:pPr>
+        <w:ind w:left="3600" w:hanging="360"/>
+      </w:pPr>
+      <w:rPr>
+        <w:rFonts w:ascii="Courier New" w:hAnsi="Courier New" w:hint="default"/>
+      </w:rPr>
+    </w:lvl>
+    <w:lvl w:ilvl="5" w:tplc="02A6D762">
+      <w:start w:val="1"/>
+      <w:numFmt w:val="bullet"/>
+      <w:lvlText w:val=""/>
+      <w:lvlJc w:val="left"/>
+      <w:pPr>
+        <w:ind w:left="4320" w:hanging="360"/>
+      </w:pPr>
+      <w:rPr>
+        <w:rFonts w:ascii="Wingdings" w:hAnsi="Wingdings" w:hint="default"/>
+      </w:rPr>
+    </w:lvl>
+    <w:lvl w:ilvl="6" w:tplc="7194AB28">
+      <w:start w:val="1"/>
+      <w:numFmt w:val="bullet"/>
+      <w:lvlText w:val=""/>
+      <w:lvlJc w:val="left"/>
+      <w:pPr>
+        <w:ind w:left="5040" w:hanging="360"/>
+      </w:pPr>
+      <w:rPr>
+        <w:rFonts w:ascii="Symbol" w:hAnsi="Symbol" w:hint="default"/>
+      </w:rPr>
+    </w:lvl>
+    <w:lvl w:ilvl="7" w:tplc="9056BD70">
+      <w:start w:val="1"/>
+      <w:numFmt w:val="bullet"/>
+      <w:lvlText w:val="o"/>
+      <w:lvlJc w:val="left"/>
+      <w:pPr>
+        <w:ind w:left="5760" w:hanging="360"/>
+      </w:pPr>
+      <w:rPr>
+        <w:rFonts w:ascii="Courier New" w:hAnsi="Courier New" w:hint="default"/>
+      </w:rPr>
+    </w:lvl>
+    <w:lvl w:ilvl="8" w:tplc="E9F2A61C">
+      <w:start w:val="1"/>
+      <w:numFmt w:val="bullet"/>
+      <w:lvlText w:val=""/>
+      <w:lvlJc w:val="left"/>
+      <w:pPr>
+        <w:ind w:left="6480" w:hanging="360"/>
+      </w:pPr>
+      <w:rPr>
+        <w:rFonts w:ascii="Wingdings" w:hAnsi="Wingdings" w:hint="default"/>
+      </w:rPr>
+    </w:lvl>
+  </w:abstractNum>
+  <w:abstractNum w:abstractNumId="7" w15:restartNumberingAfterBreak="0">
     <w:nsid w:val="66187E45"/>
     <w:multiLevelType w:val="multilevel"/>
     <w:tmpl w:val="0868FE9C"/>
@@ -1984,26 +2174,145 @@
       </w:pPr>
     </w:lvl>
   </w:abstractNum>
-  <w:num w:numId="7">
+  <w:abstractNum w:abstractNumId="8" w15:restartNumberingAfterBreak="0">
+    <w:nsid w:val="76C53693"/>
+    <w:multiLevelType w:val="hybridMultilevel"/>
+    <w:tmpl w:val="C6485198"/>
+    <w:lvl w:ilvl="0" w:tplc="93BADE8C">
+      <w:start w:val="1"/>
+      <w:numFmt w:val="bullet"/>
+      <w:lvlText w:val=""/>
+      <w:lvlJc w:val="left"/>
+      <w:pPr>
+        <w:ind w:left="720" w:hanging="360"/>
+      </w:pPr>
+      <w:rPr>
+        <w:rFonts w:ascii="Symbol" w:hAnsi="Symbol" w:hint="default"/>
+      </w:rPr>
+    </w:lvl>
+    <w:lvl w:ilvl="1" w:tplc="4148B652">
+      <w:start w:val="1"/>
+      <w:numFmt w:val="bullet"/>
+      <w:lvlText w:val="o"/>
+      <w:lvlJc w:val="left"/>
+      <w:pPr>
+        <w:ind w:left="1440" w:hanging="360"/>
+      </w:pPr>
+      <w:rPr>
+        <w:rFonts w:ascii="Courier New" w:hAnsi="Courier New" w:hint="default"/>
+      </w:rPr>
+    </w:lvl>
+    <w:lvl w:ilvl="2" w:tplc="0F5C77B0">
+      <w:start w:val="1"/>
+      <w:numFmt w:val="bullet"/>
+      <w:lvlText w:val=""/>
+      <w:lvlJc w:val="left"/>
+      <w:pPr>
+        <w:ind w:left="2160" w:hanging="360"/>
+      </w:pPr>
+      <w:rPr>
+        <w:rFonts w:ascii="Wingdings" w:hAnsi="Wingdings" w:hint="default"/>
+      </w:rPr>
+    </w:lvl>
+    <w:lvl w:ilvl="3" w:tplc="0BC839EA">
+      <w:start w:val="1"/>
+      <w:numFmt w:val="bullet"/>
+      <w:lvlText w:val=""/>
+      <w:lvlJc w:val="left"/>
+      <w:pPr>
+        <w:ind w:left="2880" w:hanging="360"/>
+      </w:pPr>
+      <w:rPr>
+        <w:rFonts w:ascii="Symbol" w:hAnsi="Symbol" w:hint="default"/>
+      </w:rPr>
+    </w:lvl>
+    <w:lvl w:ilvl="4" w:tplc="456A6822">
+      <w:start w:val="1"/>
+      <w:numFmt w:val="bullet"/>
+      <w:lvlText w:val="o"/>
+      <w:lvlJc w:val="left"/>
+      <w:pPr>
+        <w:ind w:left="3600" w:hanging="360"/>
+      </w:pPr>
+      <w:rPr>
+        <w:rFonts w:ascii="Courier New" w:hAnsi="Courier New" w:hint="default"/>
+      </w:rPr>
+    </w:lvl>
+    <w:lvl w:ilvl="5" w:tplc="7B8082C6">
+      <w:start w:val="1"/>
+      <w:numFmt w:val="bullet"/>
+      <w:lvlText w:val=""/>
+      <w:lvlJc w:val="left"/>
+      <w:pPr>
+        <w:ind w:left="4320" w:hanging="360"/>
+      </w:pPr>
+      <w:rPr>
+        <w:rFonts w:ascii="Wingdings" w:hAnsi="Wingdings" w:hint="default"/>
+      </w:rPr>
+    </w:lvl>
+    <w:lvl w:ilvl="6" w:tplc="65F27A8C">
+      <w:start w:val="1"/>
+      <w:numFmt w:val="bullet"/>
+      <w:lvlText w:val=""/>
+      <w:lvlJc w:val="left"/>
+      <w:pPr>
+        <w:ind w:left="5040" w:hanging="360"/>
+      </w:pPr>
+      <w:rPr>
+        <w:rFonts w:ascii="Symbol" w:hAnsi="Symbol" w:hint="default"/>
+      </w:rPr>
+    </w:lvl>
+    <w:lvl w:ilvl="7" w:tplc="C0DEA162">
+      <w:start w:val="1"/>
+      <w:numFmt w:val="bullet"/>
+      <w:lvlText w:val="o"/>
+      <w:lvlJc w:val="left"/>
+      <w:pPr>
+        <w:ind w:left="5760" w:hanging="360"/>
+      </w:pPr>
+      <w:rPr>
+        <w:rFonts w:ascii="Courier New" w:hAnsi="Courier New" w:hint="default"/>
+      </w:rPr>
+    </w:lvl>
+    <w:lvl w:ilvl="8" w:tplc="A724A026">
+      <w:start w:val="1"/>
+      <w:numFmt w:val="bullet"/>
+      <w:lvlText w:val=""/>
+      <w:lvlJc w:val="left"/>
+      <w:pPr>
+        <w:ind w:left="6480" w:hanging="360"/>
+      </w:pPr>
+      <w:rPr>
+        <w:rFonts w:ascii="Wingdings" w:hAnsi="Wingdings" w:hint="default"/>
+      </w:rPr>
+    </w:lvl>
+  </w:abstractNum>
+  <w:num w:numId="1">
     <w:abstractNumId w:val="6"/>
   </w:num>
+  <w:num w:numId="2">
+    <w:abstractNumId w:val="8"/>
+  </w:num>
+  <w:num w:numId="3">
+    <w:abstractNumId w:val="2"/>
+  </w:num>
+  <w:num w:numId="4">
+    <w:abstractNumId w:val="7"/>
+  </w:num>
+  <w:num w:numId="5">
+    <w:abstractNumId w:val="0"/>
+  </w:num>
   <w:num w:numId="6">
+    <w:abstractNumId w:val="1"/>
+  </w:num>
+  <w:num w:numId="7">
+    <w:abstractNumId w:val="4"/>
+  </w:num>
+  <w:num w:numId="8">
     <w:abstractNumId w:val="5"/>
   </w:num>
-  <w:num w:numId="5">
-    <w:abstractNumId w:val="4"/>
-  </w:num>
-  <w:num w:numId="1">
+  <w:num w:numId="9">
     <w:abstractNumId w:val="3"/>
-  </w:num>
-  <w:num w:numId="2">
-    <w:abstractNumId w:val="0"/>
-  </w:num>
-  <w:num w:numId="3">
-    <w:abstractNumId w:val="1"/>
-  </w:num>
-  <w:num w:numId="4">
-    <w:abstractNumId w:val="2"/>
   </w:num>
 </w:numbering>
 </file>
@@ -2013,7 +2322,7 @@
   <w:docDefaults>
     <w:rPrDefault>
       <w:rPr>
-        <w:rFonts w:asciiTheme="minorHAnsi" w:hAnsiTheme="minorHAnsi" w:eastAsiaTheme="minorEastAsia" w:cstheme="minorBidi"/>
+        <w:rFonts w:asciiTheme="minorHAnsi" w:eastAsiaTheme="minorEastAsia" w:hAnsiTheme="minorHAnsi" w:cstheme="minorBidi"/>
         <w:sz w:val="22"/>
         <w:szCs w:val="22"/>
         <w:lang w:val="en-US" w:eastAsia="en-US" w:bidi="ar-SA"/>
@@ -2028,14 +2337,14 @@
   <w:latentStyles w:defLockedState="0" w:defUIPriority="99" w:defSemiHidden="0" w:defUnhideWhenUsed="0" w:defQFormat="0" w:count="377">
     <w:lsdException w:name="Normal" w:uiPriority="0" w:qFormat="1"/>
     <w:lsdException w:name="heading 1" w:uiPriority="9" w:qFormat="1"/>
-    <w:lsdException w:name="heading 2" w:uiPriority="9" w:semiHidden="1" w:unhideWhenUsed="1" w:qFormat="1"/>
-    <w:lsdException w:name="heading 3" w:uiPriority="9" w:semiHidden="1" w:unhideWhenUsed="1" w:qFormat="1"/>
-    <w:lsdException w:name="heading 4" w:uiPriority="9" w:semiHidden="1" w:unhideWhenUsed="1" w:qFormat="1"/>
-    <w:lsdException w:name="heading 5" w:uiPriority="9" w:semiHidden="1" w:unhideWhenUsed="1" w:qFormat="1"/>
-    <w:lsdException w:name="heading 6" w:uiPriority="9" w:semiHidden="1" w:unhideWhenUsed="1" w:qFormat="1"/>
-    <w:lsdException w:name="heading 7" w:uiPriority="9" w:semiHidden="1" w:unhideWhenUsed="1" w:qFormat="1"/>
-    <w:lsdException w:name="heading 8" w:uiPriority="9" w:semiHidden="1" w:unhideWhenUsed="1" w:qFormat="1"/>
-    <w:lsdException w:name="heading 9" w:uiPriority="9" w:semiHidden="1" w:unhideWhenUsed="1" w:qFormat="1"/>
+    <w:lsdException w:name="heading 2" w:semiHidden="1" w:uiPriority="9" w:unhideWhenUsed="1" w:qFormat="1"/>
+    <w:lsdException w:name="heading 3" w:semiHidden="1" w:uiPriority="9" w:unhideWhenUsed="1" w:qFormat="1"/>
+    <w:lsdException w:name="heading 4" w:semiHidden="1" w:uiPriority="9" w:unhideWhenUsed="1" w:qFormat="1"/>
+    <w:lsdException w:name="heading 5" w:semiHidden="1" w:uiPriority="9" w:unhideWhenUsed="1" w:qFormat="1"/>
+    <w:lsdException w:name="heading 6" w:semiHidden="1" w:uiPriority="9" w:unhideWhenUsed="1" w:qFormat="1"/>
+    <w:lsdException w:name="heading 7" w:semiHidden="1" w:uiPriority="9" w:unhideWhenUsed="1" w:qFormat="1"/>
+    <w:lsdException w:name="heading 8" w:semiHidden="1" w:uiPriority="9" w:unhideWhenUsed="1" w:qFormat="1"/>
+    <w:lsdException w:name="heading 9" w:semiHidden="1" w:uiPriority="9" w:unhideWhenUsed="1" w:qFormat="1"/>
     <w:lsdException w:name="index 1" w:semiHidden="1" w:unhideWhenUsed="1"/>
     <w:lsdException w:name="index 2" w:semiHidden="1" w:unhideWhenUsed="1"/>
     <w:lsdException w:name="index 3" w:semiHidden="1" w:unhideWhenUsed="1"/>
@@ -2045,22 +2354,22 @@
     <w:lsdException w:name="index 7" w:semiHidden="1" w:unhideWhenUsed="1"/>
     <w:lsdException w:name="index 8" w:semiHidden="1" w:unhideWhenUsed="1"/>
     <w:lsdException w:name="index 9" w:semiHidden="1" w:unhideWhenUsed="1"/>
-    <w:lsdException w:name="toc 1" w:uiPriority="39" w:semiHidden="1" w:unhideWhenUsed="1"/>
-    <w:lsdException w:name="toc 2" w:uiPriority="39" w:semiHidden="1" w:unhideWhenUsed="1"/>
-    <w:lsdException w:name="toc 3" w:uiPriority="39" w:semiHidden="1" w:unhideWhenUsed="1"/>
-    <w:lsdException w:name="toc 4" w:uiPriority="39" w:semiHidden="1" w:unhideWhenUsed="1"/>
-    <w:lsdException w:name="toc 5" w:uiPriority="39" w:semiHidden="1" w:unhideWhenUsed="1"/>
-    <w:lsdException w:name="toc 6" w:uiPriority="39" w:semiHidden="1" w:unhideWhenUsed="1"/>
-    <w:lsdException w:name="toc 7" w:uiPriority="39" w:semiHidden="1" w:unhideWhenUsed="1"/>
-    <w:lsdException w:name="toc 8" w:uiPriority="39" w:semiHidden="1" w:unhideWhenUsed="1"/>
-    <w:lsdException w:name="toc 9" w:uiPriority="39" w:semiHidden="1" w:unhideWhenUsed="1"/>
+    <w:lsdException w:name="toc 1" w:semiHidden="1" w:uiPriority="39" w:unhideWhenUsed="1"/>
+    <w:lsdException w:name="toc 2" w:semiHidden="1" w:uiPriority="39" w:unhideWhenUsed="1"/>
+    <w:lsdException w:name="toc 3" w:semiHidden="1" w:uiPriority="39" w:unhideWhenUsed="1"/>
+    <w:lsdException w:name="toc 4" w:semiHidden="1" w:uiPriority="39" w:unhideWhenUsed="1"/>
+    <w:lsdException w:name="toc 5" w:semiHidden="1" w:uiPriority="39" w:unhideWhenUsed="1"/>
+    <w:lsdException w:name="toc 6" w:semiHidden="1" w:uiPriority="39" w:unhideWhenUsed="1"/>
+    <w:lsdException w:name="toc 7" w:semiHidden="1" w:uiPriority="39" w:unhideWhenUsed="1"/>
+    <w:lsdException w:name="toc 8" w:semiHidden="1" w:uiPriority="39" w:unhideWhenUsed="1"/>
+    <w:lsdException w:name="toc 9" w:semiHidden="1" w:uiPriority="39" w:unhideWhenUsed="1"/>
     <w:lsdException w:name="Normal Indent" w:semiHidden="1" w:unhideWhenUsed="1"/>
     <w:lsdException w:name="footnote text" w:semiHidden="1" w:unhideWhenUsed="1"/>
     <w:lsdException w:name="annotation text" w:semiHidden="1" w:unhideWhenUsed="1"/>
     <w:lsdException w:name="header" w:semiHidden="1" w:unhideWhenUsed="1"/>
     <w:lsdException w:name="footer" w:semiHidden="1" w:unhideWhenUsed="1"/>
     <w:lsdException w:name="index heading" w:semiHidden="1" w:unhideWhenUsed="1"/>
-    <w:lsdException w:name="caption" w:uiPriority="35" w:semiHidden="1" w:unhideWhenUsed="1" w:qFormat="1"/>
+    <w:lsdException w:name="caption" w:semiHidden="1" w:uiPriority="35" w:unhideWhenUsed="1" w:qFormat="1"/>
     <w:lsdException w:name="table of figures" w:semiHidden="1" w:unhideWhenUsed="1"/>
     <w:lsdException w:name="envelope address" w:semiHidden="1" w:unhideWhenUsed="1"/>
     <w:lsdException w:name="envelope return" w:semiHidden="1" w:unhideWhenUsed="1"/>
@@ -2091,7 +2400,7 @@
     <w:lsdException w:name="Title" w:uiPriority="10" w:qFormat="1"/>
     <w:lsdException w:name="Closing" w:semiHidden="1" w:unhideWhenUsed="1"/>
     <w:lsdException w:name="Signature" w:semiHidden="1" w:unhideWhenUsed="1"/>
-    <w:lsdException w:name="Default Paragraph Font" w:uiPriority="1" w:semiHidden="1" w:unhideWhenUsed="1"/>
+    <w:lsdException w:name="Default Paragraph Font" w:semiHidden="1" w:uiPriority="1" w:unhideWhenUsed="1"/>
     <w:lsdException w:name="Body Text" w:semiHidden="1" w:unhideWhenUsed="1"/>
     <w:lsdException w:name="Body Text Indent" w:semiHidden="1" w:unhideWhenUsed="1"/>
     <w:lsdException w:name="List Continue" w:semiHidden="1" w:unhideWhenUsed="1"/>
@@ -2131,6 +2440,7 @@
     <w:lsdException w:name="HTML Sample" w:semiHidden="1" w:unhideWhenUsed="1"/>
     <w:lsdException w:name="HTML Typewriter" w:semiHidden="1" w:unhideWhenUsed="1"/>
     <w:lsdException w:name="HTML Variable" w:semiHidden="1" w:unhideWhenUsed="1"/>
+    <w:lsdException w:name="Normal Table" w:semiHidden="1" w:unhideWhenUsed="1"/>
     <w:lsdException w:name="annotation subject" w:semiHidden="1" w:unhideWhenUsed="1"/>
     <w:lsdException w:name="No List" w:semiHidden="1" w:unhideWhenUsed="1"/>
     <w:lsdException w:name="Outline List 1" w:semiHidden="1" w:unhideWhenUsed="1"/>
@@ -2176,9 +2486,11 @@
     <w:lsdException w:name="Table Subtle 1" w:semiHidden="1" w:unhideWhenUsed="1"/>
     <w:lsdException w:name="Table Subtle 2" w:semiHidden="1" w:unhideWhenUsed="1"/>
     <w:lsdException w:name="Table Web 1" w:semiHidden="1" w:unhideWhenUsed="1"/>
+    <w:lsdException w:name="Table Web 2" w:semiHidden="1" w:unhideWhenUsed="1"/>
     <w:lsdException w:name="Table Web 3" w:semiHidden="1" w:unhideWhenUsed="1"/>
     <w:lsdException w:name="Balloon Text" w:semiHidden="1" w:unhideWhenUsed="1"/>
     <w:lsdException w:name="Table Grid" w:uiPriority="59"/>
+    <w:lsdException w:name="Table Theme" w:semiHidden="1" w:unhideWhenUsed="1"/>
     <w:lsdException w:name="Placeholder Text" w:semiHidden="1"/>
     <w:lsdException w:name="No Spacing" w:uiPriority="1" w:qFormat="1"/>
     <w:lsdException w:name="Light Shading" w:uiPriority="60"/>
@@ -2288,8 +2600,8 @@
     <w:lsdException w:name="Subtle Reference" w:uiPriority="31" w:qFormat="1"/>
     <w:lsdException w:name="Intense Reference" w:uiPriority="32" w:qFormat="1"/>
     <w:lsdException w:name="Book Title" w:uiPriority="33" w:qFormat="1"/>
-    <w:lsdException w:name="Bibliography" w:uiPriority="37" w:semiHidden="1" w:unhideWhenUsed="1"/>
-    <w:lsdException w:name="TOC Heading" w:uiPriority="39" w:semiHidden="1" w:unhideWhenUsed="1" w:qFormat="1"/>
+    <w:lsdException w:name="Bibliography" w:semiHidden="1" w:uiPriority="37" w:unhideWhenUsed="1"/>
+    <w:lsdException w:name="TOC Heading" w:semiHidden="1" w:uiPriority="39" w:unhideWhenUsed="1" w:qFormat="1"/>
     <w:lsdException w:name="Grid Table 4" w:uiPriority="49"/>
     <w:lsdException w:name="Grid Table 5 Dark" w:uiPriority="50"/>
     <w:lsdException w:name="Grid Table 6 Colorful" w:uiPriority="51"/>
@@ -2392,7 +2704,7 @@
     <w:lsdException w:name="Smart Link" w:semiHidden="1" w:unhideWhenUsed="1"/>
     <w:lsdException w:name="Smart Link Error" w:semiHidden="1" w:unhideWhenUsed="1"/>
   </w:latentStyles>
-  <w:style w:type="paragraph" w:styleId="Normal" w:default="1">
+  <w:style w:type="paragraph" w:default="1" w:styleId="Normal">
     <w:name w:val="Normal"/>
     <w:qFormat/>
     <w:rsid w:val="007B7B11"/>
@@ -2412,7 +2724,7 @@
       <w:outlineLvl w:val="0"/>
     </w:pPr>
     <w:rPr>
-      <w:rFonts w:asciiTheme="majorHAnsi" w:hAnsiTheme="majorHAnsi" w:eastAsiaTheme="majorEastAsia" w:cstheme="majorBidi"/>
+      <w:rFonts w:asciiTheme="majorHAnsi" w:eastAsiaTheme="majorEastAsia" w:hAnsiTheme="majorHAnsi" w:cstheme="majorBidi"/>
       <w:b/>
       <w:bCs/>
       <w:color w:val="365F91" w:themeColor="accent1" w:themeShade="BF"/>
@@ -2436,7 +2748,7 @@
       <w:outlineLvl w:val="1"/>
     </w:pPr>
     <w:rPr>
-      <w:rFonts w:asciiTheme="majorHAnsi" w:hAnsiTheme="majorHAnsi" w:eastAsiaTheme="majorEastAsia" w:cstheme="majorBidi"/>
+      <w:rFonts w:asciiTheme="majorHAnsi" w:eastAsiaTheme="majorEastAsia" w:hAnsiTheme="majorHAnsi" w:cstheme="majorBidi"/>
       <w:b/>
       <w:bCs/>
       <w:color w:val="4F81BD" w:themeColor="accent1"/>
@@ -2460,7 +2772,7 @@
       <w:outlineLvl w:val="2"/>
     </w:pPr>
     <w:rPr>
-      <w:rFonts w:asciiTheme="majorHAnsi" w:hAnsiTheme="majorHAnsi" w:eastAsiaTheme="majorEastAsia" w:cstheme="majorBidi"/>
+      <w:rFonts w:asciiTheme="majorHAnsi" w:eastAsiaTheme="majorEastAsia" w:hAnsiTheme="majorHAnsi" w:cstheme="majorBidi"/>
       <w:b/>
       <w:bCs/>
       <w:color w:val="4F81BD" w:themeColor="accent1"/>
@@ -2483,7 +2795,7 @@
       <w:outlineLvl w:val="3"/>
     </w:pPr>
     <w:rPr>
-      <w:rFonts w:asciiTheme="majorHAnsi" w:hAnsiTheme="majorHAnsi" w:eastAsiaTheme="majorEastAsia" w:cstheme="majorBidi"/>
+      <w:rFonts w:asciiTheme="majorHAnsi" w:eastAsiaTheme="majorEastAsia" w:hAnsiTheme="majorHAnsi" w:cstheme="majorBidi"/>
       <w:b/>
       <w:bCs/>
       <w:i/>
@@ -2508,7 +2820,7 @@
       <w:outlineLvl w:val="4"/>
     </w:pPr>
     <w:rPr>
-      <w:rFonts w:asciiTheme="majorHAnsi" w:hAnsiTheme="majorHAnsi" w:eastAsiaTheme="majorEastAsia" w:cstheme="majorBidi"/>
+      <w:rFonts w:asciiTheme="majorHAnsi" w:eastAsiaTheme="majorEastAsia" w:hAnsiTheme="majorHAnsi" w:cstheme="majorBidi"/>
       <w:color w:val="243F60" w:themeColor="accent1" w:themeShade="7F"/>
     </w:rPr>
   </w:style>
@@ -2529,7 +2841,7 @@
       <w:outlineLvl w:val="5"/>
     </w:pPr>
     <w:rPr>
-      <w:rFonts w:asciiTheme="majorHAnsi" w:hAnsiTheme="majorHAnsi" w:eastAsiaTheme="majorEastAsia" w:cstheme="majorBidi"/>
+      <w:rFonts w:asciiTheme="majorHAnsi" w:eastAsiaTheme="majorEastAsia" w:hAnsiTheme="majorHAnsi" w:cstheme="majorBidi"/>
       <w:i/>
       <w:iCs/>
       <w:color w:val="243F60" w:themeColor="accent1" w:themeShade="7F"/>
@@ -2552,7 +2864,7 @@
       <w:outlineLvl w:val="6"/>
     </w:pPr>
     <w:rPr>
-      <w:rFonts w:asciiTheme="majorHAnsi" w:hAnsiTheme="majorHAnsi" w:eastAsiaTheme="majorEastAsia" w:cstheme="majorBidi"/>
+      <w:rFonts w:asciiTheme="majorHAnsi" w:eastAsiaTheme="majorEastAsia" w:hAnsiTheme="majorHAnsi" w:cstheme="majorBidi"/>
       <w:i/>
       <w:iCs/>
       <w:color w:val="404040" w:themeColor="text1" w:themeTint="BF"/>
@@ -2575,7 +2887,7 @@
       <w:outlineLvl w:val="7"/>
     </w:pPr>
     <w:rPr>
-      <w:rFonts w:asciiTheme="majorHAnsi" w:hAnsiTheme="majorHAnsi" w:eastAsiaTheme="majorEastAsia" w:cstheme="majorBidi"/>
+      <w:rFonts w:asciiTheme="majorHAnsi" w:eastAsiaTheme="majorEastAsia" w:hAnsiTheme="majorHAnsi" w:cstheme="majorBidi"/>
       <w:color w:val="4F81BD" w:themeColor="accent1"/>
       <w:sz w:val="20"/>
       <w:szCs w:val="20"/>
@@ -2598,7 +2910,7 @@
       <w:outlineLvl w:val="8"/>
     </w:pPr>
     <w:rPr>
-      <w:rFonts w:asciiTheme="majorHAnsi" w:hAnsiTheme="majorHAnsi" w:eastAsiaTheme="majorEastAsia" w:cstheme="majorBidi"/>
+      <w:rFonts w:asciiTheme="majorHAnsi" w:eastAsiaTheme="majorEastAsia" w:hAnsiTheme="majorHAnsi" w:cstheme="majorBidi"/>
       <w:i/>
       <w:iCs/>
       <w:color w:val="404040" w:themeColor="text1" w:themeTint="BF"/>
@@ -2606,13 +2918,13 @@
       <w:szCs w:val="20"/>
     </w:rPr>
   </w:style>
-  <w:style w:type="character" w:styleId="DefaultParagraphFont" w:default="1">
+  <w:style w:type="character" w:default="1" w:styleId="DefaultParagraphFont">
     <w:name w:val="Default Paragraph Font"/>
     <w:uiPriority w:val="1"/>
     <w:semiHidden/>
     <w:unhideWhenUsed/>
   </w:style>
-  <w:style w:type="table" w:styleId="TableNormal" w:default="1">
+  <w:style w:type="table" w:default="1" w:styleId="TableNormal">
     <w:name w:val="Normal Table"/>
     <w:uiPriority w:val="99"/>
     <w:semiHidden/>
@@ -2627,20 +2939,20 @@
       </w:tblCellMar>
     </w:tblPr>
   </w:style>
-  <w:style w:type="numbering" w:styleId="NoList" w:default="1">
+  <w:style w:type="numbering" w:default="1" w:styleId="NoList">
     <w:name w:val="No List"/>
     <w:uiPriority w:val="99"/>
     <w:semiHidden/>
     <w:unhideWhenUsed/>
   </w:style>
-  <w:style w:type="character" w:styleId="Heading1Char" w:customStyle="1">
+  <w:style w:type="character" w:customStyle="1" w:styleId="Heading1Char">
     <w:name w:val="Heading 1 Char"/>
     <w:basedOn w:val="DefaultParagraphFont"/>
     <w:link w:val="Heading1"/>
     <w:uiPriority w:val="9"/>
     <w:rsid w:val="007B7B11"/>
     <w:rPr>
-      <w:rFonts w:asciiTheme="majorHAnsi" w:hAnsiTheme="majorHAnsi" w:eastAsiaTheme="majorEastAsia" w:cstheme="majorBidi"/>
+      <w:rFonts w:asciiTheme="majorHAnsi" w:eastAsiaTheme="majorEastAsia" w:hAnsiTheme="majorHAnsi" w:cstheme="majorBidi"/>
       <w:b/>
       <w:bCs/>
       <w:color w:val="365F91" w:themeColor="accent1" w:themeShade="BF"/>
@@ -2648,14 +2960,14 @@
       <w:szCs w:val="28"/>
     </w:rPr>
   </w:style>
-  <w:style w:type="character" w:styleId="Heading2Char" w:customStyle="1">
+  <w:style w:type="character" w:customStyle="1" w:styleId="Heading2Char">
     <w:name w:val="Heading 2 Char"/>
     <w:basedOn w:val="DefaultParagraphFont"/>
     <w:link w:val="Heading2"/>
     <w:uiPriority w:val="9"/>
     <w:rsid w:val="007B7B11"/>
     <w:rPr>
-      <w:rFonts w:asciiTheme="majorHAnsi" w:hAnsiTheme="majorHAnsi" w:eastAsiaTheme="majorEastAsia" w:cstheme="majorBidi"/>
+      <w:rFonts w:asciiTheme="majorHAnsi" w:eastAsiaTheme="majorEastAsia" w:hAnsiTheme="majorHAnsi" w:cstheme="majorBidi"/>
       <w:b/>
       <w:bCs/>
       <w:color w:val="4F81BD" w:themeColor="accent1"/>
@@ -2663,14 +2975,14 @@
       <w:szCs w:val="26"/>
     </w:rPr>
   </w:style>
-  <w:style w:type="character" w:styleId="Heading3Char" w:customStyle="1">
+  <w:style w:type="character" w:customStyle="1" w:styleId="Heading3Char">
     <w:name w:val="Heading 3 Char"/>
     <w:basedOn w:val="DefaultParagraphFont"/>
     <w:link w:val="Heading3"/>
     <w:uiPriority w:val="9"/>
     <w:rsid w:val="007B7B11"/>
     <w:rPr>
-      <w:rFonts w:asciiTheme="majorHAnsi" w:hAnsiTheme="majorHAnsi" w:eastAsiaTheme="majorEastAsia" w:cstheme="majorBidi"/>
+      <w:rFonts w:asciiTheme="majorHAnsi" w:eastAsiaTheme="majorEastAsia" w:hAnsiTheme="majorHAnsi" w:cstheme="majorBidi"/>
       <w:b/>
       <w:bCs/>
       <w:color w:val="4F81BD" w:themeColor="accent1"/>
@@ -2698,7 +3010,7 @@
       <w:spacing w:before="100" w:beforeAutospacing="1" w:after="100" w:afterAutospacing="1" w:line="240" w:lineRule="auto"/>
     </w:pPr>
     <w:rPr>
-      <w:rFonts w:ascii="Times New Roman" w:hAnsi="Times New Roman" w:eastAsia="Times New Roman" w:cs="Times New Roman"/>
+      <w:rFonts w:ascii="Times New Roman" w:eastAsia="Times New Roman" w:hAnsi="Times New Roman" w:cs="Times New Roman"/>
       <w:sz w:val="24"/>
       <w:szCs w:val="24"/>
     </w:rPr>
@@ -2732,7 +3044,7 @@
       <w:szCs w:val="18"/>
     </w:rPr>
   </w:style>
-  <w:style w:type="character" w:styleId="BalloonTextChar" w:customStyle="1">
+  <w:style w:type="character" w:customStyle="1" w:styleId="BalloonTextChar">
     <w:name w:val="Balloon Text Char"/>
     <w:basedOn w:val="DefaultParagraphFont"/>
     <w:link w:val="BalloonText"/>
@@ -2755,12 +3067,12 @@
     </w:pPr>
     <w:tblPr>
       <w:tblBorders>
-        <w:top w:val="single" w:color="auto" w:sz="4" w:space="0"/>
-        <w:left w:val="single" w:color="auto" w:sz="4" w:space="0"/>
-        <w:bottom w:val="single" w:color="auto" w:sz="4" w:space="0"/>
-        <w:right w:val="single" w:color="auto" w:sz="4" w:space="0"/>
-        <w:insideH w:val="single" w:color="auto" w:sz="4" w:space="0"/>
-        <w:insideV w:val="single" w:color="auto" w:sz="4" w:space="0"/>
+        <w:top w:val="single" w:sz="4" w:space="0" w:color="auto"/>
+        <w:left w:val="single" w:sz="4" w:space="0" w:color="auto"/>
+        <w:bottom w:val="single" w:sz="4" w:space="0" w:color="auto"/>
+        <w:right w:val="single" w:sz="4" w:space="0" w:color="auto"/>
+        <w:insideH w:val="single" w:sz="4" w:space="0" w:color="auto"/>
+        <w:insideV w:val="single" w:sz="4" w:space="0" w:color="auto"/>
       </w:tblBorders>
     </w:tblPr>
   </w:style>
@@ -2787,10 +3099,10 @@
       <w:tblStyleRowBandSize w:val="1"/>
       <w:tblStyleColBandSize w:val="1"/>
       <w:tblBorders>
-        <w:top w:val="single" w:color="4F81BD" w:themeColor="accent1" w:sz="8" w:space="0"/>
-        <w:left w:val="single" w:color="4F81BD" w:themeColor="accent1" w:sz="8" w:space="0"/>
-        <w:bottom w:val="single" w:color="4F81BD" w:themeColor="accent1" w:sz="8" w:space="0"/>
-        <w:right w:val="single" w:color="4F81BD" w:themeColor="accent1" w:sz="8" w:space="0"/>
+        <w:top w:val="single" w:sz="8" w:space="0" w:color="4F81BD" w:themeColor="accent1"/>
+        <w:left w:val="single" w:sz="8" w:space="0" w:color="4F81BD" w:themeColor="accent1"/>
+        <w:bottom w:val="single" w:sz="8" w:space="0" w:color="4F81BD" w:themeColor="accent1"/>
+        <w:right w:val="single" w:sz="8" w:space="0" w:color="4F81BD" w:themeColor="accent1"/>
       </w:tblBorders>
     </w:tblPr>
     <w:tblStylePr w:type="firstRow">
@@ -2818,10 +3130,10 @@
       <w:tblPr/>
       <w:tcPr>
         <w:tcBorders>
-          <w:top w:val="double" w:color="4F81BD" w:themeColor="accent1" w:sz="6" w:space="0"/>
-          <w:left w:val="single" w:color="4F81BD" w:themeColor="accent1" w:sz="8" w:space="0"/>
-          <w:bottom w:val="single" w:color="4F81BD" w:themeColor="accent1" w:sz="8" w:space="0"/>
-          <w:right w:val="single" w:color="4F81BD" w:themeColor="accent1" w:sz="8" w:space="0"/>
+          <w:top w:val="double" w:sz="6" w:space="0" w:color="4F81BD" w:themeColor="accent1"/>
+          <w:left w:val="single" w:sz="8" w:space="0" w:color="4F81BD" w:themeColor="accent1"/>
+          <w:bottom w:val="single" w:sz="8" w:space="0" w:color="4F81BD" w:themeColor="accent1"/>
+          <w:right w:val="single" w:sz="8" w:space="0" w:color="4F81BD" w:themeColor="accent1"/>
         </w:tcBorders>
       </w:tcPr>
     </w:tblStylePr>
@@ -2841,10 +3153,10 @@
       <w:tblPr/>
       <w:tcPr>
         <w:tcBorders>
-          <w:top w:val="single" w:color="4F81BD" w:themeColor="accent1" w:sz="8" w:space="0"/>
-          <w:left w:val="single" w:color="4F81BD" w:themeColor="accent1" w:sz="8" w:space="0"/>
-          <w:bottom w:val="single" w:color="4F81BD" w:themeColor="accent1" w:sz="8" w:space="0"/>
-          <w:right w:val="single" w:color="4F81BD" w:themeColor="accent1" w:sz="8" w:space="0"/>
+          <w:top w:val="single" w:sz="8" w:space="0" w:color="4F81BD" w:themeColor="accent1"/>
+          <w:left w:val="single" w:sz="8" w:space="0" w:color="4F81BD" w:themeColor="accent1"/>
+          <w:bottom w:val="single" w:sz="8" w:space="0" w:color="4F81BD" w:themeColor="accent1"/>
+          <w:right w:val="single" w:sz="8" w:space="0" w:color="4F81BD" w:themeColor="accent1"/>
         </w:tcBorders>
       </w:tcPr>
     </w:tblStylePr>
@@ -2852,10 +3164,10 @@
       <w:tblPr/>
       <w:tcPr>
         <w:tcBorders>
-          <w:top w:val="single" w:color="4F81BD" w:themeColor="accent1" w:sz="8" w:space="0"/>
-          <w:left w:val="single" w:color="4F81BD" w:themeColor="accent1" w:sz="8" w:space="0"/>
-          <w:bottom w:val="single" w:color="4F81BD" w:themeColor="accent1" w:sz="8" w:space="0"/>
-          <w:right w:val="single" w:color="4F81BD" w:themeColor="accent1" w:sz="8" w:space="0"/>
+          <w:top w:val="single" w:sz="8" w:space="0" w:color="4F81BD" w:themeColor="accent1"/>
+          <w:left w:val="single" w:sz="8" w:space="0" w:color="4F81BD" w:themeColor="accent1"/>
+          <w:bottom w:val="single" w:sz="8" w:space="0" w:color="4F81BD" w:themeColor="accent1"/>
+          <w:right w:val="single" w:sz="8" w:space="0" w:color="4F81BD" w:themeColor="accent1"/>
         </w:tcBorders>
       </w:tcPr>
     </w:tblStylePr>
@@ -2870,13 +3182,13 @@
     <w:rsid w:val="003649C8"/>
     <w:pPr>
       <w:pBdr>
-        <w:bottom w:val="single" w:color="4F81BD" w:themeColor="accent1" w:sz="8" w:space="4"/>
+        <w:bottom w:val="single" w:sz="8" w:space="4" w:color="4F81BD" w:themeColor="accent1"/>
       </w:pBdr>
       <w:spacing w:after="300" w:line="240" w:lineRule="auto"/>
       <w:contextualSpacing/>
     </w:pPr>
     <w:rPr>
-      <w:rFonts w:asciiTheme="majorHAnsi" w:hAnsiTheme="majorHAnsi" w:eastAsiaTheme="majorEastAsia" w:cstheme="majorBidi"/>
+      <w:rFonts w:asciiTheme="majorHAnsi" w:eastAsiaTheme="majorEastAsia" w:hAnsiTheme="majorHAnsi" w:cstheme="majorBidi"/>
       <w:color w:val="17365D" w:themeColor="text2" w:themeShade="BF"/>
       <w:spacing w:val="5"/>
       <w:kern w:val="28"/>
@@ -2884,14 +3196,14 @@
       <w:szCs w:val="40"/>
     </w:rPr>
   </w:style>
-  <w:style w:type="character" w:styleId="TitleChar" w:customStyle="1">
+  <w:style w:type="character" w:customStyle="1" w:styleId="TitleChar">
     <w:name w:val="Title Char"/>
     <w:basedOn w:val="DefaultParagraphFont"/>
     <w:link w:val="Title"/>
     <w:uiPriority w:val="10"/>
     <w:rsid w:val="003649C8"/>
     <w:rPr>
-      <w:rFonts w:asciiTheme="majorHAnsi" w:hAnsiTheme="majorHAnsi" w:eastAsiaTheme="majorEastAsia" w:cstheme="majorBidi"/>
+      <w:rFonts w:asciiTheme="majorHAnsi" w:eastAsiaTheme="majorEastAsia" w:hAnsiTheme="majorHAnsi" w:cstheme="majorBidi"/>
       <w:color w:val="17365D" w:themeColor="text2" w:themeShade="BF"/>
       <w:spacing w:val="5"/>
       <w:kern w:val="28"/>
@@ -2899,7 +3211,7 @@
       <w:szCs w:val="40"/>
     </w:rPr>
   </w:style>
-  <w:style w:type="character" w:styleId="Heading4Char" w:customStyle="1">
+  <w:style w:type="character" w:customStyle="1" w:styleId="Heading4Char">
     <w:name w:val="Heading 4 Char"/>
     <w:basedOn w:val="DefaultParagraphFont"/>
     <w:link w:val="Heading4"/>
@@ -2907,7 +3219,7 @@
     <w:semiHidden/>
     <w:rsid w:val="007B7B11"/>
     <w:rPr>
-      <w:rFonts w:asciiTheme="majorHAnsi" w:hAnsiTheme="majorHAnsi" w:eastAsiaTheme="majorEastAsia" w:cstheme="majorBidi"/>
+      <w:rFonts w:asciiTheme="majorHAnsi" w:eastAsiaTheme="majorEastAsia" w:hAnsiTheme="majorHAnsi" w:cstheme="majorBidi"/>
       <w:b/>
       <w:bCs/>
       <w:i/>
@@ -2915,7 +3227,7 @@
       <w:color w:val="4F81BD" w:themeColor="accent1"/>
     </w:rPr>
   </w:style>
-  <w:style w:type="character" w:styleId="Heading5Char" w:customStyle="1">
+  <w:style w:type="character" w:customStyle="1" w:styleId="Heading5Char">
     <w:name w:val="Heading 5 Char"/>
     <w:basedOn w:val="DefaultParagraphFont"/>
     <w:link w:val="Heading5"/>
@@ -2923,11 +3235,11 @@
     <w:semiHidden/>
     <w:rsid w:val="007B7B11"/>
     <w:rPr>
-      <w:rFonts w:asciiTheme="majorHAnsi" w:hAnsiTheme="majorHAnsi" w:eastAsiaTheme="majorEastAsia" w:cstheme="majorBidi"/>
+      <w:rFonts w:asciiTheme="majorHAnsi" w:eastAsiaTheme="majorEastAsia" w:hAnsiTheme="majorHAnsi" w:cstheme="majorBidi"/>
       <w:color w:val="243F60" w:themeColor="accent1" w:themeShade="7F"/>
     </w:rPr>
   </w:style>
-  <w:style w:type="character" w:styleId="Heading6Char" w:customStyle="1">
+  <w:style w:type="character" w:customStyle="1" w:styleId="Heading6Char">
     <w:name w:val="Heading 6 Char"/>
     <w:basedOn w:val="DefaultParagraphFont"/>
     <w:link w:val="Heading6"/>
@@ -2935,13 +3247,13 @@
     <w:semiHidden/>
     <w:rsid w:val="007B7B11"/>
     <w:rPr>
-      <w:rFonts w:asciiTheme="majorHAnsi" w:hAnsiTheme="majorHAnsi" w:eastAsiaTheme="majorEastAsia" w:cstheme="majorBidi"/>
+      <w:rFonts w:asciiTheme="majorHAnsi" w:eastAsiaTheme="majorEastAsia" w:hAnsiTheme="majorHAnsi" w:cstheme="majorBidi"/>
       <w:i/>
       <w:iCs/>
       <w:color w:val="243F60" w:themeColor="accent1" w:themeShade="7F"/>
     </w:rPr>
   </w:style>
-  <w:style w:type="character" w:styleId="Heading7Char" w:customStyle="1">
+  <w:style w:type="character" w:customStyle="1" w:styleId="Heading7Char">
     <w:name w:val="Heading 7 Char"/>
     <w:basedOn w:val="DefaultParagraphFont"/>
     <w:link w:val="Heading7"/>
@@ -2949,13 +3261,13 @@
     <w:semiHidden/>
     <w:rsid w:val="007B7B11"/>
     <w:rPr>
-      <w:rFonts w:asciiTheme="majorHAnsi" w:hAnsiTheme="majorHAnsi" w:eastAsiaTheme="majorEastAsia" w:cstheme="majorBidi"/>
+      <w:rFonts w:asciiTheme="majorHAnsi" w:eastAsiaTheme="majorEastAsia" w:hAnsiTheme="majorHAnsi" w:cstheme="majorBidi"/>
       <w:i/>
       <w:iCs/>
       <w:color w:val="404040" w:themeColor="text1" w:themeTint="BF"/>
     </w:rPr>
   </w:style>
-  <w:style w:type="character" w:styleId="Heading8Char" w:customStyle="1">
+  <w:style w:type="character" w:customStyle="1" w:styleId="Heading8Char">
     <w:name w:val="Heading 8 Char"/>
     <w:basedOn w:val="DefaultParagraphFont"/>
     <w:link w:val="Heading8"/>
@@ -2963,13 +3275,13 @@
     <w:semiHidden/>
     <w:rsid w:val="007B7B11"/>
     <w:rPr>
-      <w:rFonts w:asciiTheme="majorHAnsi" w:hAnsiTheme="majorHAnsi" w:eastAsiaTheme="majorEastAsia" w:cstheme="majorBidi"/>
+      <w:rFonts w:asciiTheme="majorHAnsi" w:eastAsiaTheme="majorEastAsia" w:hAnsiTheme="majorHAnsi" w:cstheme="majorBidi"/>
       <w:color w:val="4F81BD" w:themeColor="accent1"/>
       <w:sz w:val="20"/>
       <w:szCs w:val="20"/>
     </w:rPr>
   </w:style>
-  <w:style w:type="character" w:styleId="Heading9Char" w:customStyle="1">
+  <w:style w:type="character" w:customStyle="1" w:styleId="Heading9Char">
     <w:name w:val="Heading 9 Char"/>
     <w:basedOn w:val="DefaultParagraphFont"/>
     <w:link w:val="Heading9"/>
@@ -2977,7 +3289,7 @@
     <w:semiHidden/>
     <w:rsid w:val="007B7B11"/>
     <w:rPr>
-      <w:rFonts w:asciiTheme="majorHAnsi" w:hAnsiTheme="majorHAnsi" w:eastAsiaTheme="majorEastAsia" w:cstheme="majorBidi"/>
+      <w:rFonts w:asciiTheme="majorHAnsi" w:eastAsiaTheme="majorEastAsia" w:hAnsiTheme="majorHAnsi" w:cstheme="majorBidi"/>
       <w:i/>
       <w:iCs/>
       <w:color w:val="404040" w:themeColor="text1" w:themeTint="BF"/>
@@ -3019,7 +3331,7 @@
       </w:numPr>
     </w:pPr>
     <w:rPr>
-      <w:rFonts w:asciiTheme="majorHAnsi" w:hAnsiTheme="majorHAnsi" w:eastAsiaTheme="majorEastAsia" w:cstheme="majorBidi"/>
+      <w:rFonts w:asciiTheme="majorHAnsi" w:eastAsiaTheme="majorEastAsia" w:hAnsiTheme="majorHAnsi" w:cstheme="majorBidi"/>
       <w:i/>
       <w:iCs/>
       <w:color w:val="4F81BD" w:themeColor="accent1"/>
@@ -3028,14 +3340,14 @@
       <w:szCs w:val="32"/>
     </w:rPr>
   </w:style>
-  <w:style w:type="character" w:styleId="SubtitleChar" w:customStyle="1">
+  <w:style w:type="character" w:customStyle="1" w:styleId="SubtitleChar">
     <w:name w:val="Subtitle Char"/>
     <w:basedOn w:val="DefaultParagraphFont"/>
     <w:link w:val="Subtitle"/>
     <w:uiPriority w:val="11"/>
     <w:rsid w:val="003649C8"/>
     <w:rPr>
-      <w:rFonts w:asciiTheme="majorHAnsi" w:hAnsiTheme="majorHAnsi" w:eastAsiaTheme="majorEastAsia" w:cstheme="majorBidi"/>
+      <w:rFonts w:asciiTheme="majorHAnsi" w:eastAsiaTheme="majorEastAsia" w:hAnsiTheme="majorHAnsi" w:cstheme="majorBidi"/>
       <w:i/>
       <w:iCs/>
       <w:color w:val="4F81BD" w:themeColor="accent1"/>
@@ -3089,7 +3401,7 @@
       <w:color w:val="000000" w:themeColor="text1"/>
     </w:rPr>
   </w:style>
-  <w:style w:type="character" w:styleId="QuoteChar" w:customStyle="1">
+  <w:style w:type="character" w:customStyle="1" w:styleId="QuoteChar">
     <w:name w:val="Quote Char"/>
     <w:basedOn w:val="DefaultParagraphFont"/>
     <w:link w:val="Quote"/>
@@ -3111,7 +3423,7 @@
     <w:rsid w:val="007B7B11"/>
     <w:pPr>
       <w:pBdr>
-        <w:bottom w:val="single" w:color="4F81BD" w:themeColor="accent1" w:sz="4" w:space="4"/>
+        <w:bottom w:val="single" w:sz="4" w:space="4" w:color="4F81BD" w:themeColor="accent1"/>
       </w:pBdr>
       <w:spacing w:before="200" w:after="280"/>
       <w:ind w:left="936" w:right="936"/>
@@ -3124,7 +3436,7 @@
       <w:color w:val="4F81BD" w:themeColor="accent1"/>
     </w:rPr>
   </w:style>
-  <w:style w:type="character" w:styleId="IntenseQuoteChar" w:customStyle="1">
+  <w:style w:type="character" w:customStyle="1" w:styleId="IntenseQuoteChar">
     <w:name w:val="Intense Quote Char"/>
     <w:basedOn w:val="DefaultParagraphFont"/>
     <w:link w:val="IntenseQuote"/>
@@ -3217,25 +3529,18 @@
       <w:outlineLvl w:val="9"/>
     </w:pPr>
   </w:style>
-  <w:style xmlns:w14="http://schemas.microsoft.com/office/word/2010/wordml" xmlns:mc="http://schemas.openxmlformats.org/markup-compatibility/2006" xmlns:w="http://schemas.openxmlformats.org/wordprocessingml/2006/main" w:type="table" w:styleId="PlainTable3" mc:Ignorable="w14">
-    <w:name xmlns:w="http://schemas.openxmlformats.org/wordprocessingml/2006/main" w:val="Plain Table 3"/>
-    <w:basedOn xmlns:w="http://schemas.openxmlformats.org/wordprocessingml/2006/main" w:val="TableNormal"/>
-    <w:uiPriority xmlns:w="http://schemas.openxmlformats.org/wordprocessingml/2006/main" w:val="43"/>
-    <w:pPr xmlns:w="http://schemas.openxmlformats.org/wordprocessingml/2006/main">
-      <w:spacing xmlns:w="http://schemas.openxmlformats.org/wordprocessingml/2006/main" w:after="0" w:line="240" w:lineRule="auto"/>
+  <w:style w:type="table" w:styleId="PlainTable3">
+    <w:name w:val="Plain Table 3"/>
+    <w:basedOn w:val="TableNormal"/>
+    <w:uiPriority w:val="43"/>
+    <w:pPr>
+      <w:spacing w:after="0" w:line="240" w:lineRule="auto"/>
     </w:pPr>
-    <w:tblPr xmlns:w="http://schemas.openxmlformats.org/wordprocessingml/2006/main">
+    <w:tblPr>
       <w:tblStyleRowBandSize w:val="1"/>
       <w:tblStyleColBandSize w:val="1"/>
-      <w:tblInd w:w="0" w:type="dxa"/>
-      <w:tblCellMar>
-        <w:top w:w="0" w:type="dxa"/>
-        <w:left w:w="108" w:type="dxa"/>
-        <w:bottom w:w="0" w:type="dxa"/>
-        <w:right w:w="108" w:type="dxa"/>
-      </w:tblCellMar>
     </w:tblPr>
-    <w:tblStylePr xmlns:w="http://schemas.openxmlformats.org/wordprocessingml/2006/main" w:type="firstRow">
+    <w:tblStylePr w:type="firstRow">
       <w:rPr>
         <w:b/>
         <w:bCs/>
@@ -3244,11 +3549,11 @@
       <w:tblPr/>
       <w:tcPr>
         <w:tcBorders>
-          <w:bottom w:val="single" w:color="7F7F7F" w:themeColor="text1" w:themeTint="80" w:sz="4" w:space="0"/>
+          <w:bottom w:val="single" w:sz="4" w:space="0" w:color="7F7F7F" w:themeColor="text1" w:themeTint="80"/>
         </w:tcBorders>
       </w:tcPr>
     </w:tblStylePr>
-    <w:tblStylePr xmlns:w="http://schemas.openxmlformats.org/wordprocessingml/2006/main" w:type="lastRow">
+    <w:tblStylePr w:type="lastRow">
       <w:rPr>
         <w:b/>
         <w:bCs/>
@@ -3261,7 +3566,7 @@
         </w:tcBorders>
       </w:tcPr>
     </w:tblStylePr>
-    <w:tblStylePr xmlns:w="http://schemas.openxmlformats.org/wordprocessingml/2006/main" w:type="firstCol">
+    <w:tblStylePr w:type="firstCol">
       <w:rPr>
         <w:b/>
         <w:bCs/>
@@ -3270,11 +3575,11 @@
       <w:tblPr/>
       <w:tcPr>
         <w:tcBorders>
-          <w:right w:val="single" w:color="7F7F7F" w:themeColor="text1" w:themeTint="80" w:sz="4" w:space="0"/>
+          <w:right w:val="single" w:sz="4" w:space="0" w:color="7F7F7F" w:themeColor="text1" w:themeTint="80"/>
         </w:tcBorders>
       </w:tcPr>
     </w:tblStylePr>
-    <w:tblStylePr xmlns:w="http://schemas.openxmlformats.org/wordprocessingml/2006/main" w:type="lastCol">
+    <w:tblStylePr w:type="lastCol">
       <w:rPr>
         <w:b/>
         <w:bCs/>
@@ -3287,19 +3592,19 @@
         </w:tcBorders>
       </w:tcPr>
     </w:tblStylePr>
-    <w:tblStylePr xmlns:w="http://schemas.openxmlformats.org/wordprocessingml/2006/main" w:type="band1Vert">
+    <w:tblStylePr w:type="band1Vert">
       <w:tblPr/>
       <w:tcPr>
         <w:shd w:val="clear" w:color="auto" w:fill="F2F2F2" w:themeFill="background1" w:themeFillShade="F2"/>
       </w:tcPr>
     </w:tblStylePr>
-    <w:tblStylePr xmlns:w="http://schemas.openxmlformats.org/wordprocessingml/2006/main" w:type="band1Horz">
+    <w:tblStylePr w:type="band1Horz">
       <w:tblPr/>
       <w:tcPr>
         <w:shd w:val="clear" w:color="auto" w:fill="F2F2F2" w:themeFill="background1" w:themeFillShade="F2"/>
       </w:tcPr>
     </w:tblStylePr>
-    <w:tblStylePr xmlns:w="http://schemas.openxmlformats.org/wordprocessingml/2006/main" w:type="neCell">
+    <w:tblStylePr w:type="neCell">
       <w:tblPr/>
       <w:tcPr>
         <w:tcBorders>
@@ -3307,7 +3612,7 @@
         </w:tcBorders>
       </w:tcPr>
     </w:tblStylePr>
-    <w:tblStylePr xmlns:w="http://schemas.openxmlformats.org/wordprocessingml/2006/main" w:type="nwCell">
+    <w:tblStylePr w:type="nwCell">
       <w:tblPr/>
       <w:tcPr>
         <w:tcBorders>
@@ -3609,7 +3914,7 @@
 </file>
 
 <file path=customXml/itemProps1.xml><?xml version="1.0" encoding="utf-8"?>
-<ds:datastoreItem xmlns:ds="http://schemas.openxmlformats.org/officeDocument/2006/customXml" ds:itemID="{CFB9E5B9-519A-42CA-9375-37A4802C2EE0}">
+<ds:datastoreItem xmlns:ds="http://schemas.openxmlformats.org/officeDocument/2006/customXml" ds:itemID="{CE51FA40-F143-4345-98D6-91FDB811A71C}">
   <ds:schemaRefs>
     <ds:schemaRef ds:uri="http://schemas.openxmlformats.org/officeDocument/2006/bibliography"/>
   </ds:schemaRefs>

</xml_diff>

<commit_message>
Removed temporary Word files. Also fixed the misspelling of Stuart's name.
</commit_message>
<xml_diff>
--- a/docs/Team02_ProjectPlan.docx
+++ b/docs/Team02_ProjectPlan.docx
@@ -339,7 +339,15 @@
           </w:tcPr>
           <w:p>
             <w:r>
-              <w:t>Stewart</w:t>
+              <w:t>St</w:t>
+            </w:r>
+            <w:r>
+              <w:t>U</w:t>
+            </w:r>
+            <w:bookmarkStart w:id="3" w:name="_GoBack"/>
+            <w:bookmarkEnd w:id="3"/>
+            <w:r>
+              <w:t>art</w:t>
             </w:r>
           </w:p>
         </w:tc>
@@ -1041,8 +1049,12 @@
           <w:iCs/>
         </w:rPr>
       </w:pPr>
-      <w:bookmarkStart w:id="3" w:name="_GoBack"/>
-      <w:bookmarkEnd w:id="3"/>
+      <w:r>
+        <w:rPr>
+          <w:iCs/>
+        </w:rPr>
+        <w:t>`</w:t>
+      </w:r>
       <w:r>
         <w:rPr>
           <w:iCs/>
@@ -1091,13 +1103,7 @@
         <w:rPr>
           <w:iCs/>
         </w:rPr>
-        <w:t>We cannot let our team’s messages be deleted upon hitting a message limit; we may nee</w:t>
-      </w:r>
-      <w:r>
-        <w:rPr>
-          <w:iCs/>
-        </w:rPr>
-        <w:t xml:space="preserve">d messages and files later. If the allotted Slack message and hosting limit </w:t>
+        <w:t xml:space="preserve">We cannot let our team’s messages be deleted upon hitting a message limit; we may need messages and files later. If the allotted Slack message and hosting limit </w:t>
       </w:r>
       <w:r>
         <w:rPr>
@@ -3914,7 +3920,7 @@
 </file>
 
 <file path=customXml/itemProps1.xml><?xml version="1.0" encoding="utf-8"?>
-<ds:datastoreItem xmlns:ds="http://schemas.openxmlformats.org/officeDocument/2006/customXml" ds:itemID="{CE51FA40-F143-4345-98D6-91FDB811A71C}">
+<ds:datastoreItem xmlns:ds="http://schemas.openxmlformats.org/officeDocument/2006/customXml" ds:itemID="{04C2D586-0B9B-4EEF-B6EB-127012F4A40C}">
   <ds:schemaRefs>
     <ds:schemaRef ds:uri="http://schemas.openxmlformats.org/officeDocument/2006/bibliography"/>
   </ds:schemaRefs>

</xml_diff>

<commit_message>
Added user requirements and login/register as well
</commit_message>
<xml_diff>
--- a/docs/Team02_ProjectPlan.docx
+++ b/docs/Team02_ProjectPlan.docx
@@ -6,9 +6,8 @@
       <w:pPr>
         <w:pStyle w:val="Title"/>
       </w:pPr>
-      <w:bookmarkStart w:name="Top" w:id="0"/>
-      <w:r>
-        <w:rPr/>
+      <w:bookmarkStart w:id="0" w:name="Top"/>
+      <w:r>
         <w:t>Auction System</w:t>
       </w:r>
     </w:p>
@@ -22,7 +21,7 @@
       </w:r>
     </w:p>
     <w:p>
-      <w:bookmarkStart w:name="Team" w:id="1"/>
+      <w:bookmarkStart w:id="1" w:name="Team"/>
       <w:r>
         <w:t xml:space="preserve">This project aims to build </w:t>
       </w:r>
@@ -46,12 +45,7 @@
         <w:t>.</w:t>
       </w:r>
       <w:r>
-        <w:t xml:space="preserve"> It aims to replace paper voting with a mobile phone system so that people can know what they’ve spent so far and will also help tally the results at the end of the night. The system will su</w:t>
-      </w:r>
-      <w:bookmarkStart w:name="_GoBack" w:id="2"/>
-      <w:bookmarkEnd w:id="2"/>
-      <w:r>
-        <w:t>pport both a silent auction and a live auction and be capable of running on a PC (for an administrator) and iOS and Android mobile devices.</w:t>
+        <w:t xml:space="preserve"> It aims to replace paper voting with a mobile phone system so that people can know what they’ve spent so far and will also help tally the results at the end of the night. The system will support both a silent auction and a live auction and be capable of running on a PC (for an administrator) and iOS and Android mobile devices.</w:t>
       </w:r>
     </w:p>
     <w:p>
@@ -59,7 +53,6 @@
         <w:pStyle w:val="Heading1"/>
       </w:pPr>
       <w:r>
-        <w:rPr/>
         <w:t>Team Organization</w:t>
       </w:r>
       <w:bookmarkEnd w:id="1"/>
@@ -67,10 +60,9 @@
     <w:p>
       <w:pPr>
         <w:pStyle w:val="Heading1"/>
-        <w:bidi w:val="0"/>
-        <w:spacing w:before="0" w:beforeAutospacing="off"/>
-        <w:rPr>
-          <w:rFonts w:ascii="Calibri" w:hAnsi="Calibri" w:eastAsia="Calibri" w:cs="Calibri" w:asciiTheme="minorAscii" w:hAnsiTheme="minorAscii" w:eastAsiaTheme="minorAscii" w:cstheme="minorAscii"/>
+        <w:spacing w:before="0"/>
+        <w:rPr>
+          <w:rFonts w:asciiTheme="minorHAnsi" w:eastAsiaTheme="minorEastAsia" w:hAnsiTheme="minorHAnsi" w:cstheme="minorBidi"/>
           <w:b w:val="0"/>
           <w:bCs w:val="0"/>
           <w:color w:val="auto"/>
@@ -78,46 +70,29 @@
           <w:szCs w:val="22"/>
         </w:rPr>
       </w:pPr>
-      <w:bookmarkStart w:name="Process" w:id="3"/>
-      <w:r>
-        <w:rPr>
-          <w:rFonts w:ascii="Calibri" w:hAnsi="Calibri" w:eastAsia="Calibri" w:cs="Calibri" w:asciiTheme="minorAscii" w:hAnsiTheme="minorAscii" w:eastAsiaTheme="minorAscii" w:cstheme="minorAscii"/>
+      <w:bookmarkStart w:id="2" w:name="Process"/>
+      <w:r>
+        <w:rPr>
+          <w:rFonts w:asciiTheme="minorHAnsi" w:eastAsiaTheme="minorEastAsia" w:hAnsiTheme="minorHAnsi" w:cstheme="minorBidi"/>
           <w:b w:val="0"/>
           <w:bCs w:val="0"/>
           <w:color w:val="auto"/>
           <w:sz w:val="22"/>
           <w:szCs w:val="22"/>
         </w:rPr>
-        <w:t xml:space="preserve">Team 02 will operate using the Scrum software engineering framework. Team organization will revolve around the “Scrum Master” role. </w:t>
-      </w:r>
-      <w:r>
-        <w:rPr>
-          <w:rFonts w:ascii="Calibri" w:hAnsi="Calibri" w:eastAsia="Calibri" w:cs="Calibri" w:asciiTheme="minorAscii" w:hAnsiTheme="minorAscii" w:eastAsiaTheme="minorAscii" w:cstheme="minorAscii"/>
-          <w:b w:val="0"/>
-          <w:bCs w:val="0"/>
-          <w:color w:val="auto"/>
-          <w:sz w:val="22"/>
-          <w:szCs w:val="22"/>
-        </w:rPr>
-        <w:t>The role of “Scrum Master” is defined as follows:</w:t>
-      </w:r>
-      <w:bookmarkEnd w:id="3"/>
+        <w:t>Team 02 will operate using the Scrum software engineering framework. Team organization will revolve around the “Scrum Master” role. The role of “Scrum Master” is defined as follows:</w:t>
+      </w:r>
+      <w:bookmarkEnd w:id="2"/>
     </w:p>
     <w:p>
       <w:pPr>
         <w:pStyle w:val="ListParagraph"/>
         <w:numPr>
           <w:ilvl w:val="0"/>
-          <w:numId w:val="7"/>
+          <w:numId w:val="1"/>
         </w:numPr>
-        <w:bidi w:val="0"/>
-        <w:rPr>
-          <w:sz w:val="22"/>
-          <w:szCs w:val="22"/>
-        </w:rPr>
-      </w:pPr>
-      <w:r>
-        <w:rPr/>
+      </w:pPr>
+      <w:r>
         <w:t>Represents management for the project</w:t>
       </w:r>
     </w:p>
@@ -126,16 +101,10 @@
         <w:pStyle w:val="ListParagraph"/>
         <w:numPr>
           <w:ilvl w:val="0"/>
-          <w:numId w:val="7"/>
+          <w:numId w:val="1"/>
         </w:numPr>
-        <w:bidi w:val="0"/>
-        <w:rPr>
-          <w:sz w:val="22"/>
-          <w:szCs w:val="22"/>
-        </w:rPr>
-      </w:pPr>
-      <w:r>
-        <w:rPr/>
+      </w:pPr>
+      <w:r>
         <w:t>Responsible for enacting Scrum values and practices</w:t>
       </w:r>
     </w:p>
@@ -144,16 +113,10 @@
         <w:pStyle w:val="ListParagraph"/>
         <w:numPr>
           <w:ilvl w:val="0"/>
-          <w:numId w:val="7"/>
+          <w:numId w:val="1"/>
         </w:numPr>
-        <w:bidi w:val="0"/>
-        <w:rPr>
-          <w:sz w:val="22"/>
-          <w:szCs w:val="22"/>
-        </w:rPr>
-      </w:pPr>
-      <w:r>
-        <w:rPr/>
+      </w:pPr>
+      <w:r>
         <w:t>Removes impediments</w:t>
       </w:r>
     </w:p>
@@ -162,16 +125,10 @@
         <w:pStyle w:val="ListParagraph"/>
         <w:numPr>
           <w:ilvl w:val="0"/>
-          <w:numId w:val="7"/>
+          <w:numId w:val="1"/>
         </w:numPr>
-        <w:bidi w:val="0"/>
-        <w:rPr>
-          <w:sz w:val="22"/>
-          <w:szCs w:val="22"/>
-        </w:rPr>
-      </w:pPr>
-      <w:r>
-        <w:rPr/>
+      </w:pPr>
+      <w:r>
         <w:t>Ensures that the team is fully functional</w:t>
       </w:r>
     </w:p>
@@ -180,16 +137,10 @@
         <w:pStyle w:val="ListParagraph"/>
         <w:numPr>
           <w:ilvl w:val="0"/>
-          <w:numId w:val="7"/>
+          <w:numId w:val="1"/>
         </w:numPr>
-        <w:bidi w:val="0"/>
-        <w:rPr>
-          <w:sz w:val="22"/>
-          <w:szCs w:val="22"/>
-        </w:rPr>
-      </w:pPr>
-      <w:r>
-        <w:rPr/>
+      </w:pPr>
+      <w:r>
         <w:t>Enables close cooperation across all roles and functions</w:t>
       </w:r>
     </w:p>
@@ -198,90 +149,58 @@
         <w:pStyle w:val="ListParagraph"/>
         <w:numPr>
           <w:ilvl w:val="0"/>
-          <w:numId w:val="7"/>
+          <w:numId w:val="1"/>
         </w:numPr>
-        <w:bidi w:val="0"/>
-        <w:rPr>
-          <w:sz w:val="22"/>
-          <w:szCs w:val="22"/>
-        </w:rPr>
-      </w:pPr>
-      <w:r>
-        <w:rPr/>
-        <w:t>Shields the team from external interferences</w:t>
-      </w:r>
-      <w:r>
-        <w:rPr/>
-        <w:t xml:space="preserve"> </w:t>
+      </w:pPr>
+      <w:r>
+        <w:t xml:space="preserve">Shields the team from external interferences </w:t>
       </w:r>
     </w:p>
     <w:p>
-      <w:pPr>
-        <w:pStyle w:val="Normal"/>
-        <w:bidi w:val="0"/>
-        <w:spacing w:before="0" w:beforeAutospacing="off" w:after="200" w:afterAutospacing="off" w:line="276" w:lineRule="auto"/>
-        <w:ind w:left="0" w:right="0"/>
-        <w:jc w:val="left"/>
-      </w:pPr>
-      <w:r>
-        <w:rPr/>
+      <w:r>
         <w:t xml:space="preserve">Team 02 will operate by rotating </w:t>
       </w:r>
       <w:r>
-        <w:rPr/>
         <w:t>“S</w:t>
       </w:r>
       <w:r>
-        <w:rPr/>
         <w:t xml:space="preserve">crum </w:t>
       </w:r>
       <w:r>
-        <w:rPr/>
         <w:t>M</w:t>
       </w:r>
       <w:r>
-        <w:rPr/>
         <w:t>aster</w:t>
       </w:r>
       <w:r>
-        <w:rPr/>
         <w:t>”</w:t>
       </w:r>
       <w:r>
-        <w:rPr/>
         <w:t xml:space="preserve"> responsibilities </w:t>
       </w:r>
       <w:r>
-        <w:rPr/>
         <w:t xml:space="preserve">for every new sprint. The ordering of team members has been selected </w:t>
       </w:r>
       <w:r>
-        <w:rPr/>
         <w:t xml:space="preserve">at random </w:t>
       </w:r>
       <w:r>
-        <w:rPr/>
         <w:t>using random.org/lists</w:t>
       </w:r>
       <w:r>
-        <w:rPr/>
         <w:t xml:space="preserve"> (Carson, Stewart, Kohl, Jaren)</w:t>
       </w:r>
       <w:r>
-        <w:rPr/>
         <w:t xml:space="preserve">. </w:t>
       </w:r>
       <w:r>
-        <w:rPr/>
         <w:t>Using this ordering, our Scrum Master rotation will be as follows:</w:t>
       </w:r>
     </w:p>
     <w:tbl>
       <w:tblPr>
         <w:tblStyle w:val="PlainTable3"/>
-        <w:bidiVisual w:val="0"/>
         <w:tblW w:w="0" w:type="auto"/>
-        <w:tblInd w:w="0" w:type="dxa"/>
         <w:tblLayout w:type="fixed"/>
         <w:tblLook w:val="06A0" w:firstRow="1" w:lastRow="0" w:firstColumn="1" w:lastColumn="0" w:noHBand="1" w:noVBand="1"/>
       </w:tblPr>
@@ -293,83 +212,64 @@
         <w:gridCol w:w="1872"/>
       </w:tblGrid>
       <w:tr>
+        <w:trPr>
+          <w:cnfStyle w:val="100000000000" w:firstRow="1" w:lastRow="0" w:firstColumn="0" w:lastColumn="0" w:oddVBand="0" w:evenVBand="0" w:oddHBand="0" w:evenHBand="0" w:firstRowFirstColumn="0" w:firstRowLastColumn="0" w:lastRowFirstColumn="0" w:lastRowLastColumn="0"/>
+        </w:trPr>
         <w:tc>
           <w:tcPr>
             <w:cnfStyle w:val="001000000100" w:firstRow="0" w:lastRow="0" w:firstColumn="1" w:lastColumn="0" w:oddVBand="0" w:evenVBand="0" w:oddHBand="0" w:evenHBand="0" w:firstRowFirstColumn="1" w:firstRowLastColumn="0" w:lastRowFirstColumn="0" w:lastRowLastColumn="0"/>
             <w:tcW w:w="1872" w:type="dxa"/>
-            <w:tcMar/>
+          </w:tcPr>
+          <w:p/>
+        </w:tc>
+        <w:tc>
+          <w:tcPr>
+            <w:tcW w:w="1872" w:type="dxa"/>
           </w:tcPr>
           <w:p>
             <w:pPr>
-              <w:pStyle w:val="Normal"/>
-              <w:bidi w:val="0"/>
-            </w:pPr>
-          </w:p>
-        </w:tc>
-        <w:tc>
-          <w:tcPr>
-            <w:cnfStyle w:val="000000000000" w:firstRow="0" w:lastRow="0" w:firstColumn="0" w:lastColumn="0" w:oddVBand="0" w:evenVBand="0" w:oddHBand="0" w:evenHBand="0" w:firstRowFirstColumn="0" w:firstRowLastColumn="0" w:lastRowFirstColumn="0" w:lastRowLastColumn="0"/>
-            <w:tcW w:w="1872" w:type="dxa"/>
-            <w:tcMar/>
-          </w:tcPr>
-          <w:p>
-            <w:pPr>
-              <w:pStyle w:val="Normal"/>
-              <w:bidi w:val="0"/>
+              <w:cnfStyle w:val="100000000000" w:firstRow="1" w:lastRow="0" w:firstColumn="0" w:lastColumn="0" w:oddVBand="0" w:evenVBand="0" w:oddHBand="0" w:evenHBand="0" w:firstRowFirstColumn="0" w:firstRowLastColumn="0" w:lastRowFirstColumn="0" w:lastRowLastColumn="0"/>
             </w:pPr>
             <w:r>
-              <w:rPr/>
               <w:t>Sprint 1</w:t>
             </w:r>
           </w:p>
         </w:tc>
         <w:tc>
           <w:tcPr>
-            <w:cnfStyle w:val="000000000000" w:firstRow="0" w:lastRow="0" w:firstColumn="0" w:lastColumn="0" w:oddVBand="0" w:evenVBand="0" w:oddHBand="0" w:evenHBand="0" w:firstRowFirstColumn="0" w:firstRowLastColumn="0" w:lastRowFirstColumn="0" w:lastRowLastColumn="0"/>
             <w:tcW w:w="1872" w:type="dxa"/>
-            <w:tcMar/>
           </w:tcPr>
           <w:p>
             <w:pPr>
-              <w:pStyle w:val="Normal"/>
-              <w:bidi w:val="0"/>
+              <w:cnfStyle w:val="100000000000" w:firstRow="1" w:lastRow="0" w:firstColumn="0" w:lastColumn="0" w:oddVBand="0" w:evenVBand="0" w:oddHBand="0" w:evenHBand="0" w:firstRowFirstColumn="0" w:firstRowLastColumn="0" w:lastRowFirstColumn="0" w:lastRowLastColumn="0"/>
             </w:pPr>
             <w:r>
-              <w:rPr/>
               <w:t>Sprint 2</w:t>
             </w:r>
           </w:p>
         </w:tc>
         <w:tc>
           <w:tcPr>
-            <w:cnfStyle w:val="000000000000" w:firstRow="0" w:lastRow="0" w:firstColumn="0" w:lastColumn="0" w:oddVBand="0" w:evenVBand="0" w:oddHBand="0" w:evenHBand="0" w:firstRowFirstColumn="0" w:firstRowLastColumn="0" w:lastRowFirstColumn="0" w:lastRowLastColumn="0"/>
             <w:tcW w:w="1872" w:type="dxa"/>
-            <w:tcMar/>
           </w:tcPr>
           <w:p>
             <w:pPr>
-              <w:pStyle w:val="Normal"/>
-              <w:bidi w:val="0"/>
+              <w:cnfStyle w:val="100000000000" w:firstRow="1" w:lastRow="0" w:firstColumn="0" w:lastColumn="0" w:oddVBand="0" w:evenVBand="0" w:oddHBand="0" w:evenHBand="0" w:firstRowFirstColumn="0" w:firstRowLastColumn="0" w:lastRowFirstColumn="0" w:lastRowLastColumn="0"/>
             </w:pPr>
             <w:r>
-              <w:rPr/>
               <w:t>Sprint 3</w:t>
             </w:r>
           </w:p>
         </w:tc>
         <w:tc>
           <w:tcPr>
-            <w:cnfStyle w:val="000000000000" w:firstRow="0" w:lastRow="0" w:firstColumn="0" w:lastColumn="0" w:oddVBand="0" w:evenVBand="0" w:oddHBand="0" w:evenHBand="0" w:firstRowFirstColumn="0" w:firstRowLastColumn="0" w:lastRowFirstColumn="0" w:lastRowLastColumn="0"/>
             <w:tcW w:w="1872" w:type="dxa"/>
-            <w:tcMar/>
           </w:tcPr>
           <w:p>
             <w:pPr>
-              <w:pStyle w:val="Normal"/>
-              <w:bidi w:val="0"/>
+              <w:cnfStyle w:val="100000000000" w:firstRow="1" w:lastRow="0" w:firstColumn="0" w:lastColumn="0" w:oddVBand="0" w:evenVBand="0" w:oddHBand="0" w:evenHBand="0" w:firstRowFirstColumn="0" w:firstRowLastColumn="0" w:lastRowFirstColumn="0" w:lastRowLastColumn="0"/>
             </w:pPr>
             <w:r>
-              <w:rPr/>
               <w:t>Sprint 4</w:t>
             </w:r>
           </w:p>
@@ -380,72 +280,53 @@
           <w:tcPr>
             <w:cnfStyle w:val="001000000000" w:firstRow="0" w:lastRow="0" w:firstColumn="1" w:lastColumn="0" w:oddVBand="0" w:evenVBand="0" w:oddHBand="0" w:evenHBand="0" w:firstRowFirstColumn="0" w:firstRowLastColumn="0" w:lastRowFirstColumn="0" w:lastRowLastColumn="0"/>
             <w:tcW w:w="1872" w:type="dxa"/>
-            <w:tcMar/>
           </w:tcPr>
           <w:p>
-            <w:pPr>
-              <w:pStyle w:val="Normal"/>
-              <w:bidi w:val="0"/>
-            </w:pPr>
             <w:r>
-              <w:rPr/>
               <w:t>Carson</w:t>
             </w:r>
           </w:p>
         </w:tc>
         <w:tc>
           <w:tcPr>
-            <w:cnfStyle w:val="000000000000" w:firstRow="0" w:lastRow="0" w:firstColumn="0" w:lastColumn="0" w:oddVBand="0" w:evenVBand="0" w:oddHBand="0" w:evenHBand="0" w:firstRowFirstColumn="0" w:firstRowLastColumn="0" w:lastRowFirstColumn="0" w:lastRowLastColumn="0"/>
             <w:tcW w:w="1872" w:type="dxa"/>
-            <w:tcMar/>
           </w:tcPr>
           <w:p>
             <w:pPr>
-              <w:pStyle w:val="Normal"/>
-              <w:bidi w:val="0"/>
+              <w:cnfStyle w:val="000000000000" w:firstRow="0" w:lastRow="0" w:firstColumn="0" w:lastColumn="0" w:oddVBand="0" w:evenVBand="0" w:oddHBand="0" w:evenHBand="0" w:firstRowFirstColumn="0" w:firstRowLastColumn="0" w:lastRowFirstColumn="0" w:lastRowLastColumn="0"/>
             </w:pPr>
             <w:r>
-              <w:rPr/>
               <w:t>Scrum Master</w:t>
             </w:r>
           </w:p>
         </w:tc>
         <w:tc>
           <w:tcPr>
-            <w:cnfStyle w:val="000000000000" w:firstRow="0" w:lastRow="0" w:firstColumn="0" w:lastColumn="0" w:oddVBand="0" w:evenVBand="0" w:oddHBand="0" w:evenHBand="0" w:firstRowFirstColumn="0" w:firstRowLastColumn="0" w:lastRowFirstColumn="0" w:lastRowLastColumn="0"/>
             <w:tcW w:w="1872" w:type="dxa"/>
-            <w:tcMar/>
           </w:tcPr>
           <w:p>
             <w:pPr>
-              <w:pStyle w:val="Normal"/>
-              <w:bidi w:val="0"/>
+              <w:cnfStyle w:val="000000000000" w:firstRow="0" w:lastRow="0" w:firstColumn="0" w:lastColumn="0" w:oddVBand="0" w:evenVBand="0" w:oddHBand="0" w:evenHBand="0" w:firstRowFirstColumn="0" w:firstRowLastColumn="0" w:lastRowFirstColumn="0" w:lastRowLastColumn="0"/>
             </w:pPr>
           </w:p>
         </w:tc>
         <w:tc>
           <w:tcPr>
-            <w:cnfStyle w:val="000000000000" w:firstRow="0" w:lastRow="0" w:firstColumn="0" w:lastColumn="0" w:oddVBand="0" w:evenVBand="0" w:oddHBand="0" w:evenHBand="0" w:firstRowFirstColumn="0" w:firstRowLastColumn="0" w:lastRowFirstColumn="0" w:lastRowLastColumn="0"/>
             <w:tcW w:w="1872" w:type="dxa"/>
-            <w:tcMar/>
           </w:tcPr>
           <w:p>
             <w:pPr>
-              <w:pStyle w:val="Normal"/>
-              <w:bidi w:val="0"/>
+              <w:cnfStyle w:val="000000000000" w:firstRow="0" w:lastRow="0" w:firstColumn="0" w:lastColumn="0" w:oddVBand="0" w:evenVBand="0" w:oddHBand="0" w:evenHBand="0" w:firstRowFirstColumn="0" w:firstRowLastColumn="0" w:lastRowFirstColumn="0" w:lastRowLastColumn="0"/>
             </w:pPr>
           </w:p>
         </w:tc>
         <w:tc>
           <w:tcPr>
-            <w:cnfStyle w:val="000000000000" w:firstRow="0" w:lastRow="0" w:firstColumn="0" w:lastColumn="0" w:oddVBand="0" w:evenVBand="0" w:oddHBand="0" w:evenHBand="0" w:firstRowFirstColumn="0" w:firstRowLastColumn="0" w:lastRowFirstColumn="0" w:lastRowLastColumn="0"/>
             <w:tcW w:w="1872" w:type="dxa"/>
-            <w:tcMar/>
           </w:tcPr>
           <w:p>
             <w:pPr>
-              <w:pStyle w:val="Normal"/>
-              <w:bidi w:val="0"/>
+              <w:cnfStyle w:val="000000000000" w:firstRow="0" w:lastRow="0" w:firstColumn="0" w:lastColumn="0" w:oddVBand="0" w:evenVBand="0" w:oddHBand="0" w:evenHBand="0" w:firstRowFirstColumn="0" w:firstRowLastColumn="0" w:lastRowFirstColumn="0" w:lastRowLastColumn="0"/>
             </w:pPr>
           </w:p>
         </w:tc>
@@ -455,72 +336,61 @@
           <w:tcPr>
             <w:cnfStyle w:val="001000000000" w:firstRow="0" w:lastRow="0" w:firstColumn="1" w:lastColumn="0" w:oddVBand="0" w:evenVBand="0" w:oddHBand="0" w:evenHBand="0" w:firstRowFirstColumn="0" w:firstRowLastColumn="0" w:lastRowFirstColumn="0" w:lastRowLastColumn="0"/>
             <w:tcW w:w="1872" w:type="dxa"/>
-            <w:tcMar/>
           </w:tcPr>
           <w:p>
-            <w:pPr>
-              <w:pStyle w:val="Normal"/>
-              <w:bidi w:val="0"/>
-            </w:pPr>
             <w:r>
-              <w:rPr/>
-              <w:t>Stewart</w:t>
+              <w:t>St</w:t>
+            </w:r>
+            <w:r>
+              <w:t>U</w:t>
+            </w:r>
+            <w:bookmarkStart w:id="3" w:name="_GoBack"/>
+            <w:bookmarkEnd w:id="3"/>
+            <w:r>
+              <w:t>art</w:t>
             </w:r>
           </w:p>
         </w:tc>
         <w:tc>
           <w:tcPr>
-            <w:cnfStyle w:val="000000000000" w:firstRow="0" w:lastRow="0" w:firstColumn="0" w:lastColumn="0" w:oddVBand="0" w:evenVBand="0" w:oddHBand="0" w:evenHBand="0" w:firstRowFirstColumn="0" w:firstRowLastColumn="0" w:lastRowFirstColumn="0" w:lastRowLastColumn="0"/>
             <w:tcW w:w="1872" w:type="dxa"/>
-            <w:tcMar/>
           </w:tcPr>
           <w:p>
             <w:pPr>
-              <w:pStyle w:val="Normal"/>
-              <w:bidi w:val="0"/>
+              <w:cnfStyle w:val="000000000000" w:firstRow="0" w:lastRow="0" w:firstColumn="0" w:lastColumn="0" w:oddVBand="0" w:evenVBand="0" w:oddHBand="0" w:evenHBand="0" w:firstRowFirstColumn="0" w:firstRowLastColumn="0" w:lastRowFirstColumn="0" w:lastRowLastColumn="0"/>
             </w:pPr>
           </w:p>
         </w:tc>
         <w:tc>
           <w:tcPr>
-            <w:cnfStyle w:val="000000000000" w:firstRow="0" w:lastRow="0" w:firstColumn="0" w:lastColumn="0" w:oddVBand="0" w:evenVBand="0" w:oddHBand="0" w:evenHBand="0" w:firstRowFirstColumn="0" w:firstRowLastColumn="0" w:lastRowFirstColumn="0" w:lastRowLastColumn="0"/>
             <w:tcW w:w="1872" w:type="dxa"/>
-            <w:tcMar/>
           </w:tcPr>
           <w:p>
             <w:pPr>
-              <w:pStyle w:val="Normal"/>
-              <w:bidi w:val="0"/>
+              <w:cnfStyle w:val="000000000000" w:firstRow="0" w:lastRow="0" w:firstColumn="0" w:lastColumn="0" w:oddVBand="0" w:evenVBand="0" w:oddHBand="0" w:evenHBand="0" w:firstRowFirstColumn="0" w:firstRowLastColumn="0" w:lastRowFirstColumn="0" w:lastRowLastColumn="0"/>
             </w:pPr>
             <w:r>
-              <w:rPr/>
               <w:t>Scrum Master</w:t>
             </w:r>
           </w:p>
         </w:tc>
         <w:tc>
           <w:tcPr>
-            <w:cnfStyle w:val="000000000000" w:firstRow="0" w:lastRow="0" w:firstColumn="0" w:lastColumn="0" w:oddVBand="0" w:evenVBand="0" w:oddHBand="0" w:evenHBand="0" w:firstRowFirstColumn="0" w:firstRowLastColumn="0" w:lastRowFirstColumn="0" w:lastRowLastColumn="0"/>
             <w:tcW w:w="1872" w:type="dxa"/>
-            <w:tcMar/>
           </w:tcPr>
           <w:p>
             <w:pPr>
-              <w:pStyle w:val="Normal"/>
-              <w:bidi w:val="0"/>
+              <w:cnfStyle w:val="000000000000" w:firstRow="0" w:lastRow="0" w:firstColumn="0" w:lastColumn="0" w:oddVBand="0" w:evenVBand="0" w:oddHBand="0" w:evenHBand="0" w:firstRowFirstColumn="0" w:firstRowLastColumn="0" w:lastRowFirstColumn="0" w:lastRowLastColumn="0"/>
             </w:pPr>
           </w:p>
         </w:tc>
         <w:tc>
           <w:tcPr>
-            <w:cnfStyle w:val="000000000000" w:firstRow="0" w:lastRow="0" w:firstColumn="0" w:lastColumn="0" w:oddVBand="0" w:evenVBand="0" w:oddHBand="0" w:evenHBand="0" w:firstRowFirstColumn="0" w:firstRowLastColumn="0" w:lastRowFirstColumn="0" w:lastRowLastColumn="0"/>
             <w:tcW w:w="1872" w:type="dxa"/>
-            <w:tcMar/>
           </w:tcPr>
           <w:p>
             <w:pPr>
-              <w:pStyle w:val="Normal"/>
-              <w:bidi w:val="0"/>
+              <w:cnfStyle w:val="000000000000" w:firstRow="0" w:lastRow="0" w:firstColumn="0" w:lastColumn="0" w:oddVBand="0" w:evenVBand="0" w:oddHBand="0" w:evenHBand="0" w:firstRowFirstColumn="0" w:firstRowLastColumn="0" w:lastRowFirstColumn="0" w:lastRowLastColumn="0"/>
             </w:pPr>
           </w:p>
         </w:tc>
@@ -530,72 +400,53 @@
           <w:tcPr>
             <w:cnfStyle w:val="001000000000" w:firstRow="0" w:lastRow="0" w:firstColumn="1" w:lastColumn="0" w:oddVBand="0" w:evenVBand="0" w:oddHBand="0" w:evenHBand="0" w:firstRowFirstColumn="0" w:firstRowLastColumn="0" w:lastRowFirstColumn="0" w:lastRowLastColumn="0"/>
             <w:tcW w:w="1872" w:type="dxa"/>
-            <w:tcMar/>
           </w:tcPr>
           <w:p>
-            <w:pPr>
-              <w:pStyle w:val="Normal"/>
-              <w:bidi w:val="0"/>
-            </w:pPr>
             <w:r>
-              <w:rPr/>
               <w:t>kohl</w:t>
             </w:r>
           </w:p>
         </w:tc>
         <w:tc>
           <w:tcPr>
-            <w:cnfStyle w:val="000000000000" w:firstRow="0" w:lastRow="0" w:firstColumn="0" w:lastColumn="0" w:oddVBand="0" w:evenVBand="0" w:oddHBand="0" w:evenHBand="0" w:firstRowFirstColumn="0" w:firstRowLastColumn="0" w:lastRowFirstColumn="0" w:lastRowLastColumn="0"/>
             <w:tcW w:w="1872" w:type="dxa"/>
-            <w:tcMar/>
           </w:tcPr>
           <w:p>
             <w:pPr>
-              <w:pStyle w:val="Normal"/>
-              <w:bidi w:val="0"/>
+              <w:cnfStyle w:val="000000000000" w:firstRow="0" w:lastRow="0" w:firstColumn="0" w:lastColumn="0" w:oddVBand="0" w:evenVBand="0" w:oddHBand="0" w:evenHBand="0" w:firstRowFirstColumn="0" w:firstRowLastColumn="0" w:lastRowFirstColumn="0" w:lastRowLastColumn="0"/>
             </w:pPr>
           </w:p>
         </w:tc>
         <w:tc>
           <w:tcPr>
-            <w:cnfStyle w:val="000000000000" w:firstRow="0" w:lastRow="0" w:firstColumn="0" w:lastColumn="0" w:oddVBand="0" w:evenVBand="0" w:oddHBand="0" w:evenHBand="0" w:firstRowFirstColumn="0" w:firstRowLastColumn="0" w:lastRowFirstColumn="0" w:lastRowLastColumn="0"/>
             <w:tcW w:w="1872" w:type="dxa"/>
-            <w:tcMar/>
           </w:tcPr>
           <w:p>
             <w:pPr>
-              <w:pStyle w:val="Normal"/>
-              <w:bidi w:val="0"/>
+              <w:cnfStyle w:val="000000000000" w:firstRow="0" w:lastRow="0" w:firstColumn="0" w:lastColumn="0" w:oddVBand="0" w:evenVBand="0" w:oddHBand="0" w:evenHBand="0" w:firstRowFirstColumn="0" w:firstRowLastColumn="0" w:lastRowFirstColumn="0" w:lastRowLastColumn="0"/>
             </w:pPr>
           </w:p>
         </w:tc>
         <w:tc>
           <w:tcPr>
-            <w:cnfStyle w:val="000000000000" w:firstRow="0" w:lastRow="0" w:firstColumn="0" w:lastColumn="0" w:oddVBand="0" w:evenVBand="0" w:oddHBand="0" w:evenHBand="0" w:firstRowFirstColumn="0" w:firstRowLastColumn="0" w:lastRowFirstColumn="0" w:lastRowLastColumn="0"/>
             <w:tcW w:w="1872" w:type="dxa"/>
-            <w:tcMar/>
           </w:tcPr>
           <w:p>
             <w:pPr>
-              <w:pStyle w:val="Normal"/>
-              <w:bidi w:val="0"/>
+              <w:cnfStyle w:val="000000000000" w:firstRow="0" w:lastRow="0" w:firstColumn="0" w:lastColumn="0" w:oddVBand="0" w:evenVBand="0" w:oddHBand="0" w:evenHBand="0" w:firstRowFirstColumn="0" w:firstRowLastColumn="0" w:lastRowFirstColumn="0" w:lastRowLastColumn="0"/>
             </w:pPr>
             <w:r>
-              <w:rPr/>
               <w:t>Scrum Master</w:t>
             </w:r>
           </w:p>
         </w:tc>
         <w:tc>
           <w:tcPr>
-            <w:cnfStyle w:val="000000000000" w:firstRow="0" w:lastRow="0" w:firstColumn="0" w:lastColumn="0" w:oddVBand="0" w:evenVBand="0" w:oddHBand="0" w:evenHBand="0" w:firstRowFirstColumn="0" w:firstRowLastColumn="0" w:lastRowFirstColumn="0" w:lastRowLastColumn="0"/>
             <w:tcW w:w="1872" w:type="dxa"/>
-            <w:tcMar/>
           </w:tcPr>
           <w:p>
             <w:pPr>
-              <w:pStyle w:val="Normal"/>
-              <w:bidi w:val="0"/>
+              <w:cnfStyle w:val="000000000000" w:firstRow="0" w:lastRow="0" w:firstColumn="0" w:lastColumn="0" w:oddVBand="0" w:evenVBand="0" w:oddHBand="0" w:evenHBand="0" w:firstRowFirstColumn="0" w:firstRowLastColumn="0" w:lastRowFirstColumn="0" w:lastRowLastColumn="0"/>
             </w:pPr>
           </w:p>
         </w:tc>
@@ -605,71 +456,52 @@
           <w:tcPr>
             <w:cnfStyle w:val="001000000000" w:firstRow="0" w:lastRow="0" w:firstColumn="1" w:lastColumn="0" w:oddVBand="0" w:evenVBand="0" w:oddHBand="0" w:evenHBand="0" w:firstRowFirstColumn="0" w:firstRowLastColumn="0" w:lastRowFirstColumn="0" w:lastRowLastColumn="0"/>
             <w:tcW w:w="1872" w:type="dxa"/>
-            <w:tcMar/>
           </w:tcPr>
           <w:p>
-            <w:pPr>
-              <w:pStyle w:val="Normal"/>
-              <w:bidi w:val="0"/>
-            </w:pPr>
             <w:r>
-              <w:rPr/>
               <w:t>Jaren</w:t>
             </w:r>
           </w:p>
         </w:tc>
         <w:tc>
           <w:tcPr>
-            <w:cnfStyle w:val="000000000000" w:firstRow="0" w:lastRow="0" w:firstColumn="0" w:lastColumn="0" w:oddVBand="0" w:evenVBand="0" w:oddHBand="0" w:evenHBand="0" w:firstRowFirstColumn="0" w:firstRowLastColumn="0" w:lastRowFirstColumn="0" w:lastRowLastColumn="0"/>
             <w:tcW w:w="1872" w:type="dxa"/>
-            <w:tcMar/>
           </w:tcPr>
           <w:p>
             <w:pPr>
-              <w:pStyle w:val="Normal"/>
-              <w:bidi w:val="0"/>
+              <w:cnfStyle w:val="000000000000" w:firstRow="0" w:lastRow="0" w:firstColumn="0" w:lastColumn="0" w:oddVBand="0" w:evenVBand="0" w:oddHBand="0" w:evenHBand="0" w:firstRowFirstColumn="0" w:firstRowLastColumn="0" w:lastRowFirstColumn="0" w:lastRowLastColumn="0"/>
             </w:pPr>
           </w:p>
         </w:tc>
         <w:tc>
           <w:tcPr>
-            <w:cnfStyle w:val="000000000000" w:firstRow="0" w:lastRow="0" w:firstColumn="0" w:lastColumn="0" w:oddVBand="0" w:evenVBand="0" w:oddHBand="0" w:evenHBand="0" w:firstRowFirstColumn="0" w:firstRowLastColumn="0" w:lastRowFirstColumn="0" w:lastRowLastColumn="0"/>
             <w:tcW w:w="1872" w:type="dxa"/>
-            <w:tcMar/>
           </w:tcPr>
           <w:p>
             <w:pPr>
-              <w:pStyle w:val="Normal"/>
-              <w:bidi w:val="0"/>
+              <w:cnfStyle w:val="000000000000" w:firstRow="0" w:lastRow="0" w:firstColumn="0" w:lastColumn="0" w:oddVBand="0" w:evenVBand="0" w:oddHBand="0" w:evenHBand="0" w:firstRowFirstColumn="0" w:firstRowLastColumn="0" w:lastRowFirstColumn="0" w:lastRowLastColumn="0"/>
             </w:pPr>
           </w:p>
         </w:tc>
         <w:tc>
           <w:tcPr>
-            <w:cnfStyle w:val="000000000000" w:firstRow="0" w:lastRow="0" w:firstColumn="0" w:lastColumn="0" w:oddVBand="0" w:evenVBand="0" w:oddHBand="0" w:evenHBand="0" w:firstRowFirstColumn="0" w:firstRowLastColumn="0" w:lastRowFirstColumn="0" w:lastRowLastColumn="0"/>
             <w:tcW w:w="1872" w:type="dxa"/>
-            <w:tcMar/>
           </w:tcPr>
           <w:p>
             <w:pPr>
-              <w:pStyle w:val="Normal"/>
-              <w:bidi w:val="0"/>
+              <w:cnfStyle w:val="000000000000" w:firstRow="0" w:lastRow="0" w:firstColumn="0" w:lastColumn="0" w:oddVBand="0" w:evenVBand="0" w:oddHBand="0" w:evenHBand="0" w:firstRowFirstColumn="0" w:firstRowLastColumn="0" w:lastRowFirstColumn="0" w:lastRowLastColumn="0"/>
             </w:pPr>
           </w:p>
         </w:tc>
         <w:tc>
           <w:tcPr>
-            <w:cnfStyle w:val="000000000000" w:firstRow="0" w:lastRow="0" w:firstColumn="0" w:lastColumn="0" w:oddVBand="0" w:evenVBand="0" w:oddHBand="0" w:evenHBand="0" w:firstRowFirstColumn="0" w:firstRowLastColumn="0" w:lastRowFirstColumn="0" w:lastRowLastColumn="0"/>
             <w:tcW w:w="1872" w:type="dxa"/>
-            <w:tcMar/>
           </w:tcPr>
           <w:p>
             <w:pPr>
-              <w:pStyle w:val="Normal"/>
-              <w:bidi w:val="0"/>
+              <w:cnfStyle w:val="000000000000" w:firstRow="0" w:lastRow="0" w:firstColumn="0" w:lastColumn="0" w:oddVBand="0" w:evenVBand="0" w:oddHBand="0" w:evenHBand="0" w:firstRowFirstColumn="0" w:firstRowLastColumn="0" w:lastRowFirstColumn="0" w:lastRowLastColumn="0"/>
             </w:pPr>
             <w:r>
-              <w:rPr/>
               <w:t>Scrum Master</w:t>
             </w:r>
           </w:p>
@@ -679,10 +511,9 @@
     <w:p>
       <w:pPr>
         <w:pStyle w:val="Heading1"/>
-        <w:bidi w:val="0"/>
-        <w:spacing w:before="0" w:beforeAutospacing="off"/>
-        <w:rPr>
-          <w:rFonts w:ascii="Calibri" w:hAnsi="Calibri" w:eastAsia="Calibri" w:cs="Calibri" w:asciiTheme="minorAscii" w:hAnsiTheme="minorAscii" w:eastAsiaTheme="minorAscii" w:cstheme="minorAscii"/>
+        <w:spacing w:before="0"/>
+        <w:rPr>
+          <w:rFonts w:asciiTheme="minorHAnsi" w:eastAsiaTheme="minorEastAsia" w:hAnsiTheme="minorHAnsi" w:cstheme="minorBidi"/>
           <w:b w:val="0"/>
           <w:bCs w:val="0"/>
           <w:color w:val="auto"/>
@@ -694,10 +525,8 @@
     <w:p>
       <w:pPr>
         <w:pStyle w:val="Heading1"/>
-        <w:bidi w:val="0"/>
-      </w:pPr>
-      <w:r>
-        <w:rPr/>
+      </w:pPr>
+      <w:r>
         <w:t>Software Development Process</w:t>
       </w:r>
     </w:p>
@@ -717,6 +546,7 @@
     </w:p>
     <w:p>
       <w:r>
+        <w:lastRenderedPageBreak/>
         <w:t>Each phase will also be a little like an iteration in a Spiral process, in that each phase will include some risk analysis and that any development activity (requirements capture, analysis, design, implementation, etc.) can be done during any phase.  Early phases will focus on understanding (requirements capture and analysis) and subsequent phases will focus on design and implementation.  Each phase will include a retrospective.</w:t>
       </w:r>
     </w:p>
@@ -726,10 +556,10 @@
         <w:tblCellSpacing w:w="15" w:type="dxa"/>
         <w:tblInd w:w="861" w:type="dxa"/>
         <w:tblBorders>
-          <w:top w:val="outset" w:color="auto" w:sz="6" w:space="0"/>
-          <w:left w:val="outset" w:color="auto" w:sz="6" w:space="0"/>
-          <w:bottom w:val="outset" w:color="auto" w:sz="6" w:space="0"/>
-          <w:right w:val="outset" w:color="auto" w:sz="6" w:space="0"/>
+          <w:top w:val="outset" w:sz="6" w:space="0" w:color="auto"/>
+          <w:left w:val="outset" w:sz="6" w:space="0" w:color="auto"/>
+          <w:bottom w:val="outset" w:sz="6" w:space="0" w:color="auto"/>
+          <w:right w:val="outset" w:sz="6" w:space="0" w:color="auto"/>
         </w:tblBorders>
         <w:tblCellMar>
           <w:top w:w="15" w:type="dxa"/>
@@ -751,10 +581,10 @@
           <w:tcPr>
             <w:tcW w:w="0" w:type="auto"/>
             <w:tcBorders>
-              <w:top w:val="outset" w:color="auto" w:sz="6" w:space="0"/>
-              <w:left w:val="outset" w:color="auto" w:sz="6" w:space="0"/>
-              <w:bottom w:val="outset" w:color="auto" w:sz="6" w:space="0"/>
-              <w:right w:val="outset" w:color="auto" w:sz="6" w:space="0"/>
+              <w:top w:val="outset" w:sz="6" w:space="0" w:color="auto"/>
+              <w:left w:val="outset" w:sz="6" w:space="0" w:color="auto"/>
+              <w:bottom w:val="outset" w:sz="6" w:space="0" w:color="auto"/>
+              <w:right w:val="outset" w:sz="6" w:space="0" w:color="auto"/>
             </w:tcBorders>
             <w:vAlign w:val="center"/>
             <w:hideMark/>
@@ -764,7 +594,7 @@
               <w:spacing w:after="0" w:line="240" w:lineRule="auto"/>
               <w:jc w:val="center"/>
               <w:rPr>
-                <w:rFonts w:ascii="Times New Roman" w:hAnsi="Times New Roman" w:eastAsia="Times New Roman" w:cs="Times New Roman"/>
+                <w:rFonts w:ascii="Times New Roman" w:eastAsia="Times New Roman" w:hAnsi="Times New Roman" w:cs="Times New Roman"/>
                 <w:b/>
                 <w:bCs/>
                 <w:sz w:val="24"/>
@@ -773,7 +603,7 @@
             </w:pPr>
             <w:r>
               <w:rPr>
-                <w:rFonts w:ascii="Times New Roman" w:hAnsi="Times New Roman" w:eastAsia="Times New Roman" w:cs="Times New Roman"/>
+                <w:rFonts w:ascii="Times New Roman" w:eastAsia="Times New Roman" w:hAnsi="Times New Roman" w:cs="Times New Roman"/>
                 <w:b/>
                 <w:bCs/>
                 <w:sz w:val="24"/>
@@ -787,10 +617,10 @@
           <w:tcPr>
             <w:tcW w:w="6960" w:type="dxa"/>
             <w:tcBorders>
-              <w:top w:val="outset" w:color="auto" w:sz="6" w:space="0"/>
-              <w:left w:val="outset" w:color="auto" w:sz="6" w:space="0"/>
-              <w:bottom w:val="outset" w:color="auto" w:sz="6" w:space="0"/>
-              <w:right w:val="outset" w:color="auto" w:sz="6" w:space="0"/>
+              <w:top w:val="outset" w:sz="6" w:space="0" w:color="auto"/>
+              <w:left w:val="outset" w:sz="6" w:space="0" w:color="auto"/>
+              <w:bottom w:val="outset" w:sz="6" w:space="0" w:color="auto"/>
+              <w:right w:val="outset" w:sz="6" w:space="0" w:color="auto"/>
             </w:tcBorders>
             <w:vAlign w:val="center"/>
             <w:hideMark/>
@@ -800,7 +630,7 @@
               <w:spacing w:after="0" w:line="240" w:lineRule="auto"/>
               <w:jc w:val="center"/>
               <w:rPr>
-                <w:rFonts w:ascii="Times New Roman" w:hAnsi="Times New Roman" w:eastAsia="Times New Roman" w:cs="Times New Roman"/>
+                <w:rFonts w:ascii="Times New Roman" w:eastAsia="Times New Roman" w:hAnsi="Times New Roman" w:cs="Times New Roman"/>
                 <w:b/>
                 <w:bCs/>
                 <w:sz w:val="24"/>
@@ -809,7 +639,7 @@
             </w:pPr>
             <w:r>
               <w:rPr>
-                <w:rFonts w:ascii="Times New Roman" w:hAnsi="Times New Roman" w:eastAsia="Times New Roman" w:cs="Times New Roman"/>
+                <w:rFonts w:ascii="Times New Roman" w:eastAsia="Times New Roman" w:hAnsi="Times New Roman" w:cs="Times New Roman"/>
                 <w:b/>
                 <w:bCs/>
                 <w:sz w:val="24"/>
@@ -828,10 +658,10 @@
           <w:tcPr>
             <w:tcW w:w="0" w:type="auto"/>
             <w:tcBorders>
-              <w:top w:val="outset" w:color="auto" w:sz="6" w:space="0"/>
-              <w:left w:val="outset" w:color="auto" w:sz="6" w:space="0"/>
-              <w:bottom w:val="outset" w:color="auto" w:sz="6" w:space="0"/>
-              <w:right w:val="outset" w:color="auto" w:sz="6" w:space="0"/>
+              <w:top w:val="outset" w:sz="6" w:space="0" w:color="auto"/>
+              <w:left w:val="outset" w:sz="6" w:space="0" w:color="auto"/>
+              <w:bottom w:val="outset" w:sz="6" w:space="0" w:color="auto"/>
+              <w:right w:val="outset" w:sz="6" w:space="0" w:color="auto"/>
             </w:tcBorders>
             <w:hideMark/>
           </w:tcPr>
@@ -839,14 +669,14 @@
             <w:pPr>
               <w:spacing w:after="0" w:line="240" w:lineRule="auto"/>
               <w:rPr>
-                <w:rFonts w:ascii="Times New Roman" w:hAnsi="Times New Roman" w:eastAsia="Times New Roman" w:cs="Times New Roman"/>
+                <w:rFonts w:ascii="Times New Roman" w:eastAsia="Times New Roman" w:hAnsi="Times New Roman" w:cs="Times New Roman"/>
                 <w:sz w:val="24"/>
                 <w:szCs w:val="24"/>
               </w:rPr>
             </w:pPr>
             <w:r>
               <w:rPr>
-                <w:rFonts w:ascii="Times New Roman" w:hAnsi="Times New Roman" w:eastAsia="Times New Roman" w:cs="Times New Roman"/>
+                <w:rFonts w:ascii="Times New Roman" w:eastAsia="Times New Roman" w:hAnsi="Times New Roman" w:cs="Times New Roman"/>
                 <w:sz w:val="24"/>
                 <w:szCs w:val="24"/>
               </w:rPr>
@@ -858,10 +688,10 @@
           <w:tcPr>
             <w:tcW w:w="6960" w:type="dxa"/>
             <w:tcBorders>
-              <w:top w:val="outset" w:color="auto" w:sz="6" w:space="0"/>
-              <w:left w:val="outset" w:color="auto" w:sz="6" w:space="0"/>
-              <w:bottom w:val="outset" w:color="auto" w:sz="6" w:space="0"/>
-              <w:right w:val="outset" w:color="auto" w:sz="6" w:space="0"/>
+              <w:top w:val="outset" w:sz="6" w:space="0" w:color="auto"/>
+              <w:left w:val="outset" w:sz="6" w:space="0" w:color="auto"/>
+              <w:bottom w:val="outset" w:sz="6" w:space="0" w:color="auto"/>
+              <w:right w:val="outset" w:sz="6" w:space="0" w:color="auto"/>
             </w:tcBorders>
             <w:hideMark/>
           </w:tcPr>
@@ -869,14 +699,14 @@
             <w:pPr>
               <w:spacing w:after="0" w:line="240" w:lineRule="auto"/>
               <w:rPr>
-                <w:rFonts w:ascii="Times New Roman" w:hAnsi="Times New Roman" w:eastAsia="Times New Roman" w:cs="Times New Roman"/>
+                <w:rFonts w:ascii="Times New Roman" w:eastAsia="Times New Roman" w:hAnsi="Times New Roman" w:cs="Times New Roman"/>
                 <w:sz w:val="24"/>
                 <w:szCs w:val="24"/>
               </w:rPr>
             </w:pPr>
             <w:r>
               <w:rPr>
-                <w:rFonts w:ascii="Times New Roman" w:hAnsi="Times New Roman" w:eastAsia="Times New Roman" w:cs="Times New Roman"/>
+                <w:rFonts w:ascii="Times New Roman" w:eastAsia="Times New Roman" w:hAnsi="Times New Roman" w:cs="Times New Roman"/>
                 <w:sz w:val="24"/>
                 <w:szCs w:val="24"/>
               </w:rPr>
@@ -893,10 +723,10 @@
           <w:tcPr>
             <w:tcW w:w="0" w:type="auto"/>
             <w:tcBorders>
-              <w:top w:val="outset" w:color="auto" w:sz="6" w:space="0"/>
-              <w:left w:val="outset" w:color="auto" w:sz="6" w:space="0"/>
-              <w:bottom w:val="outset" w:color="auto" w:sz="6" w:space="0"/>
-              <w:right w:val="outset" w:color="auto" w:sz="6" w:space="0"/>
+              <w:top w:val="outset" w:sz="6" w:space="0" w:color="auto"/>
+              <w:left w:val="outset" w:sz="6" w:space="0" w:color="auto"/>
+              <w:bottom w:val="outset" w:sz="6" w:space="0" w:color="auto"/>
+              <w:right w:val="outset" w:sz="6" w:space="0" w:color="auto"/>
             </w:tcBorders>
             <w:hideMark/>
           </w:tcPr>
@@ -904,14 +734,14 @@
             <w:pPr>
               <w:spacing w:after="0" w:line="240" w:lineRule="auto"/>
               <w:rPr>
-                <w:rFonts w:ascii="Times New Roman" w:hAnsi="Times New Roman" w:eastAsia="Times New Roman" w:cs="Times New Roman"/>
+                <w:rFonts w:ascii="Times New Roman" w:eastAsia="Times New Roman" w:hAnsi="Times New Roman" w:cs="Times New Roman"/>
                 <w:sz w:val="24"/>
                 <w:szCs w:val="24"/>
               </w:rPr>
             </w:pPr>
             <w:r>
               <w:rPr>
-                <w:rFonts w:ascii="Times New Roman" w:hAnsi="Times New Roman" w:eastAsia="Times New Roman" w:cs="Times New Roman"/>
+                <w:rFonts w:ascii="Times New Roman" w:eastAsia="Times New Roman" w:hAnsi="Times New Roman" w:cs="Times New Roman"/>
                 <w:sz w:val="24"/>
                 <w:szCs w:val="24"/>
               </w:rPr>
@@ -923,10 +753,10 @@
           <w:tcPr>
             <w:tcW w:w="6960" w:type="dxa"/>
             <w:tcBorders>
-              <w:top w:val="outset" w:color="auto" w:sz="6" w:space="0"/>
-              <w:left w:val="outset" w:color="auto" w:sz="6" w:space="0"/>
-              <w:bottom w:val="outset" w:color="auto" w:sz="6" w:space="0"/>
-              <w:right w:val="outset" w:color="auto" w:sz="6" w:space="0"/>
+              <w:top w:val="outset" w:sz="6" w:space="0" w:color="auto"/>
+              <w:left w:val="outset" w:sz="6" w:space="0" w:color="auto"/>
+              <w:bottom w:val="outset" w:sz="6" w:space="0" w:color="auto"/>
+              <w:right w:val="outset" w:sz="6" w:space="0" w:color="auto"/>
             </w:tcBorders>
             <w:hideMark/>
           </w:tcPr>
@@ -934,14 +764,14 @@
             <w:pPr>
               <w:spacing w:after="0" w:line="240" w:lineRule="auto"/>
               <w:rPr>
-                <w:rFonts w:ascii="Times New Roman" w:hAnsi="Times New Roman" w:eastAsia="Times New Roman" w:cs="Times New Roman"/>
+                <w:rFonts w:ascii="Times New Roman" w:eastAsia="Times New Roman" w:hAnsi="Times New Roman" w:cs="Times New Roman"/>
                 <w:sz w:val="24"/>
                 <w:szCs w:val="24"/>
               </w:rPr>
             </w:pPr>
             <w:r>
               <w:rPr>
-                <w:rFonts w:ascii="Times New Roman" w:hAnsi="Times New Roman" w:eastAsia="Times New Roman" w:cs="Times New Roman"/>
+                <w:rFonts w:ascii="Times New Roman" w:eastAsia="Times New Roman" w:hAnsi="Times New Roman" w:cs="Times New Roman"/>
                 <w:sz w:val="24"/>
                 <w:szCs w:val="24"/>
               </w:rPr>
@@ -949,19 +779,11 @@
             </w:r>
             <w:r>
               <w:rPr>
-                <w:rFonts w:ascii="Times New Roman" w:hAnsi="Times New Roman" w:eastAsia="Times New Roman" w:cs="Times New Roman"/>
+                <w:rFonts w:ascii="Times New Roman" w:eastAsia="Times New Roman" w:hAnsi="Times New Roman" w:cs="Times New Roman"/>
                 <w:sz w:val="24"/>
                 <w:szCs w:val="24"/>
               </w:rPr>
-              <w:t xml:space="preserve">, </w:t>
-            </w:r>
-            <w:r>
-              <w:rPr>
-                <w:rFonts w:ascii="Times New Roman" w:hAnsi="Times New Roman" w:eastAsia="Times New Roman" w:cs="Times New Roman"/>
-                <w:sz w:val="24"/>
-                <w:szCs w:val="24"/>
-              </w:rPr>
-              <w:t>Architectural, UI, and DB Design</w:t>
+              <w:t>, Architectural, UI, and DB Design</w:t>
             </w:r>
           </w:p>
         </w:tc>
@@ -974,10 +796,10 @@
           <w:tcPr>
             <w:tcW w:w="0" w:type="auto"/>
             <w:tcBorders>
-              <w:top w:val="outset" w:color="auto" w:sz="6" w:space="0"/>
-              <w:left w:val="outset" w:color="auto" w:sz="6" w:space="0"/>
-              <w:bottom w:val="outset" w:color="auto" w:sz="6" w:space="0"/>
-              <w:right w:val="outset" w:color="auto" w:sz="6" w:space="0"/>
+              <w:top w:val="outset" w:sz="6" w:space="0" w:color="auto"/>
+              <w:left w:val="outset" w:sz="6" w:space="0" w:color="auto"/>
+              <w:bottom w:val="outset" w:sz="6" w:space="0" w:color="auto"/>
+              <w:right w:val="outset" w:sz="6" w:space="0" w:color="auto"/>
             </w:tcBorders>
             <w:hideMark/>
           </w:tcPr>
@@ -985,14 +807,14 @@
             <w:pPr>
               <w:spacing w:after="0" w:line="240" w:lineRule="auto"/>
               <w:rPr>
-                <w:rFonts w:ascii="Times New Roman" w:hAnsi="Times New Roman" w:eastAsia="Times New Roman" w:cs="Times New Roman"/>
+                <w:rFonts w:ascii="Times New Roman" w:eastAsia="Times New Roman" w:hAnsi="Times New Roman" w:cs="Times New Roman"/>
                 <w:sz w:val="24"/>
                 <w:szCs w:val="24"/>
               </w:rPr>
             </w:pPr>
             <w:r>
               <w:rPr>
-                <w:rFonts w:ascii="Times New Roman" w:hAnsi="Times New Roman" w:eastAsia="Times New Roman" w:cs="Times New Roman"/>
+                <w:rFonts w:ascii="Times New Roman" w:eastAsia="Times New Roman" w:hAnsi="Times New Roman" w:cs="Times New Roman"/>
                 <w:sz w:val="24"/>
                 <w:szCs w:val="24"/>
               </w:rPr>
@@ -1004,10 +826,10 @@
           <w:tcPr>
             <w:tcW w:w="6960" w:type="dxa"/>
             <w:tcBorders>
-              <w:top w:val="outset" w:color="auto" w:sz="6" w:space="0"/>
-              <w:left w:val="outset" w:color="auto" w:sz="6" w:space="0"/>
-              <w:bottom w:val="outset" w:color="auto" w:sz="6" w:space="0"/>
-              <w:right w:val="outset" w:color="auto" w:sz="6" w:space="0"/>
+              <w:top w:val="outset" w:sz="6" w:space="0" w:color="auto"/>
+              <w:left w:val="outset" w:sz="6" w:space="0" w:color="auto"/>
+              <w:bottom w:val="outset" w:sz="6" w:space="0" w:color="auto"/>
+              <w:right w:val="outset" w:sz="6" w:space="0" w:color="auto"/>
             </w:tcBorders>
             <w:hideMark/>
           </w:tcPr>
@@ -1015,14 +837,14 @@
             <w:pPr>
               <w:spacing w:after="0" w:line="240" w:lineRule="auto"/>
               <w:rPr>
-                <w:rFonts w:ascii="Times New Roman" w:hAnsi="Times New Roman" w:eastAsia="Times New Roman" w:cs="Times New Roman"/>
+                <w:rFonts w:ascii="Times New Roman" w:eastAsia="Times New Roman" w:hAnsi="Times New Roman" w:cs="Times New Roman"/>
                 <w:sz w:val="24"/>
                 <w:szCs w:val="24"/>
               </w:rPr>
             </w:pPr>
             <w:r>
               <w:rPr>
-                <w:rFonts w:ascii="Times New Roman" w:hAnsi="Times New Roman" w:eastAsia="Times New Roman" w:cs="Times New Roman"/>
+                <w:rFonts w:ascii="Times New Roman" w:eastAsia="Times New Roman" w:hAnsi="Times New Roman" w:cs="Times New Roman"/>
                 <w:sz w:val="24"/>
                 <w:szCs w:val="24"/>
               </w:rPr>
@@ -1030,7 +852,7 @@
             </w:r>
             <w:r>
               <w:rPr>
-                <w:rFonts w:ascii="Times New Roman" w:hAnsi="Times New Roman" w:eastAsia="Times New Roman" w:cs="Times New Roman"/>
+                <w:rFonts w:ascii="Times New Roman" w:eastAsia="Times New Roman" w:hAnsi="Times New Roman" w:cs="Times New Roman"/>
                 <w:sz w:val="24"/>
                 <w:szCs w:val="24"/>
               </w:rPr>
@@ -1047,10 +869,10 @@
           <w:tcPr>
             <w:tcW w:w="0" w:type="auto"/>
             <w:tcBorders>
-              <w:top w:val="outset" w:color="auto" w:sz="6" w:space="0"/>
-              <w:left w:val="outset" w:color="auto" w:sz="6" w:space="0"/>
-              <w:bottom w:val="outset" w:color="auto" w:sz="6" w:space="0"/>
-              <w:right w:val="outset" w:color="auto" w:sz="6" w:space="0"/>
+              <w:top w:val="outset" w:sz="6" w:space="0" w:color="auto"/>
+              <w:left w:val="outset" w:sz="6" w:space="0" w:color="auto"/>
+              <w:bottom w:val="outset" w:sz="6" w:space="0" w:color="auto"/>
+              <w:right w:val="outset" w:sz="6" w:space="0" w:color="auto"/>
             </w:tcBorders>
             <w:hideMark/>
           </w:tcPr>
@@ -1058,14 +880,14 @@
             <w:pPr>
               <w:spacing w:after="0" w:line="240" w:lineRule="auto"/>
               <w:rPr>
-                <w:rFonts w:ascii="Times New Roman" w:hAnsi="Times New Roman" w:eastAsia="Times New Roman" w:cs="Times New Roman"/>
+                <w:rFonts w:ascii="Times New Roman" w:eastAsia="Times New Roman" w:hAnsi="Times New Roman" w:cs="Times New Roman"/>
                 <w:sz w:val="24"/>
                 <w:szCs w:val="24"/>
               </w:rPr>
             </w:pPr>
             <w:r>
               <w:rPr>
-                <w:rFonts w:ascii="Times New Roman" w:hAnsi="Times New Roman" w:eastAsia="Times New Roman" w:cs="Times New Roman"/>
+                <w:rFonts w:ascii="Times New Roman" w:eastAsia="Times New Roman" w:hAnsi="Times New Roman" w:cs="Times New Roman"/>
                 <w:sz w:val="24"/>
                 <w:szCs w:val="24"/>
               </w:rPr>
@@ -1077,10 +899,10 @@
           <w:tcPr>
             <w:tcW w:w="6960" w:type="dxa"/>
             <w:tcBorders>
-              <w:top w:val="outset" w:color="auto" w:sz="6" w:space="0"/>
-              <w:left w:val="outset" w:color="auto" w:sz="6" w:space="0"/>
-              <w:bottom w:val="outset" w:color="auto" w:sz="6" w:space="0"/>
-              <w:right w:val="outset" w:color="auto" w:sz="6" w:space="0"/>
+              <w:top w:val="outset" w:sz="6" w:space="0" w:color="auto"/>
+              <w:left w:val="outset" w:sz="6" w:space="0" w:color="auto"/>
+              <w:bottom w:val="outset" w:sz="6" w:space="0" w:color="auto"/>
+              <w:right w:val="outset" w:sz="6" w:space="0" w:color="auto"/>
             </w:tcBorders>
             <w:hideMark/>
           </w:tcPr>
@@ -1088,14 +910,14 @@
             <w:pPr>
               <w:spacing w:after="0" w:line="240" w:lineRule="auto"/>
               <w:rPr>
-                <w:rFonts w:ascii="Times New Roman" w:hAnsi="Times New Roman" w:eastAsia="Times New Roman" w:cs="Times New Roman"/>
+                <w:rFonts w:ascii="Times New Roman" w:eastAsia="Times New Roman" w:hAnsi="Times New Roman" w:cs="Times New Roman"/>
                 <w:sz w:val="24"/>
                 <w:szCs w:val="24"/>
               </w:rPr>
             </w:pPr>
             <w:r>
               <w:rPr>
-                <w:rFonts w:ascii="Times New Roman" w:hAnsi="Times New Roman" w:eastAsia="Times New Roman" w:cs="Times New Roman"/>
+                <w:rFonts w:ascii="Times New Roman" w:eastAsia="Times New Roman" w:hAnsi="Times New Roman" w:cs="Times New Roman"/>
                 <w:sz w:val="24"/>
                 <w:szCs w:val="24"/>
               </w:rPr>
@@ -1103,7 +925,7 @@
             </w:r>
             <w:r>
               <w:rPr>
-                <w:rFonts w:ascii="Times New Roman" w:hAnsi="Times New Roman" w:eastAsia="Times New Roman" w:cs="Times New Roman"/>
+                <w:rFonts w:ascii="Times New Roman" w:eastAsia="Times New Roman" w:hAnsi="Times New Roman" w:cs="Times New Roman"/>
                 <w:sz w:val="24"/>
                 <w:szCs w:val="24"/>
               </w:rPr>
@@ -1111,7 +933,7 @@
             </w:r>
             <w:r>
               <w:rPr>
-                <w:rFonts w:ascii="Times New Roman" w:hAnsi="Times New Roman" w:eastAsia="Times New Roman" w:cs="Times New Roman"/>
+                <w:rFonts w:ascii="Times New Roman" w:eastAsia="Times New Roman" w:hAnsi="Times New Roman" w:cs="Times New Roman"/>
                 <w:sz w:val="24"/>
                 <w:szCs w:val="24"/>
               </w:rPr>
@@ -1124,7 +946,6 @@
     <w:p/>
     <w:p>
       <w:r>
-        <w:lastRenderedPageBreak/>
         <w:t>W</w:t>
       </w:r>
       <w:r>
@@ -1160,39 +981,295 @@
     <w:p>
       <w:pPr>
         <w:rPr>
-          <w:i/>
-          <w:highlight w:val="yellow"/>
-        </w:rPr>
-      </w:pPr>
-      <w:r>
-        <w:rPr>
-          <w:i/>
-          <w:highlight w:val="yellow"/>
-        </w:rPr>
-        <w:t>(Describe your communication policies and procedures.)</w:t>
+          <w:iCs/>
+          <w:u w:val="single"/>
+        </w:rPr>
+      </w:pPr>
+      <w:r>
+        <w:rPr>
+          <w:iCs/>
+          <w:u w:val="single"/>
+        </w:rPr>
+        <w:t>REMOTE COMMUNICATION:</w:t>
       </w:r>
     </w:p>
     <w:p>
       <w:pPr>
-        <w:pStyle w:val="Heading1"/>
-      </w:pPr>
-      <w:r>
-        <w:t>Configuration Management</w:t>
+        <w:rPr>
+          <w:iCs/>
+        </w:rPr>
+      </w:pPr>
+      <w:r>
+        <w:rPr>
+          <w:iCs/>
+        </w:rPr>
+        <w:t>T</w:t>
+      </w:r>
+      <w:r>
+        <w:rPr>
+          <w:iCs/>
+        </w:rPr>
+        <w:t>eam 02 will use three primary methods of communication:</w:t>
       </w:r>
     </w:p>
     <w:p>
       <w:pPr>
+        <w:pStyle w:val="ListParagraph"/>
+        <w:numPr>
+          <w:ilvl w:val="0"/>
+          <w:numId w:val="8"/>
+        </w:numPr>
+        <w:rPr>
+          <w:iCs/>
+        </w:rPr>
+      </w:pPr>
+      <w:r>
+        <w:rPr>
+          <w:b/>
+          <w:bCs/>
+          <w:iCs/>
+        </w:rPr>
+        <w:t>Text Messaging:</w:t>
+      </w:r>
+      <w:r>
+        <w:rPr>
+          <w:iCs/>
+        </w:rPr>
+        <w:t xml:space="preserve"> Text messaging will serve as our fastest mode of contact.</w:t>
+      </w:r>
+    </w:p>
+    <w:p>
+      <w:pPr>
+        <w:pStyle w:val="ListParagraph"/>
+        <w:numPr>
+          <w:ilvl w:val="1"/>
+          <w:numId w:val="8"/>
+        </w:numPr>
+        <w:rPr>
+          <w:iCs/>
+        </w:rPr>
+      </w:pPr>
+      <w:r>
+        <w:rPr>
+          <w:iCs/>
+        </w:rPr>
+        <w:t>`</w:t>
+      </w:r>
+      <w:r>
+        <w:rPr>
+          <w:iCs/>
+        </w:rPr>
+        <w:t xml:space="preserve"> If something urgent comes up, we will use our group chat to communicate.</w:t>
+      </w:r>
+    </w:p>
+    <w:p>
+      <w:pPr>
+        <w:pStyle w:val="ListParagraph"/>
+        <w:numPr>
+          <w:ilvl w:val="0"/>
+          <w:numId w:val="8"/>
+        </w:numPr>
+        <w:rPr>
+          <w:iCs/>
+        </w:rPr>
+      </w:pPr>
+      <w:r>
+        <w:rPr>
+          <w:b/>
+          <w:bCs/>
+          <w:iCs/>
+        </w:rPr>
+        <w:t>Slack:</w:t>
+      </w:r>
+      <w:r>
+        <w:rPr>
+          <w:iCs/>
+        </w:rPr>
+        <w:t xml:space="preserve"> We will use Slack for any communication beyond the capabilities of text messaging. For example, we will use Slack for file sharing, group discussion and brainstorming.</w:t>
+      </w:r>
+    </w:p>
+    <w:p>
+      <w:pPr>
+        <w:pStyle w:val="ListParagraph"/>
+        <w:numPr>
+          <w:ilvl w:val="1"/>
+          <w:numId w:val="8"/>
+        </w:numPr>
+        <w:rPr>
+          <w:iCs/>
+        </w:rPr>
+      </w:pPr>
+      <w:r>
+        <w:rPr>
+          <w:iCs/>
+        </w:rPr>
+        <w:t xml:space="preserve">We cannot let our team’s messages be deleted upon hitting a message limit; we may need messages and files later. If the allotted Slack message and hosting limit </w:t>
+      </w:r>
+      <w:r>
+        <w:rPr>
+          <w:iCs/>
+        </w:rPr>
+        <w:t>approaches</w:t>
+      </w:r>
+      <w:r>
+        <w:rPr>
+          <w:iCs/>
+        </w:rPr>
+        <w:t xml:space="preserve">, we will consider upgrading our Slack plan or moving to a new platform. </w:t>
+      </w:r>
+    </w:p>
+    <w:p>
+      <w:pPr>
+        <w:pStyle w:val="ListParagraph"/>
+        <w:numPr>
+          <w:ilvl w:val="0"/>
+          <w:numId w:val="8"/>
+        </w:numPr>
+        <w:rPr>
+          <w:iCs/>
+        </w:rPr>
+      </w:pPr>
+      <w:r>
+        <w:rPr>
+          <w:b/>
+          <w:bCs/>
+          <w:iCs/>
+        </w:rPr>
+        <w:t>GitHub:</w:t>
+      </w:r>
+      <w:r>
+        <w:rPr>
+          <w:iCs/>
+        </w:rPr>
+        <w:t xml:space="preserve"> GitHub will serve as our management system. As such, it serves as a de-facto communication tool by way of GitHub issues, branching, project management, etc.</w:t>
+      </w:r>
+    </w:p>
+    <w:p>
+      <w:pPr>
+        <w:pStyle w:val="ListParagraph"/>
+        <w:numPr>
+          <w:ilvl w:val="1"/>
+          <w:numId w:val="8"/>
+        </w:numPr>
+        <w:rPr>
+          <w:iCs/>
+        </w:rPr>
+      </w:pPr>
+      <w:r>
+        <w:rPr>
+          <w:iCs/>
+        </w:rPr>
+        <w:t>Communication on GitHub should be limited to essential information about the project itself. Unlike the other communication methods, there is no timeline for the communication to be received by other members of the group. As such, GitHub will be reserved for in-progress tasks.</w:t>
+      </w:r>
+    </w:p>
+    <w:p>
+      <w:pPr>
+        <w:pStyle w:val="ListParagraph"/>
+        <w:ind w:left="1440"/>
+        <w:rPr>
+          <w:iCs/>
+        </w:rPr>
+      </w:pPr>
+    </w:p>
+    <w:p>
+      <w:pPr>
+        <w:rPr>
+          <w:iCs/>
+          <w:u w:val="single"/>
+        </w:rPr>
+      </w:pPr>
+      <w:r>
+        <w:rPr>
+          <w:iCs/>
+          <w:u w:val="single"/>
+        </w:rPr>
+        <w:t>INTERPERSONAL COMMUNICATION:</w:t>
+      </w:r>
+    </w:p>
+    <w:p>
+      <w:pPr>
+        <w:rPr>
+          <w:iCs/>
+        </w:rPr>
+      </w:pPr>
+      <w:r>
+        <w:rPr>
+          <w:iCs/>
+        </w:rPr>
+        <w:t>Team 02 has decided on the following (tentative) meeting times:</w:t>
+      </w:r>
+    </w:p>
+    <w:p>
+      <w:pPr>
+        <w:pStyle w:val="ListParagraph"/>
+        <w:numPr>
+          <w:ilvl w:val="0"/>
+          <w:numId w:val="9"/>
+        </w:numPr>
+        <w:rPr>
+          <w:iCs/>
+        </w:rPr>
+      </w:pPr>
+      <w:r>
+        <w:rPr>
+          <w:iCs/>
+        </w:rPr>
+        <w:t>Tuesdays and Thursdays at 5:00 PM</w:t>
+      </w:r>
+    </w:p>
+    <w:p>
+      <w:pPr>
+        <w:pStyle w:val="ListParagraph"/>
+        <w:numPr>
+          <w:ilvl w:val="0"/>
+          <w:numId w:val="9"/>
+        </w:numPr>
+        <w:rPr>
+          <w:iCs/>
+        </w:rPr>
+      </w:pPr>
+      <w:r>
+        <w:rPr>
+          <w:iCs/>
+        </w:rPr>
+        <w:t>Directly after class on Mondays, Wednesdays, and Fridays (when necessary)</w:t>
+      </w:r>
+    </w:p>
+    <w:p>
+      <w:pPr>
+        <w:rPr>
+          <w:iCs/>
+        </w:rPr>
+      </w:pPr>
+      <w:r>
+        <w:rPr>
+          <w:iCs/>
+        </w:rPr>
+        <w:lastRenderedPageBreak/>
+        <w:t xml:space="preserve">Meetings will be our primary time for brainstorming and in-depth discussion. When possible, we will reserve a study room such that a whiteboard (and TV?) can be utilized. </w:t>
+      </w:r>
+    </w:p>
+    <w:p>
+      <w:pPr>
+        <w:pStyle w:val="Heading1"/>
+      </w:pPr>
+      <w:r>
+        <w:t>Configuration Management</w:t>
+      </w:r>
+    </w:p>
+    <w:p>
+      <w:pPr>
         <w:spacing w:before="100" w:beforeAutospacing="1" w:after="100" w:afterAutospacing="1" w:line="240" w:lineRule="auto"/>
         <w:jc w:val="both"/>
         <w:rPr>
-          <w:rFonts w:ascii="Times New Roman" w:hAnsi="Times New Roman" w:eastAsia="Times New Roman" w:cs="Times New Roman"/>
+          <w:rFonts w:ascii="Times New Roman" w:eastAsia="Times New Roman" w:hAnsi="Times New Roman" w:cs="Times New Roman"/>
           <w:sz w:val="24"/>
           <w:szCs w:val="24"/>
         </w:rPr>
       </w:pPr>
       <w:r>
         <w:rPr>
-          <w:rFonts w:ascii="Times New Roman" w:hAnsi="Times New Roman" w:eastAsia="Times New Roman" w:cs="Times New Roman"/>
+          <w:rFonts w:ascii="Times New Roman" w:eastAsia="Times New Roman" w:hAnsi="Times New Roman" w:cs="Times New Roman"/>
           <w:sz w:val="24"/>
           <w:szCs w:val="24"/>
         </w:rPr>
@@ -1200,7 +1277,7 @@
       </w:r>
       <w:r>
         <w:rPr>
-          <w:rFonts w:ascii="Times New Roman" w:hAnsi="Times New Roman" w:eastAsia="Times New Roman" w:cs="Times New Roman"/>
+          <w:rFonts w:ascii="Times New Roman" w:eastAsia="Times New Roman" w:hAnsi="Times New Roman" w:cs="Times New Roman"/>
           <w:sz w:val="24"/>
           <w:szCs w:val="24"/>
         </w:rPr>
@@ -1208,7 +1285,7 @@
       </w:r>
       <w:r>
         <w:rPr>
-          <w:rFonts w:ascii="Times New Roman" w:hAnsi="Times New Roman" w:eastAsia="Times New Roman" w:cs="Times New Roman"/>
+          <w:rFonts w:ascii="Times New Roman" w:eastAsia="Times New Roman" w:hAnsi="Times New Roman" w:cs="Times New Roman"/>
           <w:sz w:val="24"/>
           <w:szCs w:val="24"/>
         </w:rPr>
@@ -1216,7 +1293,7 @@
       </w:r>
       <w:r>
         <w:rPr>
-          <w:rFonts w:ascii="Times New Roman" w:hAnsi="Times New Roman" w:eastAsia="Times New Roman" w:cs="Times New Roman"/>
+          <w:rFonts w:ascii="Times New Roman" w:eastAsia="Times New Roman" w:hAnsi="Times New Roman" w:cs="Times New Roman"/>
           <w:sz w:val="24"/>
           <w:szCs w:val="24"/>
         </w:rPr>
@@ -1228,14 +1305,14 @@
         <w:spacing w:before="100" w:beforeAutospacing="1" w:after="100" w:afterAutospacing="1" w:line="240" w:lineRule="auto"/>
         <w:jc w:val="both"/>
         <w:rPr>
-          <w:rFonts w:ascii="Times New Roman" w:hAnsi="Times New Roman" w:eastAsia="Times New Roman" w:cs="Times New Roman"/>
+          <w:rFonts w:ascii="Times New Roman" w:eastAsia="Times New Roman" w:hAnsi="Times New Roman" w:cs="Times New Roman"/>
           <w:sz w:val="24"/>
           <w:szCs w:val="24"/>
         </w:rPr>
       </w:pPr>
     </w:p>
     <w:sectPr>
-      <w:pgSz w:w="12240" w:h="15840" w:orient="portrait"/>
+      <w:pgSz w:w="12240" w:h="15840"/>
       <w:pgMar w:top="1440" w:right="1440" w:bottom="1440" w:left="1440" w:header="720" w:footer="720" w:gutter="0"/>
       <w:cols w:space="720"/>
       <w:docGrid w:linePitch="360"/>
@@ -1246,339 +1323,6 @@
 
 <file path=word/numbering.xml><?xml version="1.0" encoding="utf-8"?>
 <w:numbering xmlns:wpc="http://schemas.microsoft.com/office/word/2010/wordprocessingCanvas" xmlns:cx="http://schemas.microsoft.com/office/drawing/2014/chartex" xmlns:cx1="http://schemas.microsoft.com/office/drawing/2015/9/8/chartex" xmlns:cx2="http://schemas.microsoft.com/office/drawing/2015/10/21/chartex" xmlns:cx3="http://schemas.microsoft.com/office/drawing/2016/5/9/chartex" xmlns:cx4="http://schemas.microsoft.com/office/drawing/2016/5/10/chartex" xmlns:cx5="http://schemas.microsoft.com/office/drawing/2016/5/11/chartex" xmlns:cx6="http://schemas.microsoft.com/office/drawing/2016/5/12/chartex" xmlns:cx7="http://schemas.microsoft.com/office/drawing/2016/5/13/chartex" xmlns:cx8="http://schemas.microsoft.com/office/drawing/2016/5/14/chartex" xmlns:mc="http://schemas.openxmlformats.org/markup-compatibility/2006" xmlns:aink="http://schemas.microsoft.com/office/drawing/2016/ink" xmlns:am3d="http://schemas.microsoft.com/office/drawing/2017/model3d" xmlns:o="urn:schemas-microsoft-com:office:office" xmlns:r="http://schemas.openxmlformats.org/officeDocument/2006/relationships" xmlns:m="http://schemas.openxmlformats.org/officeDocument/2006/math" xmlns:v="urn:schemas-microsoft-com:vml" xmlns:wp14="http://schemas.microsoft.com/office/word/2010/wordprocessingDrawing" xmlns:wp="http://schemas.openxmlformats.org/drawingml/2006/wordprocessingDrawing" xmlns:w10="urn:schemas-microsoft-com:office:word" xmlns:w="http://schemas.openxmlformats.org/wordprocessingml/2006/main" xmlns:w14="http://schemas.microsoft.com/office/word/2010/wordml" xmlns:w15="http://schemas.microsoft.com/office/word/2012/wordml" xmlns:w16cid="http://schemas.microsoft.com/office/word/2016/wordml/cid" xmlns:w16se="http://schemas.microsoft.com/office/word/2015/wordml/symex" xmlns:wpg="http://schemas.microsoft.com/office/word/2010/wordprocessingGroup" xmlns:wpi="http://schemas.microsoft.com/office/word/2010/wordprocessingInk" xmlns:wne="http://schemas.microsoft.com/office/word/2006/wordml" xmlns:wps="http://schemas.microsoft.com/office/word/2010/wordprocessingShape" mc:Ignorable="w14 w15 w16se w16cid wp14">
-  <w:abstractNum xmlns:w="http://schemas.openxmlformats.org/wordprocessingml/2006/main" w:abstractNumId="6">
-    <w:multiLevelType xmlns:w="http://schemas.openxmlformats.org/wordprocessingml/2006/main" w:val="hybridMultilevel"/>
-    <w:lvl xmlns:w="http://schemas.openxmlformats.org/wordprocessingml/2006/main" w:ilvl="0">
-      <w:start w:val="1"/>
-      <w:numFmt w:val="bullet"/>
-      <w:lvlText w:val=""/>
-      <w:lvlJc w:val="left"/>
-      <w:pPr>
-        <w:ind w:left="720" w:hanging="360"/>
-      </w:pPr>
-      <w:rPr>
-        <w:rFonts w:hint="default" w:ascii="Symbol" w:hAnsi="Symbol"/>
-      </w:rPr>
-    </w:lvl>
-    <w:lvl xmlns:w="http://schemas.openxmlformats.org/wordprocessingml/2006/main" w:ilvl="1">
-      <w:start w:val="1"/>
-      <w:numFmt w:val="bullet"/>
-      <w:lvlText w:val="o"/>
-      <w:lvlJc w:val="left"/>
-      <w:pPr>
-        <w:ind w:left="1440" w:hanging="360"/>
-      </w:pPr>
-      <w:rPr>
-        <w:rFonts w:hint="default" w:ascii="Courier New" w:hAnsi="Courier New"/>
-      </w:rPr>
-    </w:lvl>
-    <w:lvl xmlns:w="http://schemas.openxmlformats.org/wordprocessingml/2006/main" w:ilvl="2">
-      <w:start w:val="1"/>
-      <w:numFmt w:val="bullet"/>
-      <w:lvlText w:val=""/>
-      <w:lvlJc w:val="left"/>
-      <w:pPr>
-        <w:ind w:left="2160" w:hanging="360"/>
-      </w:pPr>
-      <w:rPr>
-        <w:rFonts w:hint="default" w:ascii="Wingdings" w:hAnsi="Wingdings"/>
-      </w:rPr>
-    </w:lvl>
-    <w:lvl xmlns:w="http://schemas.openxmlformats.org/wordprocessingml/2006/main" w:ilvl="3">
-      <w:start w:val="1"/>
-      <w:numFmt w:val="bullet"/>
-      <w:lvlText w:val=""/>
-      <w:lvlJc w:val="left"/>
-      <w:pPr>
-        <w:ind w:left="2880" w:hanging="360"/>
-      </w:pPr>
-      <w:rPr>
-        <w:rFonts w:hint="default" w:ascii="Symbol" w:hAnsi="Symbol"/>
-      </w:rPr>
-    </w:lvl>
-    <w:lvl xmlns:w="http://schemas.openxmlformats.org/wordprocessingml/2006/main" w:ilvl="4">
-      <w:start w:val="1"/>
-      <w:numFmt w:val="bullet"/>
-      <w:lvlText w:val="o"/>
-      <w:lvlJc w:val="left"/>
-      <w:pPr>
-        <w:ind w:left="3600" w:hanging="360"/>
-      </w:pPr>
-      <w:rPr>
-        <w:rFonts w:hint="default" w:ascii="Courier New" w:hAnsi="Courier New"/>
-      </w:rPr>
-    </w:lvl>
-    <w:lvl xmlns:w="http://schemas.openxmlformats.org/wordprocessingml/2006/main" w:ilvl="5">
-      <w:start w:val="1"/>
-      <w:numFmt w:val="bullet"/>
-      <w:lvlText w:val=""/>
-      <w:lvlJc w:val="left"/>
-      <w:pPr>
-        <w:ind w:left="4320" w:hanging="360"/>
-      </w:pPr>
-      <w:rPr>
-        <w:rFonts w:hint="default" w:ascii="Wingdings" w:hAnsi="Wingdings"/>
-      </w:rPr>
-    </w:lvl>
-    <w:lvl xmlns:w="http://schemas.openxmlformats.org/wordprocessingml/2006/main" w:ilvl="6">
-      <w:start w:val="1"/>
-      <w:numFmt w:val="bullet"/>
-      <w:lvlText w:val=""/>
-      <w:lvlJc w:val="left"/>
-      <w:pPr>
-        <w:ind w:left="5040" w:hanging="360"/>
-      </w:pPr>
-      <w:rPr>
-        <w:rFonts w:hint="default" w:ascii="Symbol" w:hAnsi="Symbol"/>
-      </w:rPr>
-    </w:lvl>
-    <w:lvl xmlns:w="http://schemas.openxmlformats.org/wordprocessingml/2006/main" w:ilvl="7">
-      <w:start w:val="1"/>
-      <w:numFmt w:val="bullet"/>
-      <w:lvlText w:val="o"/>
-      <w:lvlJc w:val="left"/>
-      <w:pPr>
-        <w:ind w:left="5760" w:hanging="360"/>
-      </w:pPr>
-      <w:rPr>
-        <w:rFonts w:hint="default" w:ascii="Courier New" w:hAnsi="Courier New"/>
-      </w:rPr>
-    </w:lvl>
-    <w:lvl xmlns:w="http://schemas.openxmlformats.org/wordprocessingml/2006/main" w:ilvl="8">
-      <w:start w:val="1"/>
-      <w:numFmt w:val="bullet"/>
-      <w:lvlText w:val=""/>
-      <w:lvlJc w:val="left"/>
-      <w:pPr>
-        <w:ind w:left="6480" w:hanging="360"/>
-      </w:pPr>
-      <w:rPr>
-        <w:rFonts w:hint="default" w:ascii="Wingdings" w:hAnsi="Wingdings"/>
-      </w:rPr>
-    </w:lvl>
-  </w:abstractNum>
-  <w:abstractNum xmlns:w="http://schemas.openxmlformats.org/wordprocessingml/2006/main" w:abstractNumId="5">
-    <w:multiLevelType xmlns:w="http://schemas.openxmlformats.org/wordprocessingml/2006/main" w:val="hybridMultilevel"/>
-    <w:lvl xmlns:w="http://schemas.openxmlformats.org/wordprocessingml/2006/main" w:ilvl="0">
-      <w:start w:val="1"/>
-      <w:numFmt w:val="bullet"/>
-      <w:lvlText w:val=""/>
-      <w:lvlJc w:val="left"/>
-      <w:pPr>
-        <w:ind w:left="720" w:hanging="360"/>
-      </w:pPr>
-      <w:rPr>
-        <w:rFonts w:hint="default" w:ascii="Symbol" w:hAnsi="Symbol"/>
-      </w:rPr>
-    </w:lvl>
-    <w:lvl xmlns:w="http://schemas.openxmlformats.org/wordprocessingml/2006/main" w:ilvl="1">
-      <w:start w:val="1"/>
-      <w:numFmt w:val="bullet"/>
-      <w:lvlText w:val="o"/>
-      <w:lvlJc w:val="left"/>
-      <w:pPr>
-        <w:ind w:left="1440" w:hanging="360"/>
-      </w:pPr>
-      <w:rPr>
-        <w:rFonts w:hint="default" w:ascii="Courier New" w:hAnsi="Courier New"/>
-      </w:rPr>
-    </w:lvl>
-    <w:lvl xmlns:w="http://schemas.openxmlformats.org/wordprocessingml/2006/main" w:ilvl="2">
-      <w:start w:val="1"/>
-      <w:numFmt w:val="bullet"/>
-      <w:lvlText w:val=""/>
-      <w:lvlJc w:val="left"/>
-      <w:pPr>
-        <w:ind w:left="2160" w:hanging="360"/>
-      </w:pPr>
-      <w:rPr>
-        <w:rFonts w:hint="default" w:ascii="Wingdings" w:hAnsi="Wingdings"/>
-      </w:rPr>
-    </w:lvl>
-    <w:lvl xmlns:w="http://schemas.openxmlformats.org/wordprocessingml/2006/main" w:ilvl="3">
-      <w:start w:val="1"/>
-      <w:numFmt w:val="bullet"/>
-      <w:lvlText w:val=""/>
-      <w:lvlJc w:val="left"/>
-      <w:pPr>
-        <w:ind w:left="2880" w:hanging="360"/>
-      </w:pPr>
-      <w:rPr>
-        <w:rFonts w:hint="default" w:ascii="Symbol" w:hAnsi="Symbol"/>
-      </w:rPr>
-    </w:lvl>
-    <w:lvl xmlns:w="http://schemas.openxmlformats.org/wordprocessingml/2006/main" w:ilvl="4">
-      <w:start w:val="1"/>
-      <w:numFmt w:val="bullet"/>
-      <w:lvlText w:val="o"/>
-      <w:lvlJc w:val="left"/>
-      <w:pPr>
-        <w:ind w:left="3600" w:hanging="360"/>
-      </w:pPr>
-      <w:rPr>
-        <w:rFonts w:hint="default" w:ascii="Courier New" w:hAnsi="Courier New"/>
-      </w:rPr>
-    </w:lvl>
-    <w:lvl xmlns:w="http://schemas.openxmlformats.org/wordprocessingml/2006/main" w:ilvl="5">
-      <w:start w:val="1"/>
-      <w:numFmt w:val="bullet"/>
-      <w:lvlText w:val=""/>
-      <w:lvlJc w:val="left"/>
-      <w:pPr>
-        <w:ind w:left="4320" w:hanging="360"/>
-      </w:pPr>
-      <w:rPr>
-        <w:rFonts w:hint="default" w:ascii="Wingdings" w:hAnsi="Wingdings"/>
-      </w:rPr>
-    </w:lvl>
-    <w:lvl xmlns:w="http://schemas.openxmlformats.org/wordprocessingml/2006/main" w:ilvl="6">
-      <w:start w:val="1"/>
-      <w:numFmt w:val="bullet"/>
-      <w:lvlText w:val=""/>
-      <w:lvlJc w:val="left"/>
-      <w:pPr>
-        <w:ind w:left="5040" w:hanging="360"/>
-      </w:pPr>
-      <w:rPr>
-        <w:rFonts w:hint="default" w:ascii="Symbol" w:hAnsi="Symbol"/>
-      </w:rPr>
-    </w:lvl>
-    <w:lvl xmlns:w="http://schemas.openxmlformats.org/wordprocessingml/2006/main" w:ilvl="7">
-      <w:start w:val="1"/>
-      <w:numFmt w:val="bullet"/>
-      <w:lvlText w:val="o"/>
-      <w:lvlJc w:val="left"/>
-      <w:pPr>
-        <w:ind w:left="5760" w:hanging="360"/>
-      </w:pPr>
-      <w:rPr>
-        <w:rFonts w:hint="default" w:ascii="Courier New" w:hAnsi="Courier New"/>
-      </w:rPr>
-    </w:lvl>
-    <w:lvl xmlns:w="http://schemas.openxmlformats.org/wordprocessingml/2006/main" w:ilvl="8">
-      <w:start w:val="1"/>
-      <w:numFmt w:val="bullet"/>
-      <w:lvlText w:val=""/>
-      <w:lvlJc w:val="left"/>
-      <w:pPr>
-        <w:ind w:left="6480" w:hanging="360"/>
-      </w:pPr>
-      <w:rPr>
-        <w:rFonts w:hint="default" w:ascii="Wingdings" w:hAnsi="Wingdings"/>
-      </w:rPr>
-    </w:lvl>
-  </w:abstractNum>
-  <w:abstractNum xmlns:w="http://schemas.openxmlformats.org/wordprocessingml/2006/main" w:abstractNumId="4">
-    <w:multiLevelType xmlns:w="http://schemas.openxmlformats.org/wordprocessingml/2006/main" w:val="hybridMultilevel"/>
-    <w:lvl xmlns:w="http://schemas.openxmlformats.org/wordprocessingml/2006/main" w:ilvl="0">
-      <w:start w:val="1"/>
-      <w:numFmt w:val="bullet"/>
-      <w:lvlText w:val=""/>
-      <w:lvlJc w:val="left"/>
-      <w:pPr>
-        <w:ind w:left="720" w:hanging="360"/>
-      </w:pPr>
-      <w:rPr>
-        <w:rFonts w:hint="default" w:ascii="Symbol" w:hAnsi="Symbol"/>
-      </w:rPr>
-    </w:lvl>
-    <w:lvl xmlns:w="http://schemas.openxmlformats.org/wordprocessingml/2006/main" w:ilvl="1">
-      <w:start w:val="1"/>
-      <w:numFmt w:val="bullet"/>
-      <w:lvlText w:val="o"/>
-      <w:lvlJc w:val="left"/>
-      <w:pPr>
-        <w:ind w:left="1440" w:hanging="360"/>
-      </w:pPr>
-      <w:rPr>
-        <w:rFonts w:hint="default" w:ascii="Courier New" w:hAnsi="Courier New"/>
-      </w:rPr>
-    </w:lvl>
-    <w:lvl xmlns:w="http://schemas.openxmlformats.org/wordprocessingml/2006/main" w:ilvl="2">
-      <w:start w:val="1"/>
-      <w:numFmt w:val="bullet"/>
-      <w:lvlText w:val=""/>
-      <w:lvlJc w:val="left"/>
-      <w:pPr>
-        <w:ind w:left="2160" w:hanging="360"/>
-      </w:pPr>
-      <w:rPr>
-        <w:rFonts w:hint="default" w:ascii="Wingdings" w:hAnsi="Wingdings"/>
-      </w:rPr>
-    </w:lvl>
-    <w:lvl xmlns:w="http://schemas.openxmlformats.org/wordprocessingml/2006/main" w:ilvl="3">
-      <w:start w:val="1"/>
-      <w:numFmt w:val="bullet"/>
-      <w:lvlText w:val=""/>
-      <w:lvlJc w:val="left"/>
-      <w:pPr>
-        <w:ind w:left="2880" w:hanging="360"/>
-      </w:pPr>
-      <w:rPr>
-        <w:rFonts w:hint="default" w:ascii="Symbol" w:hAnsi="Symbol"/>
-      </w:rPr>
-    </w:lvl>
-    <w:lvl xmlns:w="http://schemas.openxmlformats.org/wordprocessingml/2006/main" w:ilvl="4">
-      <w:start w:val="1"/>
-      <w:numFmt w:val="bullet"/>
-      <w:lvlText w:val="o"/>
-      <w:lvlJc w:val="left"/>
-      <w:pPr>
-        <w:ind w:left="3600" w:hanging="360"/>
-      </w:pPr>
-      <w:rPr>
-        <w:rFonts w:hint="default" w:ascii="Courier New" w:hAnsi="Courier New"/>
-      </w:rPr>
-    </w:lvl>
-    <w:lvl xmlns:w="http://schemas.openxmlformats.org/wordprocessingml/2006/main" w:ilvl="5">
-      <w:start w:val="1"/>
-      <w:numFmt w:val="bullet"/>
-      <w:lvlText w:val=""/>
-      <w:lvlJc w:val="left"/>
-      <w:pPr>
-        <w:ind w:left="4320" w:hanging="360"/>
-      </w:pPr>
-      <w:rPr>
-        <w:rFonts w:hint="default" w:ascii="Wingdings" w:hAnsi="Wingdings"/>
-      </w:rPr>
-    </w:lvl>
-    <w:lvl xmlns:w="http://schemas.openxmlformats.org/wordprocessingml/2006/main" w:ilvl="6">
-      <w:start w:val="1"/>
-      <w:numFmt w:val="bullet"/>
-      <w:lvlText w:val=""/>
-      <w:lvlJc w:val="left"/>
-      <w:pPr>
-        <w:ind w:left="5040" w:hanging="360"/>
-      </w:pPr>
-      <w:rPr>
-        <w:rFonts w:hint="default" w:ascii="Symbol" w:hAnsi="Symbol"/>
-      </w:rPr>
-    </w:lvl>
-    <w:lvl xmlns:w="http://schemas.openxmlformats.org/wordprocessingml/2006/main" w:ilvl="7">
-      <w:start w:val="1"/>
-      <w:numFmt w:val="bullet"/>
-      <w:lvlText w:val="o"/>
-      <w:lvlJc w:val="left"/>
-      <w:pPr>
-        <w:ind w:left="5760" w:hanging="360"/>
-      </w:pPr>
-      <w:rPr>
-        <w:rFonts w:hint="default" w:ascii="Courier New" w:hAnsi="Courier New"/>
-      </w:rPr>
-    </w:lvl>
-    <w:lvl xmlns:w="http://schemas.openxmlformats.org/wordprocessingml/2006/main" w:ilvl="8">
-      <w:start w:val="1"/>
-      <w:numFmt w:val="bullet"/>
-      <w:lvlText w:val=""/>
-      <w:lvlJc w:val="left"/>
-      <w:pPr>
-        <w:ind w:left="6480" w:hanging="360"/>
-      </w:pPr>
-      <w:rPr>
-        <w:rFonts w:hint="default" w:ascii="Wingdings" w:hAnsi="Wingdings"/>
-      </w:rPr>
-    </w:lvl>
-  </w:abstractNum>
   <w:abstractNum w:abstractNumId="0" w15:restartNumberingAfterBreak="0">
     <w:nsid w:val="1443028E"/>
     <w:multiLevelType w:val="multilevel"/>
@@ -1782,6 +1526,232 @@
     </w:lvl>
   </w:abstractNum>
   <w:abstractNum w:abstractNumId="2" w15:restartNumberingAfterBreak="0">
+    <w:nsid w:val="2A1E7256"/>
+    <w:multiLevelType w:val="hybridMultilevel"/>
+    <w:tmpl w:val="4426B588"/>
+    <w:lvl w:ilvl="0" w:tplc="9138735C">
+      <w:start w:val="1"/>
+      <w:numFmt w:val="bullet"/>
+      <w:lvlText w:val=""/>
+      <w:lvlJc w:val="left"/>
+      <w:pPr>
+        <w:ind w:left="720" w:hanging="360"/>
+      </w:pPr>
+      <w:rPr>
+        <w:rFonts w:ascii="Symbol" w:hAnsi="Symbol" w:hint="default"/>
+      </w:rPr>
+    </w:lvl>
+    <w:lvl w:ilvl="1" w:tplc="000E88A4">
+      <w:start w:val="1"/>
+      <w:numFmt w:val="bullet"/>
+      <w:lvlText w:val="o"/>
+      <w:lvlJc w:val="left"/>
+      <w:pPr>
+        <w:ind w:left="1440" w:hanging="360"/>
+      </w:pPr>
+      <w:rPr>
+        <w:rFonts w:ascii="Courier New" w:hAnsi="Courier New" w:hint="default"/>
+      </w:rPr>
+    </w:lvl>
+    <w:lvl w:ilvl="2" w:tplc="7BC6DBF0">
+      <w:start w:val="1"/>
+      <w:numFmt w:val="bullet"/>
+      <w:lvlText w:val=""/>
+      <w:lvlJc w:val="left"/>
+      <w:pPr>
+        <w:ind w:left="2160" w:hanging="360"/>
+      </w:pPr>
+      <w:rPr>
+        <w:rFonts w:ascii="Wingdings" w:hAnsi="Wingdings" w:hint="default"/>
+      </w:rPr>
+    </w:lvl>
+    <w:lvl w:ilvl="3" w:tplc="1D720154">
+      <w:start w:val="1"/>
+      <w:numFmt w:val="bullet"/>
+      <w:lvlText w:val=""/>
+      <w:lvlJc w:val="left"/>
+      <w:pPr>
+        <w:ind w:left="2880" w:hanging="360"/>
+      </w:pPr>
+      <w:rPr>
+        <w:rFonts w:ascii="Symbol" w:hAnsi="Symbol" w:hint="default"/>
+      </w:rPr>
+    </w:lvl>
+    <w:lvl w:ilvl="4" w:tplc="635AD086">
+      <w:start w:val="1"/>
+      <w:numFmt w:val="bullet"/>
+      <w:lvlText w:val="o"/>
+      <w:lvlJc w:val="left"/>
+      <w:pPr>
+        <w:ind w:left="3600" w:hanging="360"/>
+      </w:pPr>
+      <w:rPr>
+        <w:rFonts w:ascii="Courier New" w:hAnsi="Courier New" w:hint="default"/>
+      </w:rPr>
+    </w:lvl>
+    <w:lvl w:ilvl="5" w:tplc="61E4F30C">
+      <w:start w:val="1"/>
+      <w:numFmt w:val="bullet"/>
+      <w:lvlText w:val=""/>
+      <w:lvlJc w:val="left"/>
+      <w:pPr>
+        <w:ind w:left="4320" w:hanging="360"/>
+      </w:pPr>
+      <w:rPr>
+        <w:rFonts w:ascii="Wingdings" w:hAnsi="Wingdings" w:hint="default"/>
+      </w:rPr>
+    </w:lvl>
+    <w:lvl w:ilvl="6" w:tplc="BE4017C0">
+      <w:start w:val="1"/>
+      <w:numFmt w:val="bullet"/>
+      <w:lvlText w:val=""/>
+      <w:lvlJc w:val="left"/>
+      <w:pPr>
+        <w:ind w:left="5040" w:hanging="360"/>
+      </w:pPr>
+      <w:rPr>
+        <w:rFonts w:ascii="Symbol" w:hAnsi="Symbol" w:hint="default"/>
+      </w:rPr>
+    </w:lvl>
+    <w:lvl w:ilvl="7" w:tplc="9D7648E8">
+      <w:start w:val="1"/>
+      <w:numFmt w:val="bullet"/>
+      <w:lvlText w:val="o"/>
+      <w:lvlJc w:val="left"/>
+      <w:pPr>
+        <w:ind w:left="5760" w:hanging="360"/>
+      </w:pPr>
+      <w:rPr>
+        <w:rFonts w:ascii="Courier New" w:hAnsi="Courier New" w:hint="default"/>
+      </w:rPr>
+    </w:lvl>
+    <w:lvl w:ilvl="8" w:tplc="6728C478">
+      <w:start w:val="1"/>
+      <w:numFmt w:val="bullet"/>
+      <w:lvlText w:val=""/>
+      <w:lvlJc w:val="left"/>
+      <w:pPr>
+        <w:ind w:left="6480" w:hanging="360"/>
+      </w:pPr>
+      <w:rPr>
+        <w:rFonts w:ascii="Wingdings" w:hAnsi="Wingdings" w:hint="default"/>
+      </w:rPr>
+    </w:lvl>
+  </w:abstractNum>
+  <w:abstractNum w:abstractNumId="3" w15:restartNumberingAfterBreak="0">
+    <w:nsid w:val="44CB734B"/>
+    <w:multiLevelType w:val="hybridMultilevel"/>
+    <w:tmpl w:val="9D7C2CFA"/>
+    <w:lvl w:ilvl="0" w:tplc="04090001">
+      <w:start w:val="1"/>
+      <w:numFmt w:val="bullet"/>
+      <w:lvlText w:val=""/>
+      <w:lvlJc w:val="left"/>
+      <w:pPr>
+        <w:ind w:left="720" w:hanging="360"/>
+      </w:pPr>
+      <w:rPr>
+        <w:rFonts w:ascii="Symbol" w:hAnsi="Symbol" w:hint="default"/>
+      </w:rPr>
+    </w:lvl>
+    <w:lvl w:ilvl="1" w:tplc="04090003" w:tentative="1">
+      <w:start w:val="1"/>
+      <w:numFmt w:val="bullet"/>
+      <w:lvlText w:val="o"/>
+      <w:lvlJc w:val="left"/>
+      <w:pPr>
+        <w:ind w:left="1440" w:hanging="360"/>
+      </w:pPr>
+      <w:rPr>
+        <w:rFonts w:ascii="Courier New" w:hAnsi="Courier New" w:cs="Courier New" w:hint="default"/>
+      </w:rPr>
+    </w:lvl>
+    <w:lvl w:ilvl="2" w:tplc="04090005" w:tentative="1">
+      <w:start w:val="1"/>
+      <w:numFmt w:val="bullet"/>
+      <w:lvlText w:val=""/>
+      <w:lvlJc w:val="left"/>
+      <w:pPr>
+        <w:ind w:left="2160" w:hanging="360"/>
+      </w:pPr>
+      <w:rPr>
+        <w:rFonts w:ascii="Wingdings" w:hAnsi="Wingdings" w:hint="default"/>
+      </w:rPr>
+    </w:lvl>
+    <w:lvl w:ilvl="3" w:tplc="04090001" w:tentative="1">
+      <w:start w:val="1"/>
+      <w:numFmt w:val="bullet"/>
+      <w:lvlText w:val=""/>
+      <w:lvlJc w:val="left"/>
+      <w:pPr>
+        <w:ind w:left="2880" w:hanging="360"/>
+      </w:pPr>
+      <w:rPr>
+        <w:rFonts w:ascii="Symbol" w:hAnsi="Symbol" w:hint="default"/>
+      </w:rPr>
+    </w:lvl>
+    <w:lvl w:ilvl="4" w:tplc="04090003" w:tentative="1">
+      <w:start w:val="1"/>
+      <w:numFmt w:val="bullet"/>
+      <w:lvlText w:val="o"/>
+      <w:lvlJc w:val="left"/>
+      <w:pPr>
+        <w:ind w:left="3600" w:hanging="360"/>
+      </w:pPr>
+      <w:rPr>
+        <w:rFonts w:ascii="Courier New" w:hAnsi="Courier New" w:cs="Courier New" w:hint="default"/>
+      </w:rPr>
+    </w:lvl>
+    <w:lvl w:ilvl="5" w:tplc="04090005" w:tentative="1">
+      <w:start w:val="1"/>
+      <w:numFmt w:val="bullet"/>
+      <w:lvlText w:val=""/>
+      <w:lvlJc w:val="left"/>
+      <w:pPr>
+        <w:ind w:left="4320" w:hanging="360"/>
+      </w:pPr>
+      <w:rPr>
+        <w:rFonts w:ascii="Wingdings" w:hAnsi="Wingdings" w:hint="default"/>
+      </w:rPr>
+    </w:lvl>
+    <w:lvl w:ilvl="6" w:tplc="04090001" w:tentative="1">
+      <w:start w:val="1"/>
+      <w:numFmt w:val="bullet"/>
+      <w:lvlText w:val=""/>
+      <w:lvlJc w:val="left"/>
+      <w:pPr>
+        <w:ind w:left="5040" w:hanging="360"/>
+      </w:pPr>
+      <w:rPr>
+        <w:rFonts w:ascii="Symbol" w:hAnsi="Symbol" w:hint="default"/>
+      </w:rPr>
+    </w:lvl>
+    <w:lvl w:ilvl="7" w:tplc="04090003" w:tentative="1">
+      <w:start w:val="1"/>
+      <w:numFmt w:val="bullet"/>
+      <w:lvlText w:val="o"/>
+      <w:lvlJc w:val="left"/>
+      <w:pPr>
+        <w:ind w:left="5760" w:hanging="360"/>
+      </w:pPr>
+      <w:rPr>
+        <w:rFonts w:ascii="Courier New" w:hAnsi="Courier New" w:cs="Courier New" w:hint="default"/>
+      </w:rPr>
+    </w:lvl>
+    <w:lvl w:ilvl="8" w:tplc="04090005" w:tentative="1">
+      <w:start w:val="1"/>
+      <w:numFmt w:val="bullet"/>
+      <w:lvlText w:val=""/>
+      <w:lvlJc w:val="left"/>
+      <w:pPr>
+        <w:ind w:left="6480" w:hanging="360"/>
+      </w:pPr>
+      <w:rPr>
+        <w:rFonts w:ascii="Wingdings" w:hAnsi="Wingdings" w:hint="default"/>
+      </w:rPr>
+    </w:lvl>
+  </w:abstractNum>
+  <w:abstractNum w:abstractNumId="4" w15:restartNumberingAfterBreak="0">
     <w:nsid w:val="45B16769"/>
     <w:multiLevelType w:val="hybridMultilevel"/>
     <w:tmpl w:val="0208269E"/>
@@ -1871,7 +1841,233 @@
       </w:pPr>
     </w:lvl>
   </w:abstractNum>
-  <w:abstractNum w:abstractNumId="3" w15:restartNumberingAfterBreak="0">
+  <w:abstractNum w:abstractNumId="5" w15:restartNumberingAfterBreak="0">
+    <w:nsid w:val="58DD5A35"/>
+    <w:multiLevelType w:val="hybridMultilevel"/>
+    <w:tmpl w:val="CFF2F1FC"/>
+    <w:lvl w:ilvl="0" w:tplc="04090001">
+      <w:start w:val="1"/>
+      <w:numFmt w:val="bullet"/>
+      <w:lvlText w:val=""/>
+      <w:lvlJc w:val="left"/>
+      <w:pPr>
+        <w:ind w:left="720" w:hanging="360"/>
+      </w:pPr>
+      <w:rPr>
+        <w:rFonts w:ascii="Symbol" w:hAnsi="Symbol" w:hint="default"/>
+      </w:rPr>
+    </w:lvl>
+    <w:lvl w:ilvl="1" w:tplc="04090003">
+      <w:start w:val="1"/>
+      <w:numFmt w:val="bullet"/>
+      <w:lvlText w:val="o"/>
+      <w:lvlJc w:val="left"/>
+      <w:pPr>
+        <w:ind w:left="1440" w:hanging="360"/>
+      </w:pPr>
+      <w:rPr>
+        <w:rFonts w:ascii="Courier New" w:hAnsi="Courier New" w:cs="Courier New" w:hint="default"/>
+      </w:rPr>
+    </w:lvl>
+    <w:lvl w:ilvl="2" w:tplc="04090005" w:tentative="1">
+      <w:start w:val="1"/>
+      <w:numFmt w:val="bullet"/>
+      <w:lvlText w:val=""/>
+      <w:lvlJc w:val="left"/>
+      <w:pPr>
+        <w:ind w:left="2160" w:hanging="360"/>
+      </w:pPr>
+      <w:rPr>
+        <w:rFonts w:ascii="Wingdings" w:hAnsi="Wingdings" w:hint="default"/>
+      </w:rPr>
+    </w:lvl>
+    <w:lvl w:ilvl="3" w:tplc="04090001" w:tentative="1">
+      <w:start w:val="1"/>
+      <w:numFmt w:val="bullet"/>
+      <w:lvlText w:val=""/>
+      <w:lvlJc w:val="left"/>
+      <w:pPr>
+        <w:ind w:left="2880" w:hanging="360"/>
+      </w:pPr>
+      <w:rPr>
+        <w:rFonts w:ascii="Symbol" w:hAnsi="Symbol" w:hint="default"/>
+      </w:rPr>
+    </w:lvl>
+    <w:lvl w:ilvl="4" w:tplc="04090003" w:tentative="1">
+      <w:start w:val="1"/>
+      <w:numFmt w:val="bullet"/>
+      <w:lvlText w:val="o"/>
+      <w:lvlJc w:val="left"/>
+      <w:pPr>
+        <w:ind w:left="3600" w:hanging="360"/>
+      </w:pPr>
+      <w:rPr>
+        <w:rFonts w:ascii="Courier New" w:hAnsi="Courier New" w:cs="Courier New" w:hint="default"/>
+      </w:rPr>
+    </w:lvl>
+    <w:lvl w:ilvl="5" w:tplc="04090005" w:tentative="1">
+      <w:start w:val="1"/>
+      <w:numFmt w:val="bullet"/>
+      <w:lvlText w:val=""/>
+      <w:lvlJc w:val="left"/>
+      <w:pPr>
+        <w:ind w:left="4320" w:hanging="360"/>
+      </w:pPr>
+      <w:rPr>
+        <w:rFonts w:ascii="Wingdings" w:hAnsi="Wingdings" w:hint="default"/>
+      </w:rPr>
+    </w:lvl>
+    <w:lvl w:ilvl="6" w:tplc="04090001" w:tentative="1">
+      <w:start w:val="1"/>
+      <w:numFmt w:val="bullet"/>
+      <w:lvlText w:val=""/>
+      <w:lvlJc w:val="left"/>
+      <w:pPr>
+        <w:ind w:left="5040" w:hanging="360"/>
+      </w:pPr>
+      <w:rPr>
+        <w:rFonts w:ascii="Symbol" w:hAnsi="Symbol" w:hint="default"/>
+      </w:rPr>
+    </w:lvl>
+    <w:lvl w:ilvl="7" w:tplc="04090003" w:tentative="1">
+      <w:start w:val="1"/>
+      <w:numFmt w:val="bullet"/>
+      <w:lvlText w:val="o"/>
+      <w:lvlJc w:val="left"/>
+      <w:pPr>
+        <w:ind w:left="5760" w:hanging="360"/>
+      </w:pPr>
+      <w:rPr>
+        <w:rFonts w:ascii="Courier New" w:hAnsi="Courier New" w:cs="Courier New" w:hint="default"/>
+      </w:rPr>
+    </w:lvl>
+    <w:lvl w:ilvl="8" w:tplc="04090005" w:tentative="1">
+      <w:start w:val="1"/>
+      <w:numFmt w:val="bullet"/>
+      <w:lvlText w:val=""/>
+      <w:lvlJc w:val="left"/>
+      <w:pPr>
+        <w:ind w:left="6480" w:hanging="360"/>
+      </w:pPr>
+      <w:rPr>
+        <w:rFonts w:ascii="Wingdings" w:hAnsi="Wingdings" w:hint="default"/>
+      </w:rPr>
+    </w:lvl>
+  </w:abstractNum>
+  <w:abstractNum w:abstractNumId="6" w15:restartNumberingAfterBreak="0">
+    <w:nsid w:val="640D20DF"/>
+    <w:multiLevelType w:val="hybridMultilevel"/>
+    <w:tmpl w:val="A59825C6"/>
+    <w:lvl w:ilvl="0" w:tplc="7AB259A6">
+      <w:start w:val="1"/>
+      <w:numFmt w:val="bullet"/>
+      <w:lvlText w:val=""/>
+      <w:lvlJc w:val="left"/>
+      <w:pPr>
+        <w:ind w:left="720" w:hanging="360"/>
+      </w:pPr>
+      <w:rPr>
+        <w:rFonts w:ascii="Symbol" w:hAnsi="Symbol" w:hint="default"/>
+      </w:rPr>
+    </w:lvl>
+    <w:lvl w:ilvl="1" w:tplc="B0D2FE76">
+      <w:start w:val="1"/>
+      <w:numFmt w:val="bullet"/>
+      <w:lvlText w:val="o"/>
+      <w:lvlJc w:val="left"/>
+      <w:pPr>
+        <w:ind w:left="1440" w:hanging="360"/>
+      </w:pPr>
+      <w:rPr>
+        <w:rFonts w:ascii="Courier New" w:hAnsi="Courier New" w:hint="default"/>
+      </w:rPr>
+    </w:lvl>
+    <w:lvl w:ilvl="2" w:tplc="AFEEE172">
+      <w:start w:val="1"/>
+      <w:numFmt w:val="bullet"/>
+      <w:lvlText w:val=""/>
+      <w:lvlJc w:val="left"/>
+      <w:pPr>
+        <w:ind w:left="2160" w:hanging="360"/>
+      </w:pPr>
+      <w:rPr>
+        <w:rFonts w:ascii="Wingdings" w:hAnsi="Wingdings" w:hint="default"/>
+      </w:rPr>
+    </w:lvl>
+    <w:lvl w:ilvl="3" w:tplc="4FA0276E">
+      <w:start w:val="1"/>
+      <w:numFmt w:val="bullet"/>
+      <w:lvlText w:val=""/>
+      <w:lvlJc w:val="left"/>
+      <w:pPr>
+        <w:ind w:left="2880" w:hanging="360"/>
+      </w:pPr>
+      <w:rPr>
+        <w:rFonts w:ascii="Symbol" w:hAnsi="Symbol" w:hint="default"/>
+      </w:rPr>
+    </w:lvl>
+    <w:lvl w:ilvl="4" w:tplc="125CD44C">
+      <w:start w:val="1"/>
+      <w:numFmt w:val="bullet"/>
+      <w:lvlText w:val="o"/>
+      <w:lvlJc w:val="left"/>
+      <w:pPr>
+        <w:ind w:left="3600" w:hanging="360"/>
+      </w:pPr>
+      <w:rPr>
+        <w:rFonts w:ascii="Courier New" w:hAnsi="Courier New" w:hint="default"/>
+      </w:rPr>
+    </w:lvl>
+    <w:lvl w:ilvl="5" w:tplc="02A6D762">
+      <w:start w:val="1"/>
+      <w:numFmt w:val="bullet"/>
+      <w:lvlText w:val=""/>
+      <w:lvlJc w:val="left"/>
+      <w:pPr>
+        <w:ind w:left="4320" w:hanging="360"/>
+      </w:pPr>
+      <w:rPr>
+        <w:rFonts w:ascii="Wingdings" w:hAnsi="Wingdings" w:hint="default"/>
+      </w:rPr>
+    </w:lvl>
+    <w:lvl w:ilvl="6" w:tplc="7194AB28">
+      <w:start w:val="1"/>
+      <w:numFmt w:val="bullet"/>
+      <w:lvlText w:val=""/>
+      <w:lvlJc w:val="left"/>
+      <w:pPr>
+        <w:ind w:left="5040" w:hanging="360"/>
+      </w:pPr>
+      <w:rPr>
+        <w:rFonts w:ascii="Symbol" w:hAnsi="Symbol" w:hint="default"/>
+      </w:rPr>
+    </w:lvl>
+    <w:lvl w:ilvl="7" w:tplc="9056BD70">
+      <w:start w:val="1"/>
+      <w:numFmt w:val="bullet"/>
+      <w:lvlText w:val="o"/>
+      <w:lvlJc w:val="left"/>
+      <w:pPr>
+        <w:ind w:left="5760" w:hanging="360"/>
+      </w:pPr>
+      <w:rPr>
+        <w:rFonts w:ascii="Courier New" w:hAnsi="Courier New" w:hint="default"/>
+      </w:rPr>
+    </w:lvl>
+    <w:lvl w:ilvl="8" w:tplc="E9F2A61C">
+      <w:start w:val="1"/>
+      <w:numFmt w:val="bullet"/>
+      <w:lvlText w:val=""/>
+      <w:lvlJc w:val="left"/>
+      <w:pPr>
+        <w:ind w:left="6480" w:hanging="360"/>
+      </w:pPr>
+      <w:rPr>
+        <w:rFonts w:ascii="Wingdings" w:hAnsi="Wingdings" w:hint="default"/>
+      </w:rPr>
+    </w:lvl>
+  </w:abstractNum>
+  <w:abstractNum w:abstractNumId="7" w15:restartNumberingAfterBreak="0">
     <w:nsid w:val="66187E45"/>
     <w:multiLevelType w:val="multilevel"/>
     <w:tmpl w:val="0868FE9C"/>
@@ -1984,26 +2180,145 @@
       </w:pPr>
     </w:lvl>
   </w:abstractNum>
-  <w:num w:numId="7">
+  <w:abstractNum w:abstractNumId="8" w15:restartNumberingAfterBreak="0">
+    <w:nsid w:val="76C53693"/>
+    <w:multiLevelType w:val="hybridMultilevel"/>
+    <w:tmpl w:val="C6485198"/>
+    <w:lvl w:ilvl="0" w:tplc="93BADE8C">
+      <w:start w:val="1"/>
+      <w:numFmt w:val="bullet"/>
+      <w:lvlText w:val=""/>
+      <w:lvlJc w:val="left"/>
+      <w:pPr>
+        <w:ind w:left="720" w:hanging="360"/>
+      </w:pPr>
+      <w:rPr>
+        <w:rFonts w:ascii="Symbol" w:hAnsi="Symbol" w:hint="default"/>
+      </w:rPr>
+    </w:lvl>
+    <w:lvl w:ilvl="1" w:tplc="4148B652">
+      <w:start w:val="1"/>
+      <w:numFmt w:val="bullet"/>
+      <w:lvlText w:val="o"/>
+      <w:lvlJc w:val="left"/>
+      <w:pPr>
+        <w:ind w:left="1440" w:hanging="360"/>
+      </w:pPr>
+      <w:rPr>
+        <w:rFonts w:ascii="Courier New" w:hAnsi="Courier New" w:hint="default"/>
+      </w:rPr>
+    </w:lvl>
+    <w:lvl w:ilvl="2" w:tplc="0F5C77B0">
+      <w:start w:val="1"/>
+      <w:numFmt w:val="bullet"/>
+      <w:lvlText w:val=""/>
+      <w:lvlJc w:val="left"/>
+      <w:pPr>
+        <w:ind w:left="2160" w:hanging="360"/>
+      </w:pPr>
+      <w:rPr>
+        <w:rFonts w:ascii="Wingdings" w:hAnsi="Wingdings" w:hint="default"/>
+      </w:rPr>
+    </w:lvl>
+    <w:lvl w:ilvl="3" w:tplc="0BC839EA">
+      <w:start w:val="1"/>
+      <w:numFmt w:val="bullet"/>
+      <w:lvlText w:val=""/>
+      <w:lvlJc w:val="left"/>
+      <w:pPr>
+        <w:ind w:left="2880" w:hanging="360"/>
+      </w:pPr>
+      <w:rPr>
+        <w:rFonts w:ascii="Symbol" w:hAnsi="Symbol" w:hint="default"/>
+      </w:rPr>
+    </w:lvl>
+    <w:lvl w:ilvl="4" w:tplc="456A6822">
+      <w:start w:val="1"/>
+      <w:numFmt w:val="bullet"/>
+      <w:lvlText w:val="o"/>
+      <w:lvlJc w:val="left"/>
+      <w:pPr>
+        <w:ind w:left="3600" w:hanging="360"/>
+      </w:pPr>
+      <w:rPr>
+        <w:rFonts w:ascii="Courier New" w:hAnsi="Courier New" w:hint="default"/>
+      </w:rPr>
+    </w:lvl>
+    <w:lvl w:ilvl="5" w:tplc="7B8082C6">
+      <w:start w:val="1"/>
+      <w:numFmt w:val="bullet"/>
+      <w:lvlText w:val=""/>
+      <w:lvlJc w:val="left"/>
+      <w:pPr>
+        <w:ind w:left="4320" w:hanging="360"/>
+      </w:pPr>
+      <w:rPr>
+        <w:rFonts w:ascii="Wingdings" w:hAnsi="Wingdings" w:hint="default"/>
+      </w:rPr>
+    </w:lvl>
+    <w:lvl w:ilvl="6" w:tplc="65F27A8C">
+      <w:start w:val="1"/>
+      <w:numFmt w:val="bullet"/>
+      <w:lvlText w:val=""/>
+      <w:lvlJc w:val="left"/>
+      <w:pPr>
+        <w:ind w:left="5040" w:hanging="360"/>
+      </w:pPr>
+      <w:rPr>
+        <w:rFonts w:ascii="Symbol" w:hAnsi="Symbol" w:hint="default"/>
+      </w:rPr>
+    </w:lvl>
+    <w:lvl w:ilvl="7" w:tplc="C0DEA162">
+      <w:start w:val="1"/>
+      <w:numFmt w:val="bullet"/>
+      <w:lvlText w:val="o"/>
+      <w:lvlJc w:val="left"/>
+      <w:pPr>
+        <w:ind w:left="5760" w:hanging="360"/>
+      </w:pPr>
+      <w:rPr>
+        <w:rFonts w:ascii="Courier New" w:hAnsi="Courier New" w:hint="default"/>
+      </w:rPr>
+    </w:lvl>
+    <w:lvl w:ilvl="8" w:tplc="A724A026">
+      <w:start w:val="1"/>
+      <w:numFmt w:val="bullet"/>
+      <w:lvlText w:val=""/>
+      <w:lvlJc w:val="left"/>
+      <w:pPr>
+        <w:ind w:left="6480" w:hanging="360"/>
+      </w:pPr>
+      <w:rPr>
+        <w:rFonts w:ascii="Wingdings" w:hAnsi="Wingdings" w:hint="default"/>
+      </w:rPr>
+    </w:lvl>
+  </w:abstractNum>
+  <w:num w:numId="1">
     <w:abstractNumId w:val="6"/>
   </w:num>
+  <w:num w:numId="2">
+    <w:abstractNumId w:val="8"/>
+  </w:num>
+  <w:num w:numId="3">
+    <w:abstractNumId w:val="2"/>
+  </w:num>
+  <w:num w:numId="4">
+    <w:abstractNumId w:val="7"/>
+  </w:num>
+  <w:num w:numId="5">
+    <w:abstractNumId w:val="0"/>
+  </w:num>
   <w:num w:numId="6">
+    <w:abstractNumId w:val="1"/>
+  </w:num>
+  <w:num w:numId="7">
+    <w:abstractNumId w:val="4"/>
+  </w:num>
+  <w:num w:numId="8">
     <w:abstractNumId w:val="5"/>
   </w:num>
-  <w:num w:numId="5">
-    <w:abstractNumId w:val="4"/>
-  </w:num>
-  <w:num w:numId="1">
+  <w:num w:numId="9">
     <w:abstractNumId w:val="3"/>
-  </w:num>
-  <w:num w:numId="2">
-    <w:abstractNumId w:val="0"/>
-  </w:num>
-  <w:num w:numId="3">
-    <w:abstractNumId w:val="1"/>
-  </w:num>
-  <w:num w:numId="4">
-    <w:abstractNumId w:val="2"/>
   </w:num>
 </w:numbering>
 </file>
@@ -2013,7 +2328,7 @@
   <w:docDefaults>
     <w:rPrDefault>
       <w:rPr>
-        <w:rFonts w:asciiTheme="minorHAnsi" w:hAnsiTheme="minorHAnsi" w:eastAsiaTheme="minorEastAsia" w:cstheme="minorBidi"/>
+        <w:rFonts w:asciiTheme="minorHAnsi" w:eastAsiaTheme="minorEastAsia" w:hAnsiTheme="minorHAnsi" w:cstheme="minorBidi"/>
         <w:sz w:val="22"/>
         <w:szCs w:val="22"/>
         <w:lang w:val="en-US" w:eastAsia="en-US" w:bidi="ar-SA"/>
@@ -2028,14 +2343,14 @@
   <w:latentStyles w:defLockedState="0" w:defUIPriority="99" w:defSemiHidden="0" w:defUnhideWhenUsed="0" w:defQFormat="0" w:count="377">
     <w:lsdException w:name="Normal" w:uiPriority="0" w:qFormat="1"/>
     <w:lsdException w:name="heading 1" w:uiPriority="9" w:qFormat="1"/>
-    <w:lsdException w:name="heading 2" w:uiPriority="9" w:semiHidden="1" w:unhideWhenUsed="1" w:qFormat="1"/>
-    <w:lsdException w:name="heading 3" w:uiPriority="9" w:semiHidden="1" w:unhideWhenUsed="1" w:qFormat="1"/>
-    <w:lsdException w:name="heading 4" w:uiPriority="9" w:semiHidden="1" w:unhideWhenUsed="1" w:qFormat="1"/>
-    <w:lsdException w:name="heading 5" w:uiPriority="9" w:semiHidden="1" w:unhideWhenUsed="1" w:qFormat="1"/>
-    <w:lsdException w:name="heading 6" w:uiPriority="9" w:semiHidden="1" w:unhideWhenUsed="1" w:qFormat="1"/>
-    <w:lsdException w:name="heading 7" w:uiPriority="9" w:semiHidden="1" w:unhideWhenUsed="1" w:qFormat="1"/>
-    <w:lsdException w:name="heading 8" w:uiPriority="9" w:semiHidden="1" w:unhideWhenUsed="1" w:qFormat="1"/>
-    <w:lsdException w:name="heading 9" w:uiPriority="9" w:semiHidden="1" w:unhideWhenUsed="1" w:qFormat="1"/>
+    <w:lsdException w:name="heading 2" w:semiHidden="1" w:uiPriority="9" w:unhideWhenUsed="1" w:qFormat="1"/>
+    <w:lsdException w:name="heading 3" w:semiHidden="1" w:uiPriority="9" w:unhideWhenUsed="1" w:qFormat="1"/>
+    <w:lsdException w:name="heading 4" w:semiHidden="1" w:uiPriority="9" w:unhideWhenUsed="1" w:qFormat="1"/>
+    <w:lsdException w:name="heading 5" w:semiHidden="1" w:uiPriority="9" w:unhideWhenUsed="1" w:qFormat="1"/>
+    <w:lsdException w:name="heading 6" w:semiHidden="1" w:uiPriority="9" w:unhideWhenUsed="1" w:qFormat="1"/>
+    <w:lsdException w:name="heading 7" w:semiHidden="1" w:uiPriority="9" w:unhideWhenUsed="1" w:qFormat="1"/>
+    <w:lsdException w:name="heading 8" w:semiHidden="1" w:uiPriority="9" w:unhideWhenUsed="1" w:qFormat="1"/>
+    <w:lsdException w:name="heading 9" w:semiHidden="1" w:uiPriority="9" w:unhideWhenUsed="1" w:qFormat="1"/>
     <w:lsdException w:name="index 1" w:semiHidden="1" w:unhideWhenUsed="1"/>
     <w:lsdException w:name="index 2" w:semiHidden="1" w:unhideWhenUsed="1"/>
     <w:lsdException w:name="index 3" w:semiHidden="1" w:unhideWhenUsed="1"/>
@@ -2045,22 +2360,22 @@
     <w:lsdException w:name="index 7" w:semiHidden="1" w:unhideWhenUsed="1"/>
     <w:lsdException w:name="index 8" w:semiHidden="1" w:unhideWhenUsed="1"/>
     <w:lsdException w:name="index 9" w:semiHidden="1" w:unhideWhenUsed="1"/>
-    <w:lsdException w:name="toc 1" w:uiPriority="39" w:semiHidden="1" w:unhideWhenUsed="1"/>
-    <w:lsdException w:name="toc 2" w:uiPriority="39" w:semiHidden="1" w:unhideWhenUsed="1"/>
-    <w:lsdException w:name="toc 3" w:uiPriority="39" w:semiHidden="1" w:unhideWhenUsed="1"/>
-    <w:lsdException w:name="toc 4" w:uiPriority="39" w:semiHidden="1" w:unhideWhenUsed="1"/>
-    <w:lsdException w:name="toc 5" w:uiPriority="39" w:semiHidden="1" w:unhideWhenUsed="1"/>
-    <w:lsdException w:name="toc 6" w:uiPriority="39" w:semiHidden="1" w:unhideWhenUsed="1"/>
-    <w:lsdException w:name="toc 7" w:uiPriority="39" w:semiHidden="1" w:unhideWhenUsed="1"/>
-    <w:lsdException w:name="toc 8" w:uiPriority="39" w:semiHidden="1" w:unhideWhenUsed="1"/>
-    <w:lsdException w:name="toc 9" w:uiPriority="39" w:semiHidden="1" w:unhideWhenUsed="1"/>
+    <w:lsdException w:name="toc 1" w:semiHidden="1" w:uiPriority="39" w:unhideWhenUsed="1"/>
+    <w:lsdException w:name="toc 2" w:semiHidden="1" w:uiPriority="39" w:unhideWhenUsed="1"/>
+    <w:lsdException w:name="toc 3" w:semiHidden="1" w:uiPriority="39" w:unhideWhenUsed="1"/>
+    <w:lsdException w:name="toc 4" w:semiHidden="1" w:uiPriority="39" w:unhideWhenUsed="1"/>
+    <w:lsdException w:name="toc 5" w:semiHidden="1" w:uiPriority="39" w:unhideWhenUsed="1"/>
+    <w:lsdException w:name="toc 6" w:semiHidden="1" w:uiPriority="39" w:unhideWhenUsed="1"/>
+    <w:lsdException w:name="toc 7" w:semiHidden="1" w:uiPriority="39" w:unhideWhenUsed="1"/>
+    <w:lsdException w:name="toc 8" w:semiHidden="1" w:uiPriority="39" w:unhideWhenUsed="1"/>
+    <w:lsdException w:name="toc 9" w:semiHidden="1" w:uiPriority="39" w:unhideWhenUsed="1"/>
     <w:lsdException w:name="Normal Indent" w:semiHidden="1" w:unhideWhenUsed="1"/>
     <w:lsdException w:name="footnote text" w:semiHidden="1" w:unhideWhenUsed="1"/>
     <w:lsdException w:name="annotation text" w:semiHidden="1" w:unhideWhenUsed="1"/>
     <w:lsdException w:name="header" w:semiHidden="1" w:unhideWhenUsed="1"/>
     <w:lsdException w:name="footer" w:semiHidden="1" w:unhideWhenUsed="1"/>
     <w:lsdException w:name="index heading" w:semiHidden="1" w:unhideWhenUsed="1"/>
-    <w:lsdException w:name="caption" w:uiPriority="35" w:semiHidden="1" w:unhideWhenUsed="1" w:qFormat="1"/>
+    <w:lsdException w:name="caption" w:semiHidden="1" w:uiPriority="35" w:unhideWhenUsed="1" w:qFormat="1"/>
     <w:lsdException w:name="table of figures" w:semiHidden="1" w:unhideWhenUsed="1"/>
     <w:lsdException w:name="envelope address" w:semiHidden="1" w:unhideWhenUsed="1"/>
     <w:lsdException w:name="envelope return" w:semiHidden="1" w:unhideWhenUsed="1"/>
@@ -2091,7 +2406,7 @@
     <w:lsdException w:name="Title" w:uiPriority="10" w:qFormat="1"/>
     <w:lsdException w:name="Closing" w:semiHidden="1" w:unhideWhenUsed="1"/>
     <w:lsdException w:name="Signature" w:semiHidden="1" w:unhideWhenUsed="1"/>
-    <w:lsdException w:name="Default Paragraph Font" w:uiPriority="1" w:semiHidden="1" w:unhideWhenUsed="1"/>
+    <w:lsdException w:name="Default Paragraph Font" w:semiHidden="1" w:uiPriority="1" w:unhideWhenUsed="1"/>
     <w:lsdException w:name="Body Text" w:semiHidden="1" w:unhideWhenUsed="1"/>
     <w:lsdException w:name="Body Text Indent" w:semiHidden="1" w:unhideWhenUsed="1"/>
     <w:lsdException w:name="List Continue" w:semiHidden="1" w:unhideWhenUsed="1"/>
@@ -2131,6 +2446,7 @@
     <w:lsdException w:name="HTML Sample" w:semiHidden="1" w:unhideWhenUsed="1"/>
     <w:lsdException w:name="HTML Typewriter" w:semiHidden="1" w:unhideWhenUsed="1"/>
     <w:lsdException w:name="HTML Variable" w:semiHidden="1" w:unhideWhenUsed="1"/>
+    <w:lsdException w:name="Normal Table" w:semiHidden="1" w:unhideWhenUsed="1"/>
     <w:lsdException w:name="annotation subject" w:semiHidden="1" w:unhideWhenUsed="1"/>
     <w:lsdException w:name="No List" w:semiHidden="1" w:unhideWhenUsed="1"/>
     <w:lsdException w:name="Outline List 1" w:semiHidden="1" w:unhideWhenUsed="1"/>
@@ -2176,9 +2492,11 @@
     <w:lsdException w:name="Table Subtle 1" w:semiHidden="1" w:unhideWhenUsed="1"/>
     <w:lsdException w:name="Table Subtle 2" w:semiHidden="1" w:unhideWhenUsed="1"/>
     <w:lsdException w:name="Table Web 1" w:semiHidden="1" w:unhideWhenUsed="1"/>
+    <w:lsdException w:name="Table Web 2" w:semiHidden="1" w:unhideWhenUsed="1"/>
     <w:lsdException w:name="Table Web 3" w:semiHidden="1" w:unhideWhenUsed="1"/>
     <w:lsdException w:name="Balloon Text" w:semiHidden="1" w:unhideWhenUsed="1"/>
     <w:lsdException w:name="Table Grid" w:uiPriority="59"/>
+    <w:lsdException w:name="Table Theme" w:semiHidden="1" w:unhideWhenUsed="1"/>
     <w:lsdException w:name="Placeholder Text" w:semiHidden="1"/>
     <w:lsdException w:name="No Spacing" w:uiPriority="1" w:qFormat="1"/>
     <w:lsdException w:name="Light Shading" w:uiPriority="60"/>
@@ -2288,8 +2606,8 @@
     <w:lsdException w:name="Subtle Reference" w:uiPriority="31" w:qFormat="1"/>
     <w:lsdException w:name="Intense Reference" w:uiPriority="32" w:qFormat="1"/>
     <w:lsdException w:name="Book Title" w:uiPriority="33" w:qFormat="1"/>
-    <w:lsdException w:name="Bibliography" w:uiPriority="37" w:semiHidden="1" w:unhideWhenUsed="1"/>
-    <w:lsdException w:name="TOC Heading" w:uiPriority="39" w:semiHidden="1" w:unhideWhenUsed="1" w:qFormat="1"/>
+    <w:lsdException w:name="Bibliography" w:semiHidden="1" w:uiPriority="37" w:unhideWhenUsed="1"/>
+    <w:lsdException w:name="TOC Heading" w:semiHidden="1" w:uiPriority="39" w:unhideWhenUsed="1" w:qFormat="1"/>
     <w:lsdException w:name="Grid Table 4" w:uiPriority="49"/>
     <w:lsdException w:name="Grid Table 5 Dark" w:uiPriority="50"/>
     <w:lsdException w:name="Grid Table 6 Colorful" w:uiPriority="51"/>
@@ -2392,7 +2710,7 @@
     <w:lsdException w:name="Smart Link" w:semiHidden="1" w:unhideWhenUsed="1"/>
     <w:lsdException w:name="Smart Link Error" w:semiHidden="1" w:unhideWhenUsed="1"/>
   </w:latentStyles>
-  <w:style w:type="paragraph" w:styleId="Normal" w:default="1">
+  <w:style w:type="paragraph" w:default="1" w:styleId="Normal">
     <w:name w:val="Normal"/>
     <w:qFormat/>
     <w:rsid w:val="007B7B11"/>
@@ -2412,7 +2730,7 @@
       <w:outlineLvl w:val="0"/>
     </w:pPr>
     <w:rPr>
-      <w:rFonts w:asciiTheme="majorHAnsi" w:hAnsiTheme="majorHAnsi" w:eastAsiaTheme="majorEastAsia" w:cstheme="majorBidi"/>
+      <w:rFonts w:asciiTheme="majorHAnsi" w:eastAsiaTheme="majorEastAsia" w:hAnsiTheme="majorHAnsi" w:cstheme="majorBidi"/>
       <w:b/>
       <w:bCs/>
       <w:color w:val="365F91" w:themeColor="accent1" w:themeShade="BF"/>
@@ -2436,7 +2754,7 @@
       <w:outlineLvl w:val="1"/>
     </w:pPr>
     <w:rPr>
-      <w:rFonts w:asciiTheme="majorHAnsi" w:hAnsiTheme="majorHAnsi" w:eastAsiaTheme="majorEastAsia" w:cstheme="majorBidi"/>
+      <w:rFonts w:asciiTheme="majorHAnsi" w:eastAsiaTheme="majorEastAsia" w:hAnsiTheme="majorHAnsi" w:cstheme="majorBidi"/>
       <w:b/>
       <w:bCs/>
       <w:color w:val="4F81BD" w:themeColor="accent1"/>
@@ -2460,7 +2778,7 @@
       <w:outlineLvl w:val="2"/>
     </w:pPr>
     <w:rPr>
-      <w:rFonts w:asciiTheme="majorHAnsi" w:hAnsiTheme="majorHAnsi" w:eastAsiaTheme="majorEastAsia" w:cstheme="majorBidi"/>
+      <w:rFonts w:asciiTheme="majorHAnsi" w:eastAsiaTheme="majorEastAsia" w:hAnsiTheme="majorHAnsi" w:cstheme="majorBidi"/>
       <w:b/>
       <w:bCs/>
       <w:color w:val="4F81BD" w:themeColor="accent1"/>
@@ -2483,7 +2801,7 @@
       <w:outlineLvl w:val="3"/>
     </w:pPr>
     <w:rPr>
-      <w:rFonts w:asciiTheme="majorHAnsi" w:hAnsiTheme="majorHAnsi" w:eastAsiaTheme="majorEastAsia" w:cstheme="majorBidi"/>
+      <w:rFonts w:asciiTheme="majorHAnsi" w:eastAsiaTheme="majorEastAsia" w:hAnsiTheme="majorHAnsi" w:cstheme="majorBidi"/>
       <w:b/>
       <w:bCs/>
       <w:i/>
@@ -2508,7 +2826,7 @@
       <w:outlineLvl w:val="4"/>
     </w:pPr>
     <w:rPr>
-      <w:rFonts w:asciiTheme="majorHAnsi" w:hAnsiTheme="majorHAnsi" w:eastAsiaTheme="majorEastAsia" w:cstheme="majorBidi"/>
+      <w:rFonts w:asciiTheme="majorHAnsi" w:eastAsiaTheme="majorEastAsia" w:hAnsiTheme="majorHAnsi" w:cstheme="majorBidi"/>
       <w:color w:val="243F60" w:themeColor="accent1" w:themeShade="7F"/>
     </w:rPr>
   </w:style>
@@ -2529,7 +2847,7 @@
       <w:outlineLvl w:val="5"/>
     </w:pPr>
     <w:rPr>
-      <w:rFonts w:asciiTheme="majorHAnsi" w:hAnsiTheme="majorHAnsi" w:eastAsiaTheme="majorEastAsia" w:cstheme="majorBidi"/>
+      <w:rFonts w:asciiTheme="majorHAnsi" w:eastAsiaTheme="majorEastAsia" w:hAnsiTheme="majorHAnsi" w:cstheme="majorBidi"/>
       <w:i/>
       <w:iCs/>
       <w:color w:val="243F60" w:themeColor="accent1" w:themeShade="7F"/>
@@ -2552,7 +2870,7 @@
       <w:outlineLvl w:val="6"/>
     </w:pPr>
     <w:rPr>
-      <w:rFonts w:asciiTheme="majorHAnsi" w:hAnsiTheme="majorHAnsi" w:eastAsiaTheme="majorEastAsia" w:cstheme="majorBidi"/>
+      <w:rFonts w:asciiTheme="majorHAnsi" w:eastAsiaTheme="majorEastAsia" w:hAnsiTheme="majorHAnsi" w:cstheme="majorBidi"/>
       <w:i/>
       <w:iCs/>
       <w:color w:val="404040" w:themeColor="text1" w:themeTint="BF"/>
@@ -2575,7 +2893,7 @@
       <w:outlineLvl w:val="7"/>
     </w:pPr>
     <w:rPr>
-      <w:rFonts w:asciiTheme="majorHAnsi" w:hAnsiTheme="majorHAnsi" w:eastAsiaTheme="majorEastAsia" w:cstheme="majorBidi"/>
+      <w:rFonts w:asciiTheme="majorHAnsi" w:eastAsiaTheme="majorEastAsia" w:hAnsiTheme="majorHAnsi" w:cstheme="majorBidi"/>
       <w:color w:val="4F81BD" w:themeColor="accent1"/>
       <w:sz w:val="20"/>
       <w:szCs w:val="20"/>
@@ -2598,7 +2916,7 @@
       <w:outlineLvl w:val="8"/>
     </w:pPr>
     <w:rPr>
-      <w:rFonts w:asciiTheme="majorHAnsi" w:hAnsiTheme="majorHAnsi" w:eastAsiaTheme="majorEastAsia" w:cstheme="majorBidi"/>
+      <w:rFonts w:asciiTheme="majorHAnsi" w:eastAsiaTheme="majorEastAsia" w:hAnsiTheme="majorHAnsi" w:cstheme="majorBidi"/>
       <w:i/>
       <w:iCs/>
       <w:color w:val="404040" w:themeColor="text1" w:themeTint="BF"/>
@@ -2606,13 +2924,13 @@
       <w:szCs w:val="20"/>
     </w:rPr>
   </w:style>
-  <w:style w:type="character" w:styleId="DefaultParagraphFont" w:default="1">
+  <w:style w:type="character" w:default="1" w:styleId="DefaultParagraphFont">
     <w:name w:val="Default Paragraph Font"/>
     <w:uiPriority w:val="1"/>
     <w:semiHidden/>
     <w:unhideWhenUsed/>
   </w:style>
-  <w:style w:type="table" w:styleId="TableNormal" w:default="1">
+  <w:style w:type="table" w:default="1" w:styleId="TableNormal">
     <w:name w:val="Normal Table"/>
     <w:uiPriority w:val="99"/>
     <w:semiHidden/>
@@ -2627,20 +2945,20 @@
       </w:tblCellMar>
     </w:tblPr>
   </w:style>
-  <w:style w:type="numbering" w:styleId="NoList" w:default="1">
+  <w:style w:type="numbering" w:default="1" w:styleId="NoList">
     <w:name w:val="No List"/>
     <w:uiPriority w:val="99"/>
     <w:semiHidden/>
     <w:unhideWhenUsed/>
   </w:style>
-  <w:style w:type="character" w:styleId="Heading1Char" w:customStyle="1">
+  <w:style w:type="character" w:customStyle="1" w:styleId="Heading1Char">
     <w:name w:val="Heading 1 Char"/>
     <w:basedOn w:val="DefaultParagraphFont"/>
     <w:link w:val="Heading1"/>
     <w:uiPriority w:val="9"/>
     <w:rsid w:val="007B7B11"/>
     <w:rPr>
-      <w:rFonts w:asciiTheme="majorHAnsi" w:hAnsiTheme="majorHAnsi" w:eastAsiaTheme="majorEastAsia" w:cstheme="majorBidi"/>
+      <w:rFonts w:asciiTheme="majorHAnsi" w:eastAsiaTheme="majorEastAsia" w:hAnsiTheme="majorHAnsi" w:cstheme="majorBidi"/>
       <w:b/>
       <w:bCs/>
       <w:color w:val="365F91" w:themeColor="accent1" w:themeShade="BF"/>
@@ -2648,14 +2966,14 @@
       <w:szCs w:val="28"/>
     </w:rPr>
   </w:style>
-  <w:style w:type="character" w:styleId="Heading2Char" w:customStyle="1">
+  <w:style w:type="character" w:customStyle="1" w:styleId="Heading2Char">
     <w:name w:val="Heading 2 Char"/>
     <w:basedOn w:val="DefaultParagraphFont"/>
     <w:link w:val="Heading2"/>
     <w:uiPriority w:val="9"/>
     <w:rsid w:val="007B7B11"/>
     <w:rPr>
-      <w:rFonts w:asciiTheme="majorHAnsi" w:hAnsiTheme="majorHAnsi" w:eastAsiaTheme="majorEastAsia" w:cstheme="majorBidi"/>
+      <w:rFonts w:asciiTheme="majorHAnsi" w:eastAsiaTheme="majorEastAsia" w:hAnsiTheme="majorHAnsi" w:cstheme="majorBidi"/>
       <w:b/>
       <w:bCs/>
       <w:color w:val="4F81BD" w:themeColor="accent1"/>
@@ -2663,14 +2981,14 @@
       <w:szCs w:val="26"/>
     </w:rPr>
   </w:style>
-  <w:style w:type="character" w:styleId="Heading3Char" w:customStyle="1">
+  <w:style w:type="character" w:customStyle="1" w:styleId="Heading3Char">
     <w:name w:val="Heading 3 Char"/>
     <w:basedOn w:val="DefaultParagraphFont"/>
     <w:link w:val="Heading3"/>
     <w:uiPriority w:val="9"/>
     <w:rsid w:val="007B7B11"/>
     <w:rPr>
-      <w:rFonts w:asciiTheme="majorHAnsi" w:hAnsiTheme="majorHAnsi" w:eastAsiaTheme="majorEastAsia" w:cstheme="majorBidi"/>
+      <w:rFonts w:asciiTheme="majorHAnsi" w:eastAsiaTheme="majorEastAsia" w:hAnsiTheme="majorHAnsi" w:cstheme="majorBidi"/>
       <w:b/>
       <w:bCs/>
       <w:color w:val="4F81BD" w:themeColor="accent1"/>
@@ -2698,7 +3016,7 @@
       <w:spacing w:before="100" w:beforeAutospacing="1" w:after="100" w:afterAutospacing="1" w:line="240" w:lineRule="auto"/>
     </w:pPr>
     <w:rPr>
-      <w:rFonts w:ascii="Times New Roman" w:hAnsi="Times New Roman" w:eastAsia="Times New Roman" w:cs="Times New Roman"/>
+      <w:rFonts w:ascii="Times New Roman" w:eastAsia="Times New Roman" w:hAnsi="Times New Roman" w:cs="Times New Roman"/>
       <w:sz w:val="24"/>
       <w:szCs w:val="24"/>
     </w:rPr>
@@ -2732,7 +3050,7 @@
       <w:szCs w:val="18"/>
     </w:rPr>
   </w:style>
-  <w:style w:type="character" w:styleId="BalloonTextChar" w:customStyle="1">
+  <w:style w:type="character" w:customStyle="1" w:styleId="BalloonTextChar">
     <w:name w:val="Balloon Text Char"/>
     <w:basedOn w:val="DefaultParagraphFont"/>
     <w:link w:val="BalloonText"/>
@@ -2755,12 +3073,12 @@
     </w:pPr>
     <w:tblPr>
       <w:tblBorders>
-        <w:top w:val="single" w:color="auto" w:sz="4" w:space="0"/>
-        <w:left w:val="single" w:color="auto" w:sz="4" w:space="0"/>
-        <w:bottom w:val="single" w:color="auto" w:sz="4" w:space="0"/>
-        <w:right w:val="single" w:color="auto" w:sz="4" w:space="0"/>
-        <w:insideH w:val="single" w:color="auto" w:sz="4" w:space="0"/>
-        <w:insideV w:val="single" w:color="auto" w:sz="4" w:space="0"/>
+        <w:top w:val="single" w:sz="4" w:space="0" w:color="auto"/>
+        <w:left w:val="single" w:sz="4" w:space="0" w:color="auto"/>
+        <w:bottom w:val="single" w:sz="4" w:space="0" w:color="auto"/>
+        <w:right w:val="single" w:sz="4" w:space="0" w:color="auto"/>
+        <w:insideH w:val="single" w:sz="4" w:space="0" w:color="auto"/>
+        <w:insideV w:val="single" w:sz="4" w:space="0" w:color="auto"/>
       </w:tblBorders>
     </w:tblPr>
   </w:style>
@@ -2787,10 +3105,10 @@
       <w:tblStyleRowBandSize w:val="1"/>
       <w:tblStyleColBandSize w:val="1"/>
       <w:tblBorders>
-        <w:top w:val="single" w:color="4F81BD" w:themeColor="accent1" w:sz="8" w:space="0"/>
-        <w:left w:val="single" w:color="4F81BD" w:themeColor="accent1" w:sz="8" w:space="0"/>
-        <w:bottom w:val="single" w:color="4F81BD" w:themeColor="accent1" w:sz="8" w:space="0"/>
-        <w:right w:val="single" w:color="4F81BD" w:themeColor="accent1" w:sz="8" w:space="0"/>
+        <w:top w:val="single" w:sz="8" w:space="0" w:color="4F81BD" w:themeColor="accent1"/>
+        <w:left w:val="single" w:sz="8" w:space="0" w:color="4F81BD" w:themeColor="accent1"/>
+        <w:bottom w:val="single" w:sz="8" w:space="0" w:color="4F81BD" w:themeColor="accent1"/>
+        <w:right w:val="single" w:sz="8" w:space="0" w:color="4F81BD" w:themeColor="accent1"/>
       </w:tblBorders>
     </w:tblPr>
     <w:tblStylePr w:type="firstRow">
@@ -2818,10 +3136,10 @@
       <w:tblPr/>
       <w:tcPr>
         <w:tcBorders>
-          <w:top w:val="double" w:color="4F81BD" w:themeColor="accent1" w:sz="6" w:space="0"/>
-          <w:left w:val="single" w:color="4F81BD" w:themeColor="accent1" w:sz="8" w:space="0"/>
-          <w:bottom w:val="single" w:color="4F81BD" w:themeColor="accent1" w:sz="8" w:space="0"/>
-          <w:right w:val="single" w:color="4F81BD" w:themeColor="accent1" w:sz="8" w:space="0"/>
+          <w:top w:val="double" w:sz="6" w:space="0" w:color="4F81BD" w:themeColor="accent1"/>
+          <w:left w:val="single" w:sz="8" w:space="0" w:color="4F81BD" w:themeColor="accent1"/>
+          <w:bottom w:val="single" w:sz="8" w:space="0" w:color="4F81BD" w:themeColor="accent1"/>
+          <w:right w:val="single" w:sz="8" w:space="0" w:color="4F81BD" w:themeColor="accent1"/>
         </w:tcBorders>
       </w:tcPr>
     </w:tblStylePr>
@@ -2841,10 +3159,10 @@
       <w:tblPr/>
       <w:tcPr>
         <w:tcBorders>
-          <w:top w:val="single" w:color="4F81BD" w:themeColor="accent1" w:sz="8" w:space="0"/>
-          <w:left w:val="single" w:color="4F81BD" w:themeColor="accent1" w:sz="8" w:space="0"/>
-          <w:bottom w:val="single" w:color="4F81BD" w:themeColor="accent1" w:sz="8" w:space="0"/>
-          <w:right w:val="single" w:color="4F81BD" w:themeColor="accent1" w:sz="8" w:space="0"/>
+          <w:top w:val="single" w:sz="8" w:space="0" w:color="4F81BD" w:themeColor="accent1"/>
+          <w:left w:val="single" w:sz="8" w:space="0" w:color="4F81BD" w:themeColor="accent1"/>
+          <w:bottom w:val="single" w:sz="8" w:space="0" w:color="4F81BD" w:themeColor="accent1"/>
+          <w:right w:val="single" w:sz="8" w:space="0" w:color="4F81BD" w:themeColor="accent1"/>
         </w:tcBorders>
       </w:tcPr>
     </w:tblStylePr>
@@ -2852,10 +3170,10 @@
       <w:tblPr/>
       <w:tcPr>
         <w:tcBorders>
-          <w:top w:val="single" w:color="4F81BD" w:themeColor="accent1" w:sz="8" w:space="0"/>
-          <w:left w:val="single" w:color="4F81BD" w:themeColor="accent1" w:sz="8" w:space="0"/>
-          <w:bottom w:val="single" w:color="4F81BD" w:themeColor="accent1" w:sz="8" w:space="0"/>
-          <w:right w:val="single" w:color="4F81BD" w:themeColor="accent1" w:sz="8" w:space="0"/>
+          <w:top w:val="single" w:sz="8" w:space="0" w:color="4F81BD" w:themeColor="accent1"/>
+          <w:left w:val="single" w:sz="8" w:space="0" w:color="4F81BD" w:themeColor="accent1"/>
+          <w:bottom w:val="single" w:sz="8" w:space="0" w:color="4F81BD" w:themeColor="accent1"/>
+          <w:right w:val="single" w:sz="8" w:space="0" w:color="4F81BD" w:themeColor="accent1"/>
         </w:tcBorders>
       </w:tcPr>
     </w:tblStylePr>
@@ -2870,13 +3188,13 @@
     <w:rsid w:val="003649C8"/>
     <w:pPr>
       <w:pBdr>
-        <w:bottom w:val="single" w:color="4F81BD" w:themeColor="accent1" w:sz="8" w:space="4"/>
+        <w:bottom w:val="single" w:sz="8" w:space="4" w:color="4F81BD" w:themeColor="accent1"/>
       </w:pBdr>
       <w:spacing w:after="300" w:line="240" w:lineRule="auto"/>
       <w:contextualSpacing/>
     </w:pPr>
     <w:rPr>
-      <w:rFonts w:asciiTheme="majorHAnsi" w:hAnsiTheme="majorHAnsi" w:eastAsiaTheme="majorEastAsia" w:cstheme="majorBidi"/>
+      <w:rFonts w:asciiTheme="majorHAnsi" w:eastAsiaTheme="majorEastAsia" w:hAnsiTheme="majorHAnsi" w:cstheme="majorBidi"/>
       <w:color w:val="17365D" w:themeColor="text2" w:themeShade="BF"/>
       <w:spacing w:val="5"/>
       <w:kern w:val="28"/>
@@ -2884,14 +3202,14 @@
       <w:szCs w:val="40"/>
     </w:rPr>
   </w:style>
-  <w:style w:type="character" w:styleId="TitleChar" w:customStyle="1">
+  <w:style w:type="character" w:customStyle="1" w:styleId="TitleChar">
     <w:name w:val="Title Char"/>
     <w:basedOn w:val="DefaultParagraphFont"/>
     <w:link w:val="Title"/>
     <w:uiPriority w:val="10"/>
     <w:rsid w:val="003649C8"/>
     <w:rPr>
-      <w:rFonts w:asciiTheme="majorHAnsi" w:hAnsiTheme="majorHAnsi" w:eastAsiaTheme="majorEastAsia" w:cstheme="majorBidi"/>
+      <w:rFonts w:asciiTheme="majorHAnsi" w:eastAsiaTheme="majorEastAsia" w:hAnsiTheme="majorHAnsi" w:cstheme="majorBidi"/>
       <w:color w:val="17365D" w:themeColor="text2" w:themeShade="BF"/>
       <w:spacing w:val="5"/>
       <w:kern w:val="28"/>
@@ -2899,7 +3217,7 @@
       <w:szCs w:val="40"/>
     </w:rPr>
   </w:style>
-  <w:style w:type="character" w:styleId="Heading4Char" w:customStyle="1">
+  <w:style w:type="character" w:customStyle="1" w:styleId="Heading4Char">
     <w:name w:val="Heading 4 Char"/>
     <w:basedOn w:val="DefaultParagraphFont"/>
     <w:link w:val="Heading4"/>
@@ -2907,7 +3225,7 @@
     <w:semiHidden/>
     <w:rsid w:val="007B7B11"/>
     <w:rPr>
-      <w:rFonts w:asciiTheme="majorHAnsi" w:hAnsiTheme="majorHAnsi" w:eastAsiaTheme="majorEastAsia" w:cstheme="majorBidi"/>
+      <w:rFonts w:asciiTheme="majorHAnsi" w:eastAsiaTheme="majorEastAsia" w:hAnsiTheme="majorHAnsi" w:cstheme="majorBidi"/>
       <w:b/>
       <w:bCs/>
       <w:i/>
@@ -2915,7 +3233,7 @@
       <w:color w:val="4F81BD" w:themeColor="accent1"/>
     </w:rPr>
   </w:style>
-  <w:style w:type="character" w:styleId="Heading5Char" w:customStyle="1">
+  <w:style w:type="character" w:customStyle="1" w:styleId="Heading5Char">
     <w:name w:val="Heading 5 Char"/>
     <w:basedOn w:val="DefaultParagraphFont"/>
     <w:link w:val="Heading5"/>
@@ -2923,11 +3241,11 @@
     <w:semiHidden/>
     <w:rsid w:val="007B7B11"/>
     <w:rPr>
-      <w:rFonts w:asciiTheme="majorHAnsi" w:hAnsiTheme="majorHAnsi" w:eastAsiaTheme="majorEastAsia" w:cstheme="majorBidi"/>
+      <w:rFonts w:asciiTheme="majorHAnsi" w:eastAsiaTheme="majorEastAsia" w:hAnsiTheme="majorHAnsi" w:cstheme="majorBidi"/>
       <w:color w:val="243F60" w:themeColor="accent1" w:themeShade="7F"/>
     </w:rPr>
   </w:style>
-  <w:style w:type="character" w:styleId="Heading6Char" w:customStyle="1">
+  <w:style w:type="character" w:customStyle="1" w:styleId="Heading6Char">
     <w:name w:val="Heading 6 Char"/>
     <w:basedOn w:val="DefaultParagraphFont"/>
     <w:link w:val="Heading6"/>
@@ -2935,13 +3253,13 @@
     <w:semiHidden/>
     <w:rsid w:val="007B7B11"/>
     <w:rPr>
-      <w:rFonts w:asciiTheme="majorHAnsi" w:hAnsiTheme="majorHAnsi" w:eastAsiaTheme="majorEastAsia" w:cstheme="majorBidi"/>
+      <w:rFonts w:asciiTheme="majorHAnsi" w:eastAsiaTheme="majorEastAsia" w:hAnsiTheme="majorHAnsi" w:cstheme="majorBidi"/>
       <w:i/>
       <w:iCs/>
       <w:color w:val="243F60" w:themeColor="accent1" w:themeShade="7F"/>
     </w:rPr>
   </w:style>
-  <w:style w:type="character" w:styleId="Heading7Char" w:customStyle="1">
+  <w:style w:type="character" w:customStyle="1" w:styleId="Heading7Char">
     <w:name w:val="Heading 7 Char"/>
     <w:basedOn w:val="DefaultParagraphFont"/>
     <w:link w:val="Heading7"/>
@@ -2949,13 +3267,13 @@
     <w:semiHidden/>
     <w:rsid w:val="007B7B11"/>
     <w:rPr>
-      <w:rFonts w:asciiTheme="majorHAnsi" w:hAnsiTheme="majorHAnsi" w:eastAsiaTheme="majorEastAsia" w:cstheme="majorBidi"/>
+      <w:rFonts w:asciiTheme="majorHAnsi" w:eastAsiaTheme="majorEastAsia" w:hAnsiTheme="majorHAnsi" w:cstheme="majorBidi"/>
       <w:i/>
       <w:iCs/>
       <w:color w:val="404040" w:themeColor="text1" w:themeTint="BF"/>
     </w:rPr>
   </w:style>
-  <w:style w:type="character" w:styleId="Heading8Char" w:customStyle="1">
+  <w:style w:type="character" w:customStyle="1" w:styleId="Heading8Char">
     <w:name w:val="Heading 8 Char"/>
     <w:basedOn w:val="DefaultParagraphFont"/>
     <w:link w:val="Heading8"/>
@@ -2963,13 +3281,13 @@
     <w:semiHidden/>
     <w:rsid w:val="007B7B11"/>
     <w:rPr>
-      <w:rFonts w:asciiTheme="majorHAnsi" w:hAnsiTheme="majorHAnsi" w:eastAsiaTheme="majorEastAsia" w:cstheme="majorBidi"/>
+      <w:rFonts w:asciiTheme="majorHAnsi" w:eastAsiaTheme="majorEastAsia" w:hAnsiTheme="majorHAnsi" w:cstheme="majorBidi"/>
       <w:color w:val="4F81BD" w:themeColor="accent1"/>
       <w:sz w:val="20"/>
       <w:szCs w:val="20"/>
     </w:rPr>
   </w:style>
-  <w:style w:type="character" w:styleId="Heading9Char" w:customStyle="1">
+  <w:style w:type="character" w:customStyle="1" w:styleId="Heading9Char">
     <w:name w:val="Heading 9 Char"/>
     <w:basedOn w:val="DefaultParagraphFont"/>
     <w:link w:val="Heading9"/>
@@ -2977,7 +3295,7 @@
     <w:semiHidden/>
     <w:rsid w:val="007B7B11"/>
     <w:rPr>
-      <w:rFonts w:asciiTheme="majorHAnsi" w:hAnsiTheme="majorHAnsi" w:eastAsiaTheme="majorEastAsia" w:cstheme="majorBidi"/>
+      <w:rFonts w:asciiTheme="majorHAnsi" w:eastAsiaTheme="majorEastAsia" w:hAnsiTheme="majorHAnsi" w:cstheme="majorBidi"/>
       <w:i/>
       <w:iCs/>
       <w:color w:val="404040" w:themeColor="text1" w:themeTint="BF"/>
@@ -3019,7 +3337,7 @@
       </w:numPr>
     </w:pPr>
     <w:rPr>
-      <w:rFonts w:asciiTheme="majorHAnsi" w:hAnsiTheme="majorHAnsi" w:eastAsiaTheme="majorEastAsia" w:cstheme="majorBidi"/>
+      <w:rFonts w:asciiTheme="majorHAnsi" w:eastAsiaTheme="majorEastAsia" w:hAnsiTheme="majorHAnsi" w:cstheme="majorBidi"/>
       <w:i/>
       <w:iCs/>
       <w:color w:val="4F81BD" w:themeColor="accent1"/>
@@ -3028,14 +3346,14 @@
       <w:szCs w:val="32"/>
     </w:rPr>
   </w:style>
-  <w:style w:type="character" w:styleId="SubtitleChar" w:customStyle="1">
+  <w:style w:type="character" w:customStyle="1" w:styleId="SubtitleChar">
     <w:name w:val="Subtitle Char"/>
     <w:basedOn w:val="DefaultParagraphFont"/>
     <w:link w:val="Subtitle"/>
     <w:uiPriority w:val="11"/>
     <w:rsid w:val="003649C8"/>
     <w:rPr>
-      <w:rFonts w:asciiTheme="majorHAnsi" w:hAnsiTheme="majorHAnsi" w:eastAsiaTheme="majorEastAsia" w:cstheme="majorBidi"/>
+      <w:rFonts w:asciiTheme="majorHAnsi" w:eastAsiaTheme="majorEastAsia" w:hAnsiTheme="majorHAnsi" w:cstheme="majorBidi"/>
       <w:i/>
       <w:iCs/>
       <w:color w:val="4F81BD" w:themeColor="accent1"/>
@@ -3089,7 +3407,7 @@
       <w:color w:val="000000" w:themeColor="text1"/>
     </w:rPr>
   </w:style>
-  <w:style w:type="character" w:styleId="QuoteChar" w:customStyle="1">
+  <w:style w:type="character" w:customStyle="1" w:styleId="QuoteChar">
     <w:name w:val="Quote Char"/>
     <w:basedOn w:val="DefaultParagraphFont"/>
     <w:link w:val="Quote"/>
@@ -3111,7 +3429,7 @@
     <w:rsid w:val="007B7B11"/>
     <w:pPr>
       <w:pBdr>
-        <w:bottom w:val="single" w:color="4F81BD" w:themeColor="accent1" w:sz="4" w:space="4"/>
+        <w:bottom w:val="single" w:sz="4" w:space="4" w:color="4F81BD" w:themeColor="accent1"/>
       </w:pBdr>
       <w:spacing w:before="200" w:after="280"/>
       <w:ind w:left="936" w:right="936"/>
@@ -3124,7 +3442,7 @@
       <w:color w:val="4F81BD" w:themeColor="accent1"/>
     </w:rPr>
   </w:style>
-  <w:style w:type="character" w:styleId="IntenseQuoteChar" w:customStyle="1">
+  <w:style w:type="character" w:customStyle="1" w:styleId="IntenseQuoteChar">
     <w:name w:val="Intense Quote Char"/>
     <w:basedOn w:val="DefaultParagraphFont"/>
     <w:link w:val="IntenseQuote"/>
@@ -3217,25 +3535,18 @@
       <w:outlineLvl w:val="9"/>
     </w:pPr>
   </w:style>
-  <w:style xmlns:w14="http://schemas.microsoft.com/office/word/2010/wordml" xmlns:mc="http://schemas.openxmlformats.org/markup-compatibility/2006" xmlns:w="http://schemas.openxmlformats.org/wordprocessingml/2006/main" w:type="table" w:styleId="PlainTable3" mc:Ignorable="w14">
-    <w:name xmlns:w="http://schemas.openxmlformats.org/wordprocessingml/2006/main" w:val="Plain Table 3"/>
-    <w:basedOn xmlns:w="http://schemas.openxmlformats.org/wordprocessingml/2006/main" w:val="TableNormal"/>
-    <w:uiPriority xmlns:w="http://schemas.openxmlformats.org/wordprocessingml/2006/main" w:val="43"/>
-    <w:pPr xmlns:w="http://schemas.openxmlformats.org/wordprocessingml/2006/main">
-      <w:spacing xmlns:w="http://schemas.openxmlformats.org/wordprocessingml/2006/main" w:after="0" w:line="240" w:lineRule="auto"/>
+  <w:style w:type="table" w:styleId="PlainTable3">
+    <w:name w:val="Plain Table 3"/>
+    <w:basedOn w:val="TableNormal"/>
+    <w:uiPriority w:val="43"/>
+    <w:pPr>
+      <w:spacing w:after="0" w:line="240" w:lineRule="auto"/>
     </w:pPr>
-    <w:tblPr xmlns:w="http://schemas.openxmlformats.org/wordprocessingml/2006/main">
+    <w:tblPr>
       <w:tblStyleRowBandSize w:val="1"/>
       <w:tblStyleColBandSize w:val="1"/>
-      <w:tblInd w:w="0" w:type="dxa"/>
-      <w:tblCellMar>
-        <w:top w:w="0" w:type="dxa"/>
-        <w:left w:w="108" w:type="dxa"/>
-        <w:bottom w:w="0" w:type="dxa"/>
-        <w:right w:w="108" w:type="dxa"/>
-      </w:tblCellMar>
     </w:tblPr>
-    <w:tblStylePr xmlns:w="http://schemas.openxmlformats.org/wordprocessingml/2006/main" w:type="firstRow">
+    <w:tblStylePr w:type="firstRow">
       <w:rPr>
         <w:b/>
         <w:bCs/>
@@ -3244,11 +3555,11 @@
       <w:tblPr/>
       <w:tcPr>
         <w:tcBorders>
-          <w:bottom w:val="single" w:color="7F7F7F" w:themeColor="text1" w:themeTint="80" w:sz="4" w:space="0"/>
+          <w:bottom w:val="single" w:sz="4" w:space="0" w:color="7F7F7F" w:themeColor="text1" w:themeTint="80"/>
         </w:tcBorders>
       </w:tcPr>
     </w:tblStylePr>
-    <w:tblStylePr xmlns:w="http://schemas.openxmlformats.org/wordprocessingml/2006/main" w:type="lastRow">
+    <w:tblStylePr w:type="lastRow">
       <w:rPr>
         <w:b/>
         <w:bCs/>
@@ -3261,7 +3572,7 @@
         </w:tcBorders>
       </w:tcPr>
     </w:tblStylePr>
-    <w:tblStylePr xmlns:w="http://schemas.openxmlformats.org/wordprocessingml/2006/main" w:type="firstCol">
+    <w:tblStylePr w:type="firstCol">
       <w:rPr>
         <w:b/>
         <w:bCs/>
@@ -3270,11 +3581,11 @@
       <w:tblPr/>
       <w:tcPr>
         <w:tcBorders>
-          <w:right w:val="single" w:color="7F7F7F" w:themeColor="text1" w:themeTint="80" w:sz="4" w:space="0"/>
+          <w:right w:val="single" w:sz="4" w:space="0" w:color="7F7F7F" w:themeColor="text1" w:themeTint="80"/>
         </w:tcBorders>
       </w:tcPr>
     </w:tblStylePr>
-    <w:tblStylePr xmlns:w="http://schemas.openxmlformats.org/wordprocessingml/2006/main" w:type="lastCol">
+    <w:tblStylePr w:type="lastCol">
       <w:rPr>
         <w:b/>
         <w:bCs/>
@@ -3287,19 +3598,19 @@
         </w:tcBorders>
       </w:tcPr>
     </w:tblStylePr>
-    <w:tblStylePr xmlns:w="http://schemas.openxmlformats.org/wordprocessingml/2006/main" w:type="band1Vert">
+    <w:tblStylePr w:type="band1Vert">
       <w:tblPr/>
       <w:tcPr>
         <w:shd w:val="clear" w:color="auto" w:fill="F2F2F2" w:themeFill="background1" w:themeFillShade="F2"/>
       </w:tcPr>
     </w:tblStylePr>
-    <w:tblStylePr xmlns:w="http://schemas.openxmlformats.org/wordprocessingml/2006/main" w:type="band1Horz">
+    <w:tblStylePr w:type="band1Horz">
       <w:tblPr/>
       <w:tcPr>
         <w:shd w:val="clear" w:color="auto" w:fill="F2F2F2" w:themeFill="background1" w:themeFillShade="F2"/>
       </w:tcPr>
     </w:tblStylePr>
-    <w:tblStylePr xmlns:w="http://schemas.openxmlformats.org/wordprocessingml/2006/main" w:type="neCell">
+    <w:tblStylePr w:type="neCell">
       <w:tblPr/>
       <w:tcPr>
         <w:tcBorders>
@@ -3307,7 +3618,7 @@
         </w:tcBorders>
       </w:tcPr>
     </w:tblStylePr>
-    <w:tblStylePr xmlns:w="http://schemas.openxmlformats.org/wordprocessingml/2006/main" w:type="nwCell">
+    <w:tblStylePr w:type="nwCell">
       <w:tblPr/>
       <w:tcPr>
         <w:tcBorders>
@@ -3609,7 +3920,7 @@
 </file>
 
 <file path=customXml/itemProps1.xml><?xml version="1.0" encoding="utf-8"?>
-<ds:datastoreItem xmlns:ds="http://schemas.openxmlformats.org/officeDocument/2006/customXml" ds:itemID="{CFB9E5B9-519A-42CA-9375-37A4802C2EE0}">
+<ds:datastoreItem xmlns:ds="http://schemas.openxmlformats.org/officeDocument/2006/customXml" ds:itemID="{04C2D586-0B9B-4EEF-B6EB-127012F4A40C}">
   <ds:schemaRefs>
     <ds:schemaRef ds:uri="http://schemas.openxmlformats.org/officeDocument/2006/bibliography"/>
   </ds:schemaRefs>

</xml_diff>

<commit_message>
Updated project plan to include Google Drive and to update meeting times.
</commit_message>
<xml_diff>
--- a/docs/Team02_ProjectPlan.docx
+++ b/docs/Team02_ProjectPlan.docx
@@ -283,7 +283,7 @@
           </w:tcPr>
           <w:p>
             <w:r>
-              <w:t>Carson</w:t>
+              <w:t>CARSON</w:t>
             </w:r>
           </w:p>
         </w:tc>
@@ -339,15 +339,7 @@
           </w:tcPr>
           <w:p>
             <w:r>
-              <w:t>St</w:t>
-            </w:r>
-            <w:r>
-              <w:t>U</w:t>
-            </w:r>
-            <w:bookmarkStart w:id="3" w:name="_GoBack"/>
-            <w:bookmarkEnd w:id="3"/>
-            <w:r>
-              <w:t>art</w:t>
+              <w:t>STUART</w:t>
             </w:r>
           </w:p>
         </w:tc>
@@ -403,7 +395,7 @@
           </w:tcPr>
           <w:p>
             <w:r>
-              <w:t>kohl</w:t>
+              <w:t>KOHL</w:t>
             </w:r>
           </w:p>
         </w:tc>
@@ -459,7 +451,7 @@
           </w:tcPr>
           <w:p>
             <w:r>
-              <w:t>Jaren</w:t>
+              <w:t>JAREN</w:t>
             </w:r>
           </w:p>
         </w:tc>
@@ -1053,13 +1045,7 @@
         <w:rPr>
           <w:iCs/>
         </w:rPr>
-        <w:t>`</w:t>
-      </w:r>
-      <w:r>
-        <w:rPr>
-          <w:iCs/>
-        </w:rPr>
-        <w:t xml:space="preserve"> If something urgent comes up, we will use our group chat to communicate.</w:t>
+        <w:t>If something urgent comes up, we will use our group chat to communicate.</w:t>
       </w:r>
     </w:p>
     <w:p>
@@ -1122,6 +1108,26 @@
       <w:pPr>
         <w:pStyle w:val="ListParagraph"/>
         <w:numPr>
+          <w:ilvl w:val="1"/>
+          <w:numId w:val="8"/>
+        </w:numPr>
+        <w:rPr>
+          <w:iCs/>
+        </w:rPr>
+      </w:pPr>
+      <w:r>
+        <w:rPr>
+          <w:iCs/>
+        </w:rPr>
+        <w:t>We will integrate Google Drive into our Slack channel. As such, Google Drive will be our primary method of file storage.</w:t>
+      </w:r>
+      <w:bookmarkStart w:id="3" w:name="_GoBack"/>
+      <w:bookmarkEnd w:id="3"/>
+    </w:p>
+    <w:p>
+      <w:pPr>
+        <w:pStyle w:val="ListParagraph"/>
+        <w:numPr>
           <w:ilvl w:val="0"/>
           <w:numId w:val="8"/>
         </w:numPr>
@@ -1214,6 +1220,7 @@
         <w:rPr>
           <w:iCs/>
         </w:rPr>
+        <w:lastRenderedPageBreak/>
         <w:t>Tuesdays and Thursdays at 5:00 PM</w:t>
       </w:r>
     </w:p>
@@ -1232,7 +1239,19 @@
         <w:rPr>
           <w:iCs/>
         </w:rPr>
-        <w:t>Directly after class on Mondays, Wednesdays, and Fridays (when necessary)</w:t>
+        <w:t xml:space="preserve">Directly </w:t>
+      </w:r>
+      <w:r>
+        <w:rPr>
+          <w:iCs/>
+        </w:rPr>
+        <w:t>before</w:t>
+      </w:r>
+      <w:r>
+        <w:rPr>
+          <w:iCs/>
+        </w:rPr>
+        <w:t xml:space="preserve"> class on Mondays, Wednesdays, and Fridays (when necessary)</w:t>
       </w:r>
     </w:p>
     <w:p>
@@ -1245,7 +1264,6 @@
         <w:rPr>
           <w:iCs/>
         </w:rPr>
-        <w:lastRenderedPageBreak/>
         <w:t xml:space="preserve">Meetings will be our primary time for brainstorming and in-depth discussion. When possible, we will reserve a study room such that a whiteboard (and TV?) can be utilized. </w:t>
       </w:r>
     </w:p>
@@ -3920,7 +3938,7 @@
 </file>
 
 <file path=customXml/itemProps1.xml><?xml version="1.0" encoding="utf-8"?>
-<ds:datastoreItem xmlns:ds="http://schemas.openxmlformats.org/officeDocument/2006/customXml" ds:itemID="{04C2D586-0B9B-4EEF-B6EB-127012F4A40C}">
+<ds:datastoreItem xmlns:ds="http://schemas.openxmlformats.org/officeDocument/2006/customXml" ds:itemID="{EEB1C818-EEDE-4E09-A920-9B24BECE94F7}">
   <ds:schemaRefs>
     <ds:schemaRef ds:uri="http://schemas.openxmlformats.org/officeDocument/2006/bibliography"/>
   </ds:schemaRefs>

</xml_diff>